<commit_message>
Added all the basic Fields to Table.15.GLAccount.al Later on these fields will be extended with Properties
</commit_message>
<xml_diff>
--- a/Documentation/AL Programming - Reconcile Module.docx
+++ b/Documentation/AL Programming - Reconcile Module.docx
@@ -60,21 +60,19 @@
         <w:rPr>
           <w:lang w:val="en-US"/>
         </w:rPr>
-        <w:t xml:space="preserve"> setup a Local Dynamics NAV installation together with Visual Studio Code to start with the Development of </w:t>
-      </w:r>
-      <w:proofErr w:type="spellStart"/>
-      <w:r>
-        <w:rPr>
-          <w:lang w:val="en-US"/>
-        </w:rPr>
-        <w:t>Extenions</w:t>
-      </w:r>
-      <w:proofErr w:type="spellEnd"/>
-      <w:r>
-        <w:rPr>
-          <w:lang w:val="en-US"/>
-        </w:rPr>
-        <w:t>.</w:t>
+        <w:t xml:space="preserve"> setup a Local Dynamics NAV installation together with Visual Studio Code to start with the Development of Exten</w:t>
+      </w:r>
+      <w:r>
+        <w:rPr>
+          <w:lang w:val="en-US"/>
+        </w:rPr>
+        <w:t>s</w:t>
+      </w:r>
+      <w:r>
+        <w:rPr>
+          <w:lang w:val="en-US"/>
+        </w:rPr>
+        <w:t>ions.</w:t>
       </w:r>
       <w:r>
         <w:rPr>
@@ -92,6 +90,27 @@
     </w:p>
     <w:p>
       <w:pPr>
+        <w:pStyle w:val="Kop1"/>
+        <w:rPr>
+          <w:lang w:val="en-US"/>
+        </w:rPr>
+      </w:pPr>
+      <w:r>
+        <w:rPr>
+          <w:lang w:val="en-US"/>
+        </w:rPr>
+        <w:t>Preparation</w:t>
+      </w:r>
+    </w:p>
+    <w:p>
+      <w:pPr>
+        <w:rPr>
+          <w:lang w:val="en-US"/>
+        </w:rPr>
+      </w:pPr>
+    </w:p>
+    <w:p>
+      <w:pPr>
         <w:pStyle w:val="Kop2"/>
         <w:rPr>
           <w:lang w:val="en-US"/>
@@ -101,11 +120,2112 @@
         <w:rPr>
           <w:lang w:val="en-US"/>
         </w:rPr>
+        <w:t>Create Object Folders</w:t>
+      </w:r>
+    </w:p>
+    <w:p>
+      <w:pPr>
+        <w:rPr>
+          <w:lang w:val="en-US"/>
+        </w:rPr>
+      </w:pPr>
+    </w:p>
+    <w:tbl>
+      <w:tblPr>
+        <w:tblStyle w:val="Tabelraster"/>
+        <w:tblW w:w="9175" w:type="dxa"/>
+        <w:tblLook w:val="04A0" w:firstRow="1" w:lastRow="0" w:firstColumn="1" w:lastColumn="0" w:noHBand="0" w:noVBand="1"/>
+      </w:tblPr>
+      <w:tblGrid>
+        <w:gridCol w:w="2151"/>
+        <w:gridCol w:w="7024"/>
+      </w:tblGrid>
+      <w:tr>
+        <w:tc>
+          <w:tcPr>
+            <w:tcW w:w="2151" w:type="dxa"/>
+          </w:tcPr>
+          <w:p>
+            <w:pPr>
+              <w:rPr>
+                <w:lang w:val="en-US"/>
+              </w:rPr>
+            </w:pPr>
+            <w:r>
+              <w:rPr>
+                <w:noProof/>
+              </w:rPr>
+              <w:drawing>
+                <wp:inline distT="0" distB="0" distL="0" distR="0" wp14:anchorId="05154D47" wp14:editId="1D425A8A">
+                  <wp:extent cx="1162050" cy="847725"/>
+                  <wp:effectExtent l="0" t="0" r="0" b="9525"/>
+                  <wp:docPr id="2" name="Afbeelding 2"/>
+                  <wp:cNvGraphicFramePr>
+                    <a:graphicFrameLocks xmlns:a="http://schemas.openxmlformats.org/drawingml/2006/main" noChangeAspect="1"/>
+                  </wp:cNvGraphicFramePr>
+                  <a:graphic xmlns:a="http://schemas.openxmlformats.org/drawingml/2006/main">
+                    <a:graphicData uri="http://schemas.openxmlformats.org/drawingml/2006/picture">
+                      <pic:pic xmlns:pic="http://schemas.openxmlformats.org/drawingml/2006/picture">
+                        <pic:nvPicPr>
+                          <pic:cNvPr id="1" name=""/>
+                          <pic:cNvPicPr/>
+                        </pic:nvPicPr>
+                        <pic:blipFill>
+                          <a:blip r:embed="rId8"/>
+                          <a:stretch>
+                            <a:fillRect/>
+                          </a:stretch>
+                        </pic:blipFill>
+                        <pic:spPr>
+                          <a:xfrm>
+                            <a:off x="0" y="0"/>
+                            <a:ext cx="1162050" cy="847725"/>
+                          </a:xfrm>
+                          <a:prstGeom prst="rect">
+                            <a:avLst/>
+                          </a:prstGeom>
+                        </pic:spPr>
+                      </pic:pic>
+                    </a:graphicData>
+                  </a:graphic>
+                </wp:inline>
+              </w:drawing>
+            </w:r>
+          </w:p>
+        </w:tc>
+        <w:tc>
+          <w:tcPr>
+            <w:tcW w:w="7024" w:type="dxa"/>
+          </w:tcPr>
+          <w:p>
+            <w:pPr>
+              <w:rPr>
+                <w:b/>
+                <w:lang w:val="en-US"/>
+              </w:rPr>
+            </w:pPr>
+            <w:r>
+              <w:rPr>
+                <w:lang w:val="en-US"/>
+              </w:rPr>
+              <w:t>Before we start creating AL files where are going to make specific folders for every type of Object we need for this extension. For this extension we can create the following folders:</w:t>
+            </w:r>
+            <w:r>
+              <w:rPr>
+                <w:lang w:val="en-US"/>
+              </w:rPr>
+              <w:t xml:space="preserve"> </w:t>
+            </w:r>
+            <w:r>
+              <w:rPr>
+                <w:b/>
+                <w:lang w:val="en-US"/>
+              </w:rPr>
+              <w:t>Codeunit</w:t>
+            </w:r>
+            <w:r>
+              <w:rPr>
+                <w:lang w:val="en-US"/>
+              </w:rPr>
+              <w:t xml:space="preserve">, </w:t>
+            </w:r>
+            <w:r>
+              <w:rPr>
+                <w:b/>
+                <w:lang w:val="en-US"/>
+              </w:rPr>
+              <w:t>Page</w:t>
+            </w:r>
+            <w:r>
+              <w:rPr>
+                <w:lang w:val="en-US"/>
+              </w:rPr>
+              <w:t xml:space="preserve"> and </w:t>
+            </w:r>
+            <w:r>
+              <w:rPr>
+                <w:b/>
+                <w:lang w:val="en-US"/>
+              </w:rPr>
+              <w:t>Table</w:t>
+            </w:r>
+          </w:p>
+          <w:p>
+            <w:pPr>
+              <w:rPr>
+                <w:lang w:val="en-US"/>
+              </w:rPr>
+            </w:pPr>
+          </w:p>
+        </w:tc>
+      </w:tr>
+    </w:tbl>
+    <w:p>
+      <w:pPr>
+        <w:rPr>
+          <w:lang w:val="en-US"/>
+        </w:rPr>
+      </w:pPr>
+    </w:p>
+    <w:p>
+      <w:pPr>
+        <w:pStyle w:val="Kop1"/>
+        <w:rPr>
+          <w:lang w:val="en-US"/>
+        </w:rPr>
+      </w:pPr>
+      <w:r>
+        <w:rPr>
+          <w:lang w:val="en-US"/>
+        </w:rPr>
+        <w:t>Extending the Tables (with Fields and without Properties)</w:t>
+      </w:r>
+    </w:p>
+    <w:p>
+      <w:pPr>
+        <w:rPr>
+          <w:lang w:val="en-US"/>
+        </w:rPr>
+      </w:pPr>
+      <w:r>
+        <w:rPr>
+          <w:lang w:val="en-US"/>
+        </w:rPr>
+        <w:t>In this Chapter we first are going to extend our tables with the Fields we need and in this step we don’t apply any properties. For example: Some fields will be FlowFields looking to other Tables/Fields and these we can setup after we have added these to the extension.</w:t>
+      </w:r>
+    </w:p>
+    <w:p>
+      <w:pPr>
+        <w:rPr>
+          <w:lang w:val="en-US"/>
+        </w:rPr>
+      </w:pPr>
+    </w:p>
+    <w:p>
+      <w:pPr>
+        <w:pStyle w:val="Kop2"/>
+        <w:rPr>
+          <w:lang w:val="en-US"/>
+        </w:rPr>
+      </w:pPr>
+      <w:r>
+        <w:rPr>
+          <w:lang w:val="en-US"/>
+        </w:rPr>
+        <w:t xml:space="preserve">LAB001 – Extending the </w:t>
+      </w:r>
+      <w:r>
+        <w:rPr>
+          <w:lang w:val="en-US"/>
+        </w:rPr>
         <w:t>Table 15 – G/L Account</w:t>
       </w:r>
     </w:p>
     <w:p>
       <w:pPr>
+        <w:rPr>
+          <w:lang w:val="en-US"/>
+        </w:rPr>
+      </w:pPr>
+      <w:r>
+        <w:rPr>
+          <w:lang w:val="en-US"/>
+        </w:rPr>
+        <w:t>In this LAB where are going to extend Table 15 – G/L Account with the fields we need. We are going to add the following fields.</w:t>
+      </w:r>
+    </w:p>
+    <w:p>
+      <w:pPr>
+        <w:rPr>
+          <w:lang w:val="en-US"/>
+        </w:rPr>
+      </w:pPr>
+    </w:p>
+    <w:tbl>
+      <w:tblPr>
+        <w:tblStyle w:val="Tabelraster"/>
+        <w:tblW w:w="0" w:type="auto"/>
+        <w:tblLook w:val="04A0" w:firstRow="1" w:lastRow="0" w:firstColumn="1" w:lastColumn="0" w:noHBand="0" w:noVBand="1"/>
+      </w:tblPr>
+      <w:tblGrid>
+        <w:gridCol w:w="853"/>
+        <w:gridCol w:w="2265"/>
+        <w:gridCol w:w="2266"/>
+        <w:gridCol w:w="2266"/>
+      </w:tblGrid>
+      <w:tr>
+        <w:tc>
+          <w:tcPr>
+            <w:tcW w:w="853" w:type="dxa"/>
+          </w:tcPr>
+          <w:p>
+            <w:pPr>
+              <w:rPr>
+                <w:lang w:val="en-US"/>
+              </w:rPr>
+            </w:pPr>
+            <w:r>
+              <w:rPr>
+                <w:lang w:val="en-US"/>
+              </w:rPr>
+              <w:t>ID</w:t>
+            </w:r>
+          </w:p>
+        </w:tc>
+        <w:tc>
+          <w:tcPr>
+            <w:tcW w:w="2265" w:type="dxa"/>
+          </w:tcPr>
+          <w:p>
+            <w:pPr>
+              <w:rPr>
+                <w:lang w:val="en-US"/>
+              </w:rPr>
+            </w:pPr>
+            <w:r>
+              <w:rPr>
+                <w:lang w:val="en-US"/>
+              </w:rPr>
+              <w:t>Name</w:t>
+            </w:r>
+          </w:p>
+        </w:tc>
+        <w:tc>
+          <w:tcPr>
+            <w:tcW w:w="2266" w:type="dxa"/>
+          </w:tcPr>
+          <w:p>
+            <w:pPr>
+              <w:rPr>
+                <w:lang w:val="en-US"/>
+              </w:rPr>
+            </w:pPr>
+            <w:r>
+              <w:rPr>
+                <w:lang w:val="en-US"/>
+              </w:rPr>
+              <w:t>DataType</w:t>
+            </w:r>
+          </w:p>
+        </w:tc>
+        <w:tc>
+          <w:tcPr>
+            <w:tcW w:w="2266" w:type="dxa"/>
+          </w:tcPr>
+          <w:p>
+            <w:pPr>
+              <w:rPr>
+                <w:lang w:val="en-US"/>
+              </w:rPr>
+            </w:pPr>
+          </w:p>
+        </w:tc>
+      </w:tr>
+      <w:tr>
+        <w:tc>
+          <w:tcPr>
+            <w:tcW w:w="853" w:type="dxa"/>
+          </w:tcPr>
+          <w:p>
+            <w:pPr>
+              <w:rPr>
+                <w:lang w:val="en-US"/>
+              </w:rPr>
+            </w:pPr>
+            <w:r>
+              <w:rPr>
+                <w:lang w:val="en-US"/>
+              </w:rPr>
+              <w:t>50200</w:t>
+            </w:r>
+          </w:p>
+        </w:tc>
+        <w:tc>
+          <w:tcPr>
+            <w:tcW w:w="2265" w:type="dxa"/>
+          </w:tcPr>
+          <w:p>
+            <w:pPr>
+              <w:rPr>
+                <w:lang w:val="en-US"/>
+              </w:rPr>
+            </w:pPr>
+            <w:r>
+              <w:rPr>
+                <w:lang w:val="en-US"/>
+              </w:rPr>
+              <w:t>Reconcile Allowed</w:t>
+            </w:r>
+          </w:p>
+        </w:tc>
+        <w:tc>
+          <w:tcPr>
+            <w:tcW w:w="2266" w:type="dxa"/>
+          </w:tcPr>
+          <w:p>
+            <w:pPr>
+              <w:rPr>
+                <w:lang w:val="en-US"/>
+              </w:rPr>
+            </w:pPr>
+            <w:r>
+              <w:rPr>
+                <w:lang w:val="en-US"/>
+              </w:rPr>
+              <w:t>Boolean</w:t>
+            </w:r>
+          </w:p>
+        </w:tc>
+        <w:tc>
+          <w:tcPr>
+            <w:tcW w:w="2266" w:type="dxa"/>
+          </w:tcPr>
+          <w:p>
+            <w:pPr>
+              <w:rPr>
+                <w:lang w:val="en-US"/>
+              </w:rPr>
+            </w:pPr>
+          </w:p>
+        </w:tc>
+      </w:tr>
+      <w:tr>
+        <w:tc>
+          <w:tcPr>
+            <w:tcW w:w="853" w:type="dxa"/>
+          </w:tcPr>
+          <w:p>
+            <w:pPr>
+              <w:rPr>
+                <w:lang w:val="en-US"/>
+              </w:rPr>
+            </w:pPr>
+            <w:r>
+              <w:rPr>
+                <w:lang w:val="en-US"/>
+              </w:rPr>
+              <w:t>50201</w:t>
+            </w:r>
+          </w:p>
+        </w:tc>
+        <w:tc>
+          <w:tcPr>
+            <w:tcW w:w="2265" w:type="dxa"/>
+          </w:tcPr>
+          <w:p>
+            <w:pPr>
+              <w:rPr>
+                <w:lang w:val="en-US"/>
+              </w:rPr>
+            </w:pPr>
+            <w:r>
+              <w:rPr>
+                <w:lang w:val="en-US"/>
+              </w:rPr>
+              <w:t>Last Reconcile-ID</w:t>
+            </w:r>
+          </w:p>
+        </w:tc>
+        <w:tc>
+          <w:tcPr>
+            <w:tcW w:w="2266" w:type="dxa"/>
+          </w:tcPr>
+          <w:p>
+            <w:pPr>
+              <w:rPr>
+                <w:lang w:val="en-US"/>
+              </w:rPr>
+            </w:pPr>
+            <w:r>
+              <w:rPr>
+                <w:lang w:val="en-US"/>
+              </w:rPr>
+              <w:t>Code[20]</w:t>
+            </w:r>
+          </w:p>
+        </w:tc>
+        <w:tc>
+          <w:tcPr>
+            <w:tcW w:w="2266" w:type="dxa"/>
+          </w:tcPr>
+          <w:p>
+            <w:pPr>
+              <w:rPr>
+                <w:lang w:val="en-US"/>
+              </w:rPr>
+            </w:pPr>
+          </w:p>
+        </w:tc>
+      </w:tr>
+      <w:tr>
+        <w:tc>
+          <w:tcPr>
+            <w:tcW w:w="853" w:type="dxa"/>
+          </w:tcPr>
+          <w:p>
+            <w:pPr>
+              <w:rPr>
+                <w:lang w:val="en-US"/>
+              </w:rPr>
+            </w:pPr>
+            <w:r>
+              <w:rPr>
+                <w:lang w:val="en-US"/>
+              </w:rPr>
+              <w:t>50202</w:t>
+            </w:r>
+          </w:p>
+        </w:tc>
+        <w:tc>
+          <w:tcPr>
+            <w:tcW w:w="2265" w:type="dxa"/>
+          </w:tcPr>
+          <w:p>
+            <w:pPr>
+              <w:rPr>
+                <w:lang w:val="en-US"/>
+              </w:rPr>
+            </w:pPr>
+            <w:r>
+              <w:rPr>
+                <w:lang w:val="en-US"/>
+              </w:rPr>
+              <w:t>Reconcile Balance</w:t>
+            </w:r>
+          </w:p>
+        </w:tc>
+        <w:tc>
+          <w:tcPr>
+            <w:tcW w:w="2266" w:type="dxa"/>
+          </w:tcPr>
+          <w:p>
+            <w:pPr>
+              <w:rPr>
+                <w:lang w:val="en-US"/>
+              </w:rPr>
+            </w:pPr>
+            <w:r>
+              <w:rPr>
+                <w:lang w:val="en-US"/>
+              </w:rPr>
+              <w:t>Decimal</w:t>
+            </w:r>
+          </w:p>
+        </w:tc>
+        <w:tc>
+          <w:tcPr>
+            <w:tcW w:w="2266" w:type="dxa"/>
+          </w:tcPr>
+          <w:p>
+            <w:pPr>
+              <w:rPr>
+                <w:lang w:val="en-US"/>
+              </w:rPr>
+            </w:pPr>
+            <w:r>
+              <w:rPr>
+                <w:lang w:val="en-US"/>
+              </w:rPr>
+              <w:t>FlowField</w:t>
+            </w:r>
+          </w:p>
+        </w:tc>
+      </w:tr>
+      <w:tr>
+        <w:tc>
+          <w:tcPr>
+            <w:tcW w:w="853" w:type="dxa"/>
+          </w:tcPr>
+          <w:p>
+            <w:pPr>
+              <w:rPr>
+                <w:lang w:val="en-US"/>
+              </w:rPr>
+            </w:pPr>
+          </w:p>
+        </w:tc>
+        <w:tc>
+          <w:tcPr>
+            <w:tcW w:w="6797" w:type="dxa"/>
+            <w:gridSpan w:val="3"/>
+          </w:tcPr>
+          <w:p>
+            <w:pPr>
+              <w:rPr>
+                <w:i/>
+                <w:lang w:val="en-US"/>
+              </w:rPr>
+            </w:pPr>
+          </w:p>
+          <w:p>
+            <w:pPr>
+              <w:rPr>
+                <w:i/>
+                <w:lang w:val="en-US"/>
+              </w:rPr>
+            </w:pPr>
+            <w:r>
+              <w:rPr>
+                <w:i/>
+                <w:lang w:val="en-US"/>
+              </w:rPr>
+              <w:t>FlowField of Sum to Table 17 - G/L Entry and Field: Amount where G/L Account No. = No. and Reconcile-ID = Last Reconcile-ID</w:t>
+            </w:r>
+          </w:p>
+          <w:p>
+            <w:pPr>
+              <w:rPr>
+                <w:i/>
+                <w:lang w:val="en-US"/>
+              </w:rPr>
+            </w:pPr>
+          </w:p>
+        </w:tc>
+      </w:tr>
+      <w:tr>
+        <w:tc>
+          <w:tcPr>
+            <w:tcW w:w="853" w:type="dxa"/>
+          </w:tcPr>
+          <w:p>
+            <w:pPr>
+              <w:rPr>
+                <w:lang w:val="en-US"/>
+              </w:rPr>
+            </w:pPr>
+            <w:r>
+              <w:rPr>
+                <w:lang w:val="en-US"/>
+              </w:rPr>
+              <w:t>50203</w:t>
+            </w:r>
+          </w:p>
+        </w:tc>
+        <w:tc>
+          <w:tcPr>
+            <w:tcW w:w="2265" w:type="dxa"/>
+          </w:tcPr>
+          <w:p>
+            <w:pPr>
+              <w:rPr>
+                <w:lang w:val="en-US"/>
+              </w:rPr>
+            </w:pPr>
+            <w:r>
+              <w:rPr>
+                <w:lang w:val="en-US"/>
+              </w:rPr>
+              <w:t xml:space="preserve">Last Doc. Reconcile-ID </w:t>
+            </w:r>
+          </w:p>
+        </w:tc>
+        <w:tc>
+          <w:tcPr>
+            <w:tcW w:w="2266" w:type="dxa"/>
+          </w:tcPr>
+          <w:p>
+            <w:pPr>
+              <w:rPr>
+                <w:lang w:val="en-US"/>
+              </w:rPr>
+            </w:pPr>
+            <w:r>
+              <w:rPr>
+                <w:lang w:val="en-US"/>
+              </w:rPr>
+              <w:t>Code[20]</w:t>
+            </w:r>
+          </w:p>
+        </w:tc>
+        <w:tc>
+          <w:tcPr>
+            <w:tcW w:w="2266" w:type="dxa"/>
+          </w:tcPr>
+          <w:p>
+            <w:pPr>
+              <w:rPr>
+                <w:lang w:val="en-US"/>
+              </w:rPr>
+            </w:pPr>
+          </w:p>
+        </w:tc>
+      </w:tr>
+      <w:tr>
+        <w:tc>
+          <w:tcPr>
+            <w:tcW w:w="853" w:type="dxa"/>
+          </w:tcPr>
+          <w:p>
+            <w:pPr>
+              <w:rPr>
+                <w:lang w:val="en-US"/>
+              </w:rPr>
+            </w:pPr>
+            <w:r>
+              <w:rPr>
+                <w:lang w:val="en-US"/>
+              </w:rPr>
+              <w:t>50204</w:t>
+            </w:r>
+          </w:p>
+        </w:tc>
+        <w:tc>
+          <w:tcPr>
+            <w:tcW w:w="2265" w:type="dxa"/>
+          </w:tcPr>
+          <w:p>
+            <w:pPr>
+              <w:rPr>
+                <w:lang w:val="en-US"/>
+              </w:rPr>
+            </w:pPr>
+            <w:r>
+              <w:rPr>
+                <w:lang w:val="en-US"/>
+              </w:rPr>
+              <w:t>Doc. Reconcile Balance</w:t>
+            </w:r>
+          </w:p>
+        </w:tc>
+        <w:tc>
+          <w:tcPr>
+            <w:tcW w:w="2266" w:type="dxa"/>
+          </w:tcPr>
+          <w:p>
+            <w:pPr>
+              <w:rPr>
+                <w:lang w:val="en-US"/>
+              </w:rPr>
+            </w:pPr>
+            <w:r>
+              <w:rPr>
+                <w:lang w:val="en-US"/>
+              </w:rPr>
+              <w:t>Decimal</w:t>
+            </w:r>
+          </w:p>
+        </w:tc>
+        <w:tc>
+          <w:tcPr>
+            <w:tcW w:w="2266" w:type="dxa"/>
+          </w:tcPr>
+          <w:p>
+            <w:pPr>
+              <w:rPr>
+                <w:lang w:val="en-US"/>
+              </w:rPr>
+            </w:pPr>
+            <w:r>
+              <w:rPr>
+                <w:lang w:val="en-US"/>
+              </w:rPr>
+              <w:t>FlowField</w:t>
+            </w:r>
+          </w:p>
+        </w:tc>
+      </w:tr>
+      <w:tr>
+        <w:tc>
+          <w:tcPr>
+            <w:tcW w:w="853" w:type="dxa"/>
+          </w:tcPr>
+          <w:p>
+            <w:pPr>
+              <w:rPr>
+                <w:lang w:val="en-US"/>
+              </w:rPr>
+            </w:pPr>
+          </w:p>
+        </w:tc>
+        <w:tc>
+          <w:tcPr>
+            <w:tcW w:w="6797" w:type="dxa"/>
+            <w:gridSpan w:val="3"/>
+          </w:tcPr>
+          <w:p>
+            <w:pPr>
+              <w:rPr>
+                <w:i/>
+                <w:lang w:val="en-US"/>
+              </w:rPr>
+            </w:pPr>
+          </w:p>
+          <w:p>
+            <w:pPr>
+              <w:rPr>
+                <w:i/>
+                <w:lang w:val="en-US"/>
+              </w:rPr>
+            </w:pPr>
+            <w:r>
+              <w:rPr>
+                <w:i/>
+                <w:lang w:val="en-US"/>
+              </w:rPr>
+              <w:t xml:space="preserve">FlowField </w:t>
+            </w:r>
+            <w:r>
+              <w:rPr>
+                <w:i/>
+                <w:lang w:val="en-US"/>
+              </w:rPr>
+              <w:t xml:space="preserve">of Sum </w:t>
+            </w:r>
+            <w:r>
+              <w:rPr>
+                <w:i/>
+                <w:lang w:val="en-US"/>
+              </w:rPr>
+              <w:t>to Table 17 - G/L Entry and Field: Amount where G/L Account No. = No. and Reconcile-</w:t>
+            </w:r>
+            <w:r>
+              <w:rPr>
+                <w:i/>
+                <w:lang w:val="en-US"/>
+              </w:rPr>
+              <w:t>ID = Doc. Reconcile Filter</w:t>
+            </w:r>
+          </w:p>
+          <w:p>
+            <w:pPr>
+              <w:rPr>
+                <w:lang w:val="en-US"/>
+              </w:rPr>
+            </w:pPr>
+          </w:p>
+        </w:tc>
+      </w:tr>
+      <w:tr>
+        <w:tc>
+          <w:tcPr>
+            <w:tcW w:w="853" w:type="dxa"/>
+          </w:tcPr>
+          <w:p>
+            <w:pPr>
+              <w:rPr>
+                <w:lang w:val="en-US"/>
+              </w:rPr>
+            </w:pPr>
+            <w:r>
+              <w:rPr>
+                <w:lang w:val="en-US"/>
+              </w:rPr>
+              <w:t>50205</w:t>
+            </w:r>
+            <w:bookmarkStart w:id="0" w:name="_GoBack"/>
+            <w:bookmarkEnd w:id="0"/>
+          </w:p>
+        </w:tc>
+        <w:tc>
+          <w:tcPr>
+            <w:tcW w:w="2265" w:type="dxa"/>
+          </w:tcPr>
+          <w:p>
+            <w:pPr>
+              <w:rPr>
+                <w:lang w:val="en-US"/>
+              </w:rPr>
+            </w:pPr>
+            <w:r>
+              <w:rPr>
+                <w:lang w:val="en-US"/>
+              </w:rPr>
+              <w:t>Doc. Reconcile Filter</w:t>
+            </w:r>
+          </w:p>
+        </w:tc>
+        <w:tc>
+          <w:tcPr>
+            <w:tcW w:w="2266" w:type="dxa"/>
+          </w:tcPr>
+          <w:p>
+            <w:pPr>
+              <w:rPr>
+                <w:lang w:val="en-US"/>
+              </w:rPr>
+            </w:pPr>
+            <w:r>
+              <w:rPr>
+                <w:lang w:val="en-US"/>
+              </w:rPr>
+              <w:t>Code[20]</w:t>
+            </w:r>
+          </w:p>
+        </w:tc>
+        <w:tc>
+          <w:tcPr>
+            <w:tcW w:w="2266" w:type="dxa"/>
+          </w:tcPr>
+          <w:p>
+            <w:pPr>
+              <w:rPr>
+                <w:lang w:val="en-US"/>
+              </w:rPr>
+            </w:pPr>
+            <w:r>
+              <w:rPr>
+                <w:lang w:val="en-US"/>
+              </w:rPr>
+              <w:t>FlowFilter</w:t>
+            </w:r>
+          </w:p>
+        </w:tc>
+      </w:tr>
+      <w:tr>
+        <w:tc>
+          <w:tcPr>
+            <w:tcW w:w="853" w:type="dxa"/>
+          </w:tcPr>
+          <w:p>
+            <w:pPr>
+              <w:rPr>
+                <w:lang w:val="en-US"/>
+              </w:rPr>
+            </w:pPr>
+          </w:p>
+        </w:tc>
+        <w:tc>
+          <w:tcPr>
+            <w:tcW w:w="2265" w:type="dxa"/>
+          </w:tcPr>
+          <w:p>
+            <w:pPr>
+              <w:rPr>
+                <w:lang w:val="en-US"/>
+              </w:rPr>
+            </w:pPr>
+          </w:p>
+        </w:tc>
+        <w:tc>
+          <w:tcPr>
+            <w:tcW w:w="2266" w:type="dxa"/>
+          </w:tcPr>
+          <w:p>
+            <w:pPr>
+              <w:rPr>
+                <w:lang w:val="en-US"/>
+              </w:rPr>
+            </w:pPr>
+          </w:p>
+        </w:tc>
+        <w:tc>
+          <w:tcPr>
+            <w:tcW w:w="2266" w:type="dxa"/>
+          </w:tcPr>
+          <w:p>
+            <w:pPr>
+              <w:rPr>
+                <w:lang w:val="en-US"/>
+              </w:rPr>
+            </w:pPr>
+          </w:p>
+        </w:tc>
+      </w:tr>
+    </w:tbl>
+    <w:p>
+      <w:pPr>
+        <w:rPr>
+          <w:lang w:val="en-US"/>
+        </w:rPr>
+      </w:pPr>
+    </w:p>
+    <w:p>
+      <w:pPr>
+        <w:spacing w:after="160" w:line="259" w:lineRule="auto"/>
+        <w:rPr>
+          <w:b/>
+          <w:lang w:val="en-US"/>
+        </w:rPr>
+      </w:pPr>
+      <w:r>
+        <w:rPr>
+          <w:b/>
+          <w:lang w:val="en-US"/>
+        </w:rPr>
+        <w:br w:type="page"/>
+      </w:r>
+    </w:p>
+    <w:p>
+      <w:pPr>
+        <w:rPr>
+          <w:b/>
+          <w:lang w:val="en-US"/>
+        </w:rPr>
+      </w:pPr>
+    </w:p>
+    <w:p>
+      <w:pPr>
+        <w:pStyle w:val="Kop3"/>
+        <w:rPr>
+          <w:lang w:val="en-US"/>
+        </w:rPr>
+      </w:pPr>
+      <w:r>
+        <w:rPr>
+          <w:lang w:val="en-US"/>
+        </w:rPr>
+        <w:t>ACTIONS</w:t>
+      </w:r>
+    </w:p>
+    <w:p>
+      <w:pPr>
+        <w:rPr>
+          <w:lang w:val="en-US"/>
+        </w:rPr>
+      </w:pPr>
+      <w:r>
+        <w:rPr>
+          <w:lang w:val="en-US"/>
+        </w:rPr>
+        <w:t>In this step we are going to create the AL file for extending Table 15 – G/L Account</w:t>
+      </w:r>
+    </w:p>
+    <w:p>
+      <w:pPr>
+        <w:rPr>
+          <w:lang w:val="en-US"/>
+        </w:rPr>
+      </w:pPr>
+    </w:p>
+    <w:p>
+      <w:pPr>
+        <w:pStyle w:val="Lijstalinea"/>
+        <w:numPr>
+          <w:ilvl w:val="0"/>
+          <w:numId w:val="25"/>
+        </w:numPr>
+        <w:rPr>
+          <w:lang w:val="en-US"/>
+        </w:rPr>
+      </w:pPr>
+      <w:r>
+        <w:rPr>
+          <w:lang w:val="en-US"/>
+        </w:rPr>
+        <w:t xml:space="preserve">Create a new file called </w:t>
+      </w:r>
+      <w:r>
+        <w:rPr>
+          <w:b/>
+          <w:lang w:val="en-US"/>
+        </w:rPr>
+        <w:t>Table.15.GLAccount.al</w:t>
+      </w:r>
+      <w:r>
+        <w:rPr>
+          <w:lang w:val="en-US"/>
+        </w:rPr>
+        <w:t xml:space="preserve"> (!! Add extension .al) in the folder: </w:t>
+      </w:r>
+      <w:r>
+        <w:rPr>
+          <w:b/>
+          <w:lang w:val="en-US"/>
+        </w:rPr>
+        <w:t>Table</w:t>
+      </w:r>
+    </w:p>
+    <w:p>
+      <w:pPr>
+        <w:pStyle w:val="Lijstalinea"/>
+        <w:numPr>
+          <w:ilvl w:val="0"/>
+          <w:numId w:val="25"/>
+        </w:numPr>
+        <w:rPr>
+          <w:lang w:val="en-US"/>
+        </w:rPr>
+      </w:pPr>
+      <w:r>
+        <w:rPr>
+          <w:lang w:val="en-US"/>
+        </w:rPr>
+        <w:t>The system will create a new empty file</w:t>
+      </w:r>
+    </w:p>
+    <w:p>
+      <w:pPr>
+        <w:pStyle w:val="Lijstalinea"/>
+        <w:numPr>
+          <w:ilvl w:val="0"/>
+          <w:numId w:val="25"/>
+        </w:numPr>
+        <w:rPr>
+          <w:lang w:val="en-US"/>
+        </w:rPr>
+      </w:pPr>
+      <w:r>
+        <w:rPr>
+          <w:lang w:val="en-US"/>
+        </w:rPr>
+        <w:t>We want to extend a existing table so we can start typing the following command</w:t>
+      </w:r>
+    </w:p>
+    <w:p>
+      <w:pPr>
+        <w:rPr>
+          <w:lang w:val="en-US"/>
+        </w:rPr>
+      </w:pPr>
+    </w:p>
+    <w:p>
+      <w:pPr>
+        <w:ind w:left="720"/>
+        <w:rPr>
+          <w:lang w:val="en-US"/>
+        </w:rPr>
+      </w:pPr>
+      <w:r>
+        <w:rPr>
+          <w:lang w:val="en-US"/>
+        </w:rPr>
+        <w:t>ttableext</w:t>
+      </w:r>
+    </w:p>
+    <w:p>
+      <w:pPr>
+        <w:ind w:left="720"/>
+        <w:rPr>
+          <w:lang w:val="en-US"/>
+        </w:rPr>
+      </w:pPr>
+    </w:p>
+    <w:p>
+      <w:pPr>
+        <w:ind w:left="720"/>
+        <w:rPr>
+          <w:lang w:val="en-US"/>
+        </w:rPr>
+      </w:pPr>
+      <w:r>
+        <w:rPr>
+          <w:noProof/>
+          <w:lang w:val="en-US"/>
+        </w:rPr>
+        <w:drawing>
+          <wp:inline distT="0" distB="0" distL="0" distR="0" wp14:anchorId="70A7206B" wp14:editId="63256D44">
+            <wp:extent cx="5218430" cy="895985"/>
+            <wp:effectExtent l="0" t="0" r="1270" b="0"/>
+            <wp:docPr id="3" name="Afbeelding 3"/>
+            <wp:cNvGraphicFramePr>
+              <a:graphicFrameLocks xmlns:a="http://schemas.openxmlformats.org/drawingml/2006/main" noChangeAspect="1"/>
+            </wp:cNvGraphicFramePr>
+            <a:graphic xmlns:a="http://schemas.openxmlformats.org/drawingml/2006/main">
+              <a:graphicData uri="http://schemas.openxmlformats.org/drawingml/2006/picture">
+                <pic:pic xmlns:pic="http://schemas.openxmlformats.org/drawingml/2006/picture">
+                  <pic:nvPicPr>
+                    <pic:cNvPr id="0" name="Picture 1"/>
+                    <pic:cNvPicPr>
+                      <a:picLocks noChangeAspect="1" noChangeArrowheads="1"/>
+                    </pic:cNvPicPr>
+                  </pic:nvPicPr>
+                  <pic:blipFill>
+                    <a:blip r:embed="rId9">
+                      <a:extLst>
+                        <a:ext uri="{28A0092B-C50C-407E-A947-70E740481C1C}">
+                          <a14:useLocalDpi xmlns:a14="http://schemas.microsoft.com/office/drawing/2010/main" val="0"/>
+                        </a:ext>
+                      </a:extLst>
+                    </a:blip>
+                    <a:srcRect/>
+                    <a:stretch>
+                      <a:fillRect/>
+                    </a:stretch>
+                  </pic:blipFill>
+                  <pic:spPr bwMode="auto">
+                    <a:xfrm>
+                      <a:off x="0" y="0"/>
+                      <a:ext cx="5218430" cy="895985"/>
+                    </a:xfrm>
+                    <a:prstGeom prst="rect">
+                      <a:avLst/>
+                    </a:prstGeom>
+                    <a:noFill/>
+                    <a:ln>
+                      <a:noFill/>
+                    </a:ln>
+                  </pic:spPr>
+                </pic:pic>
+              </a:graphicData>
+            </a:graphic>
+          </wp:inline>
+        </w:drawing>
+      </w:r>
+    </w:p>
+    <w:p>
+      <w:pPr>
+        <w:ind w:left="720"/>
+        <w:rPr>
+          <w:lang w:val="en-US"/>
+        </w:rPr>
+      </w:pPr>
+    </w:p>
+    <w:p>
+      <w:pPr>
+        <w:ind w:left="720"/>
+        <w:rPr>
+          <w:lang w:val="en-US"/>
+        </w:rPr>
+      </w:pPr>
+      <w:r>
+        <w:rPr>
+          <w:lang w:val="en-US"/>
+        </w:rPr>
+        <w:t>VSCode will now add a Table Exension Snippet wich we can use start making our extension</w:t>
+      </w:r>
+    </w:p>
+    <w:p>
+      <w:pPr>
+        <w:ind w:left="720"/>
+        <w:rPr>
+          <w:lang w:val="en-US"/>
+        </w:rPr>
+      </w:pPr>
+    </w:p>
+    <w:p>
+      <w:pPr>
+        <w:shd w:val="clear" w:color="auto" w:fill="1E1E1E"/>
+        <w:spacing w:line="285" w:lineRule="atLeast"/>
+        <w:ind w:left="720"/>
+        <w:rPr>
+          <w:rFonts w:ascii="Consolas" w:eastAsia="Times New Roman" w:hAnsi="Consolas" w:cs="Times New Roman"/>
+          <w:color w:val="D4D4D4"/>
+          <w:szCs w:val="21"/>
+          <w:lang w:val="en-US" w:eastAsia="nl-NL"/>
+        </w:rPr>
+      </w:pPr>
+      <w:r>
+        <w:rPr>
+          <w:rFonts w:ascii="Consolas" w:eastAsia="Times New Roman" w:hAnsi="Consolas" w:cs="Times New Roman"/>
+          <w:color w:val="569CD6"/>
+          <w:szCs w:val="21"/>
+          <w:lang w:val="en-US" w:eastAsia="nl-NL"/>
+        </w:rPr>
+        <w:t>tableextension</w:t>
+      </w:r>
+      <w:r>
+        <w:rPr>
+          <w:rFonts w:ascii="Consolas" w:eastAsia="Times New Roman" w:hAnsi="Consolas" w:cs="Times New Roman"/>
+          <w:color w:val="D4D4D4"/>
+          <w:szCs w:val="21"/>
+          <w:lang w:val="en-US" w:eastAsia="nl-NL"/>
+        </w:rPr>
+        <w:t xml:space="preserve"> id MyExtension </w:t>
+      </w:r>
+      <w:r>
+        <w:rPr>
+          <w:rFonts w:ascii="Consolas" w:eastAsia="Times New Roman" w:hAnsi="Consolas" w:cs="Times New Roman"/>
+          <w:color w:val="569CD6"/>
+          <w:szCs w:val="21"/>
+          <w:lang w:val="en-US" w:eastAsia="nl-NL"/>
+        </w:rPr>
+        <w:t>extends</w:t>
+      </w:r>
+      <w:r>
+        <w:rPr>
+          <w:rFonts w:ascii="Consolas" w:eastAsia="Times New Roman" w:hAnsi="Consolas" w:cs="Times New Roman"/>
+          <w:color w:val="D4D4D4"/>
+          <w:szCs w:val="21"/>
+          <w:lang w:val="en-US" w:eastAsia="nl-NL"/>
+        </w:rPr>
+        <w:t xml:space="preserve"> MyTargetTable</w:t>
+      </w:r>
+    </w:p>
+    <w:p>
+      <w:pPr>
+        <w:shd w:val="clear" w:color="auto" w:fill="1E1E1E"/>
+        <w:spacing w:line="285" w:lineRule="atLeast"/>
+        <w:ind w:left="720"/>
+        <w:rPr>
+          <w:rFonts w:ascii="Consolas" w:eastAsia="Times New Roman" w:hAnsi="Consolas" w:cs="Times New Roman"/>
+          <w:color w:val="D4D4D4"/>
+          <w:szCs w:val="21"/>
+          <w:lang w:val="en-US" w:eastAsia="nl-NL"/>
+        </w:rPr>
+      </w:pPr>
+      <w:r>
+        <w:rPr>
+          <w:rFonts w:ascii="Consolas" w:eastAsia="Times New Roman" w:hAnsi="Consolas" w:cs="Times New Roman"/>
+          <w:color w:val="D4D4D4"/>
+          <w:szCs w:val="21"/>
+          <w:lang w:val="en-US" w:eastAsia="nl-NL"/>
+        </w:rPr>
+        <w:t>{</w:t>
+      </w:r>
+    </w:p>
+    <w:p>
+      <w:pPr>
+        <w:shd w:val="clear" w:color="auto" w:fill="1E1E1E"/>
+        <w:spacing w:line="285" w:lineRule="atLeast"/>
+        <w:ind w:left="720"/>
+        <w:rPr>
+          <w:rFonts w:ascii="Consolas" w:eastAsia="Times New Roman" w:hAnsi="Consolas" w:cs="Times New Roman"/>
+          <w:color w:val="D4D4D4"/>
+          <w:szCs w:val="21"/>
+          <w:lang w:val="en-US" w:eastAsia="nl-NL"/>
+        </w:rPr>
+      </w:pPr>
+      <w:r>
+        <w:rPr>
+          <w:rFonts w:ascii="Consolas" w:eastAsia="Times New Roman" w:hAnsi="Consolas" w:cs="Times New Roman"/>
+          <w:color w:val="D4D4D4"/>
+          <w:szCs w:val="21"/>
+          <w:lang w:val="en-US" w:eastAsia="nl-NL"/>
+        </w:rPr>
+        <w:t xml:space="preserve">    </w:t>
+      </w:r>
+      <w:r>
+        <w:rPr>
+          <w:rFonts w:ascii="Consolas" w:eastAsia="Times New Roman" w:hAnsi="Consolas" w:cs="Times New Roman"/>
+          <w:color w:val="569CD6"/>
+          <w:szCs w:val="21"/>
+          <w:lang w:val="en-US" w:eastAsia="nl-NL"/>
+        </w:rPr>
+        <w:t>fields</w:t>
+      </w:r>
+    </w:p>
+    <w:p>
+      <w:pPr>
+        <w:shd w:val="clear" w:color="auto" w:fill="1E1E1E"/>
+        <w:spacing w:line="285" w:lineRule="atLeast"/>
+        <w:ind w:left="720"/>
+        <w:rPr>
+          <w:rFonts w:ascii="Consolas" w:eastAsia="Times New Roman" w:hAnsi="Consolas" w:cs="Times New Roman"/>
+          <w:color w:val="D4D4D4"/>
+          <w:szCs w:val="21"/>
+          <w:lang w:val="en-US" w:eastAsia="nl-NL"/>
+        </w:rPr>
+      </w:pPr>
+      <w:r>
+        <w:rPr>
+          <w:rFonts w:ascii="Consolas" w:eastAsia="Times New Roman" w:hAnsi="Consolas" w:cs="Times New Roman"/>
+          <w:color w:val="D4D4D4"/>
+          <w:szCs w:val="21"/>
+          <w:lang w:val="en-US" w:eastAsia="nl-NL"/>
+        </w:rPr>
+        <w:t xml:space="preserve">    {</w:t>
+      </w:r>
+    </w:p>
+    <w:p>
+      <w:pPr>
+        <w:shd w:val="clear" w:color="auto" w:fill="1E1E1E"/>
+        <w:spacing w:line="285" w:lineRule="atLeast"/>
+        <w:ind w:left="720"/>
+        <w:rPr>
+          <w:rFonts w:ascii="Consolas" w:eastAsia="Times New Roman" w:hAnsi="Consolas" w:cs="Times New Roman"/>
+          <w:color w:val="D4D4D4"/>
+          <w:szCs w:val="21"/>
+          <w:lang w:val="en-US" w:eastAsia="nl-NL"/>
+        </w:rPr>
+      </w:pPr>
+      <w:r>
+        <w:rPr>
+          <w:rFonts w:ascii="Consolas" w:eastAsia="Times New Roman" w:hAnsi="Consolas" w:cs="Times New Roman"/>
+          <w:color w:val="D4D4D4"/>
+          <w:szCs w:val="21"/>
+          <w:lang w:val="en-US" w:eastAsia="nl-NL"/>
+        </w:rPr>
+        <w:t xml:space="preserve">        </w:t>
+      </w:r>
+      <w:r>
+        <w:rPr>
+          <w:rFonts w:ascii="Consolas" w:eastAsia="Times New Roman" w:hAnsi="Consolas" w:cs="Times New Roman"/>
+          <w:color w:val="6A9955"/>
+          <w:szCs w:val="21"/>
+          <w:lang w:val="en-US" w:eastAsia="nl-NL"/>
+        </w:rPr>
+        <w:t>// Add changes to table fields here</w:t>
+      </w:r>
+    </w:p>
+    <w:p>
+      <w:pPr>
+        <w:shd w:val="clear" w:color="auto" w:fill="1E1E1E"/>
+        <w:spacing w:line="285" w:lineRule="atLeast"/>
+        <w:ind w:left="720"/>
+        <w:rPr>
+          <w:rFonts w:ascii="Consolas" w:eastAsia="Times New Roman" w:hAnsi="Consolas" w:cs="Times New Roman"/>
+          <w:color w:val="D4D4D4"/>
+          <w:szCs w:val="21"/>
+          <w:lang w:val="nl-NL" w:eastAsia="nl-NL"/>
+        </w:rPr>
+      </w:pPr>
+      <w:r>
+        <w:rPr>
+          <w:rFonts w:ascii="Consolas" w:eastAsia="Times New Roman" w:hAnsi="Consolas" w:cs="Times New Roman"/>
+          <w:color w:val="D4D4D4"/>
+          <w:szCs w:val="21"/>
+          <w:lang w:val="en-US" w:eastAsia="nl-NL"/>
+        </w:rPr>
+        <w:t xml:space="preserve">    </w:t>
+      </w:r>
+      <w:r>
+        <w:rPr>
+          <w:rFonts w:ascii="Consolas" w:eastAsia="Times New Roman" w:hAnsi="Consolas" w:cs="Times New Roman"/>
+          <w:color w:val="D4D4D4"/>
+          <w:szCs w:val="21"/>
+          <w:lang w:val="nl-NL" w:eastAsia="nl-NL"/>
+        </w:rPr>
+        <w:t>}</w:t>
+      </w:r>
+    </w:p>
+    <w:p>
+      <w:pPr>
+        <w:shd w:val="clear" w:color="auto" w:fill="1E1E1E"/>
+        <w:spacing w:line="285" w:lineRule="atLeast"/>
+        <w:ind w:left="720"/>
+        <w:rPr>
+          <w:rFonts w:ascii="Consolas" w:eastAsia="Times New Roman" w:hAnsi="Consolas" w:cs="Times New Roman"/>
+          <w:color w:val="D4D4D4"/>
+          <w:szCs w:val="21"/>
+          <w:lang w:val="nl-NL" w:eastAsia="nl-NL"/>
+        </w:rPr>
+      </w:pPr>
+      <w:r>
+        <w:rPr>
+          <w:rFonts w:ascii="Consolas" w:eastAsia="Times New Roman" w:hAnsi="Consolas" w:cs="Times New Roman"/>
+          <w:color w:val="D4D4D4"/>
+          <w:szCs w:val="21"/>
+          <w:lang w:val="nl-NL" w:eastAsia="nl-NL"/>
+        </w:rPr>
+        <w:t xml:space="preserve">    </w:t>
+      </w:r>
+    </w:p>
+    <w:p>
+      <w:pPr>
+        <w:shd w:val="clear" w:color="auto" w:fill="1E1E1E"/>
+        <w:spacing w:line="285" w:lineRule="atLeast"/>
+        <w:ind w:left="720"/>
+        <w:rPr>
+          <w:rFonts w:ascii="Consolas" w:eastAsia="Times New Roman" w:hAnsi="Consolas" w:cs="Times New Roman"/>
+          <w:color w:val="D4D4D4"/>
+          <w:szCs w:val="21"/>
+          <w:lang w:val="nl-NL" w:eastAsia="nl-NL"/>
+        </w:rPr>
+      </w:pPr>
+      <w:r>
+        <w:rPr>
+          <w:rFonts w:ascii="Consolas" w:eastAsia="Times New Roman" w:hAnsi="Consolas" w:cs="Times New Roman"/>
+          <w:color w:val="D4D4D4"/>
+          <w:szCs w:val="21"/>
+          <w:lang w:val="nl-NL" w:eastAsia="nl-NL"/>
+        </w:rPr>
+        <w:t xml:space="preserve">    </w:t>
+      </w:r>
+      <w:r>
+        <w:rPr>
+          <w:rFonts w:ascii="Consolas" w:eastAsia="Times New Roman" w:hAnsi="Consolas" w:cs="Times New Roman"/>
+          <w:color w:val="C586C0"/>
+          <w:szCs w:val="21"/>
+          <w:lang w:val="nl-NL" w:eastAsia="nl-NL"/>
+        </w:rPr>
+        <w:t>var</w:t>
+      </w:r>
+    </w:p>
+    <w:p>
+      <w:pPr>
+        <w:shd w:val="clear" w:color="auto" w:fill="1E1E1E"/>
+        <w:spacing w:line="285" w:lineRule="atLeast"/>
+        <w:ind w:left="720"/>
+        <w:rPr>
+          <w:rFonts w:ascii="Consolas" w:eastAsia="Times New Roman" w:hAnsi="Consolas" w:cs="Times New Roman"/>
+          <w:color w:val="D4D4D4"/>
+          <w:szCs w:val="21"/>
+          <w:lang w:val="nl-NL" w:eastAsia="nl-NL"/>
+        </w:rPr>
+      </w:pPr>
+      <w:r>
+        <w:rPr>
+          <w:rFonts w:ascii="Consolas" w:eastAsia="Times New Roman" w:hAnsi="Consolas" w:cs="Times New Roman"/>
+          <w:color w:val="D4D4D4"/>
+          <w:szCs w:val="21"/>
+          <w:lang w:val="nl-NL" w:eastAsia="nl-NL"/>
+        </w:rPr>
+        <w:t xml:space="preserve">        myInt : </w:t>
+      </w:r>
+      <w:r>
+        <w:rPr>
+          <w:rFonts w:ascii="Consolas" w:eastAsia="Times New Roman" w:hAnsi="Consolas" w:cs="Times New Roman"/>
+          <w:color w:val="569CD6"/>
+          <w:szCs w:val="21"/>
+          <w:lang w:val="nl-NL" w:eastAsia="nl-NL"/>
+        </w:rPr>
+        <w:t>Integer</w:t>
+      </w:r>
+      <w:r>
+        <w:rPr>
+          <w:rFonts w:ascii="Consolas" w:eastAsia="Times New Roman" w:hAnsi="Consolas" w:cs="Times New Roman"/>
+          <w:color w:val="D4D4D4"/>
+          <w:szCs w:val="21"/>
+          <w:lang w:val="nl-NL" w:eastAsia="nl-NL"/>
+        </w:rPr>
+        <w:t>;</w:t>
+      </w:r>
+    </w:p>
+    <w:p>
+      <w:pPr>
+        <w:shd w:val="clear" w:color="auto" w:fill="1E1E1E"/>
+        <w:spacing w:line="285" w:lineRule="atLeast"/>
+        <w:ind w:left="720"/>
+        <w:rPr>
+          <w:rFonts w:ascii="Consolas" w:eastAsia="Times New Roman" w:hAnsi="Consolas" w:cs="Times New Roman"/>
+          <w:color w:val="D4D4D4"/>
+          <w:szCs w:val="21"/>
+          <w:lang w:val="nl-NL" w:eastAsia="nl-NL"/>
+        </w:rPr>
+      </w:pPr>
+      <w:r>
+        <w:rPr>
+          <w:rFonts w:ascii="Consolas" w:eastAsia="Times New Roman" w:hAnsi="Consolas" w:cs="Times New Roman"/>
+          <w:color w:val="D4D4D4"/>
+          <w:szCs w:val="21"/>
+          <w:lang w:val="nl-NL" w:eastAsia="nl-NL"/>
+        </w:rPr>
+        <w:t>}</w:t>
+      </w:r>
+    </w:p>
+    <w:p>
+      <w:pPr>
+        <w:ind w:left="720"/>
+        <w:rPr>
+          <w:lang w:val="en-US"/>
+        </w:rPr>
+      </w:pPr>
+    </w:p>
+    <w:p>
+      <w:pPr>
+        <w:rPr>
+          <w:lang w:val="en-US"/>
+        </w:rPr>
+      </w:pPr>
+      <w:r>
+        <w:rPr>
+          <w:lang w:val="en-US"/>
+        </w:rPr>
+        <w:tab/>
+      </w:r>
+      <w:r>
+        <w:rPr>
+          <w:lang w:val="en-US"/>
+        </w:rPr>
+        <w:t>We want to extend Table 15  - G/L Account so change the line below to</w:t>
+      </w:r>
+    </w:p>
+    <w:p>
+      <w:pPr>
+        <w:ind w:left="720"/>
+        <w:rPr>
+          <w:lang w:val="en-US"/>
+        </w:rPr>
+      </w:pPr>
+    </w:p>
+    <w:p>
+      <w:pPr>
+        <w:shd w:val="clear" w:color="auto" w:fill="1E1E1E"/>
+        <w:spacing w:line="285" w:lineRule="atLeast"/>
+        <w:ind w:left="720"/>
+        <w:rPr>
+          <w:rFonts w:ascii="Consolas" w:eastAsia="Times New Roman" w:hAnsi="Consolas" w:cs="Times New Roman"/>
+          <w:color w:val="D4D4D4"/>
+          <w:szCs w:val="21"/>
+          <w:lang w:val="en-US" w:eastAsia="nl-NL"/>
+        </w:rPr>
+      </w:pPr>
+      <w:r>
+        <w:rPr>
+          <w:rFonts w:ascii="Consolas" w:eastAsia="Times New Roman" w:hAnsi="Consolas" w:cs="Times New Roman"/>
+          <w:color w:val="569CD6"/>
+          <w:szCs w:val="21"/>
+          <w:lang w:val="en-US" w:eastAsia="nl-NL"/>
+        </w:rPr>
+        <w:t>tableextension</w:t>
+      </w:r>
+      <w:r>
+        <w:rPr>
+          <w:rFonts w:ascii="Consolas" w:eastAsia="Times New Roman" w:hAnsi="Consolas" w:cs="Times New Roman"/>
+          <w:color w:val="D4D4D4"/>
+          <w:szCs w:val="21"/>
+          <w:lang w:val="en-US" w:eastAsia="nl-NL"/>
+        </w:rPr>
+        <w:t xml:space="preserve"> id MyExtension </w:t>
+      </w:r>
+      <w:r>
+        <w:rPr>
+          <w:rFonts w:ascii="Consolas" w:eastAsia="Times New Roman" w:hAnsi="Consolas" w:cs="Times New Roman"/>
+          <w:color w:val="569CD6"/>
+          <w:szCs w:val="21"/>
+          <w:lang w:val="en-US" w:eastAsia="nl-NL"/>
+        </w:rPr>
+        <w:t>extends</w:t>
+      </w:r>
+      <w:r>
+        <w:rPr>
+          <w:rFonts w:ascii="Consolas" w:eastAsia="Times New Roman" w:hAnsi="Consolas" w:cs="Times New Roman"/>
+          <w:color w:val="D4D4D4"/>
+          <w:szCs w:val="21"/>
+          <w:lang w:val="en-US" w:eastAsia="nl-NL"/>
+        </w:rPr>
+        <w:t xml:space="preserve"> MyTargetTable</w:t>
+      </w:r>
+    </w:p>
+    <w:p>
+      <w:pPr>
+        <w:rPr>
+          <w:lang w:val="en-US"/>
+        </w:rPr>
+      </w:pPr>
+    </w:p>
+    <w:p>
+      <w:pPr>
+        <w:rPr>
+          <w:lang w:val="en-US"/>
+        </w:rPr>
+      </w:pPr>
+      <w:r>
+        <w:rPr>
+          <w:lang w:val="en-US"/>
+        </w:rPr>
+        <w:tab/>
+        <w:t>to</w:t>
+      </w:r>
+    </w:p>
+    <w:p>
+      <w:pPr>
+        <w:ind w:left="720"/>
+        <w:rPr>
+          <w:lang w:val="en-US"/>
+        </w:rPr>
+      </w:pPr>
+    </w:p>
+    <w:p>
+      <w:pPr>
+        <w:shd w:val="clear" w:color="auto" w:fill="1E1E1E"/>
+        <w:spacing w:line="285" w:lineRule="atLeast"/>
+        <w:ind w:left="720"/>
+        <w:rPr>
+          <w:rFonts w:ascii="Consolas" w:eastAsia="Times New Roman" w:hAnsi="Consolas" w:cs="Times New Roman"/>
+          <w:color w:val="D4D4D4"/>
+          <w:szCs w:val="21"/>
+          <w:lang w:val="en-US" w:eastAsia="nl-NL"/>
+        </w:rPr>
+      </w:pPr>
+      <w:r>
+        <w:rPr>
+          <w:rFonts w:ascii="Consolas" w:eastAsia="Times New Roman" w:hAnsi="Consolas" w:cs="Times New Roman"/>
+          <w:color w:val="569CD6"/>
+          <w:szCs w:val="21"/>
+          <w:lang w:val="en-US" w:eastAsia="nl-NL"/>
+        </w:rPr>
+        <w:t>tableextension</w:t>
+      </w:r>
+      <w:r>
+        <w:rPr>
+          <w:rFonts w:ascii="Consolas" w:eastAsia="Times New Roman" w:hAnsi="Consolas" w:cs="Times New Roman"/>
+          <w:color w:val="D4D4D4"/>
+          <w:szCs w:val="21"/>
+          <w:lang w:val="en-US" w:eastAsia="nl-NL"/>
+        </w:rPr>
+        <w:t xml:space="preserve"> </w:t>
+      </w:r>
+      <w:r>
+        <w:rPr>
+          <w:rFonts w:ascii="Consolas" w:eastAsia="Times New Roman" w:hAnsi="Consolas" w:cs="Times New Roman"/>
+          <w:color w:val="B5CEA8"/>
+          <w:szCs w:val="21"/>
+          <w:lang w:val="en-US" w:eastAsia="nl-NL"/>
+        </w:rPr>
+        <w:t>50200</w:t>
+      </w:r>
+      <w:r>
+        <w:rPr>
+          <w:rFonts w:ascii="Consolas" w:eastAsia="Times New Roman" w:hAnsi="Consolas" w:cs="Times New Roman"/>
+          <w:color w:val="D4D4D4"/>
+          <w:szCs w:val="21"/>
+          <w:lang w:val="en-US" w:eastAsia="nl-NL"/>
+        </w:rPr>
+        <w:t xml:space="preserve"> T15_GLAccount_Extension </w:t>
+      </w:r>
+      <w:r>
+        <w:rPr>
+          <w:rFonts w:ascii="Consolas" w:eastAsia="Times New Roman" w:hAnsi="Consolas" w:cs="Times New Roman"/>
+          <w:color w:val="569CD6"/>
+          <w:szCs w:val="21"/>
+          <w:lang w:val="en-US" w:eastAsia="nl-NL"/>
+        </w:rPr>
+        <w:t>extends</w:t>
+      </w:r>
+      <w:r>
+        <w:rPr>
+          <w:rFonts w:ascii="Consolas" w:eastAsia="Times New Roman" w:hAnsi="Consolas" w:cs="Times New Roman"/>
+          <w:color w:val="D4D4D4"/>
+          <w:szCs w:val="21"/>
+          <w:lang w:val="en-US" w:eastAsia="nl-NL"/>
+        </w:rPr>
+        <w:t xml:space="preserve"> "G/L Account"</w:t>
+      </w:r>
+    </w:p>
+    <w:p>
+      <w:pPr>
+        <w:rPr>
+          <w:lang w:val="en-US"/>
+        </w:rPr>
+      </w:pPr>
+    </w:p>
+    <w:p>
+      <w:pPr>
+        <w:ind w:left="360"/>
+        <w:rPr>
+          <w:lang w:val="en-US"/>
+        </w:rPr>
+      </w:pPr>
+      <w:r>
+        <w:rPr>
+          <w:lang w:val="en-US"/>
+        </w:rPr>
+        <w:tab/>
+        <w:t>id</w:t>
+      </w:r>
+      <w:r>
+        <w:rPr>
+          <w:lang w:val="en-US"/>
+        </w:rPr>
+        <w:tab/>
+      </w:r>
+      <w:r>
+        <w:rPr>
+          <w:lang w:val="en-US"/>
+        </w:rPr>
+        <w:tab/>
+        <w:t>50200</w:t>
+      </w:r>
+      <w:r>
+        <w:rPr>
+          <w:lang w:val="en-US"/>
+        </w:rPr>
+        <w:tab/>
+      </w:r>
+      <w:r>
+        <w:rPr>
+          <w:lang w:val="en-US"/>
+        </w:rPr>
+        <w:tab/>
+      </w:r>
+      <w:r>
+        <w:rPr>
+          <w:lang w:val="en-US"/>
+        </w:rPr>
+        <w:tab/>
+      </w:r>
+      <w:r>
+        <w:rPr>
+          <w:lang w:val="en-US"/>
+        </w:rPr>
+        <w:tab/>
+        <w:t>The unique ID for this table extension</w:t>
+      </w:r>
+    </w:p>
+    <w:p>
+      <w:pPr>
+        <w:ind w:left="360"/>
+        <w:rPr>
+          <w:lang w:val="en-US"/>
+        </w:rPr>
+      </w:pPr>
+      <w:r>
+        <w:rPr>
+          <w:lang w:val="en-US"/>
+        </w:rPr>
+        <w:tab/>
+        <w:t>MyExtension</w:t>
+      </w:r>
+      <w:r>
+        <w:rPr>
+          <w:lang w:val="en-US"/>
+        </w:rPr>
+        <w:tab/>
+        <w:t>T15_GLAccount_Extension</w:t>
+      </w:r>
+      <w:r>
+        <w:rPr>
+          <w:lang w:val="en-US"/>
+        </w:rPr>
+        <w:tab/>
+        <w:t>Name for our this table extension</w:t>
+      </w:r>
+    </w:p>
+    <w:p>
+      <w:pPr>
+        <w:ind w:left="360"/>
+        <w:rPr>
+          <w:lang w:val="en-US"/>
+        </w:rPr>
+      </w:pPr>
+      <w:r>
+        <w:rPr>
+          <w:lang w:val="en-US"/>
+        </w:rPr>
+        <w:tab/>
+        <w:t>Extends</w:t>
+      </w:r>
+      <w:r>
+        <w:rPr>
+          <w:lang w:val="en-US"/>
+        </w:rPr>
+        <w:tab/>
+      </w:r>
+      <w:r>
+        <w:rPr>
+          <w:lang w:val="en-US"/>
+        </w:rPr>
+        <w:tab/>
+        <w:t>“G/L Account”</w:t>
+      </w:r>
+      <w:r>
+        <w:rPr>
+          <w:lang w:val="en-US"/>
+        </w:rPr>
+        <w:tab/>
+      </w:r>
+      <w:r>
+        <w:rPr>
+          <w:lang w:val="en-US"/>
+        </w:rPr>
+        <w:tab/>
+      </w:r>
+      <w:r>
+        <w:rPr>
+          <w:lang w:val="en-US"/>
+        </w:rPr>
+        <w:tab/>
+        <w:t>The the that is going to be extended</w:t>
+      </w:r>
+    </w:p>
+    <w:p>
+      <w:pPr>
+        <w:ind w:left="360"/>
+        <w:rPr>
+          <w:lang w:val="en-US"/>
+        </w:rPr>
+      </w:pPr>
+    </w:p>
+    <w:p>
+      <w:pPr>
+        <w:spacing w:after="160" w:line="259" w:lineRule="auto"/>
+        <w:rPr>
+          <w:lang w:val="en-US"/>
+        </w:rPr>
+      </w:pPr>
+      <w:r>
+        <w:rPr>
+          <w:lang w:val="en-US"/>
+        </w:rPr>
+        <w:br w:type="page"/>
+      </w:r>
+    </w:p>
+    <w:p>
+      <w:pPr>
+        <w:pStyle w:val="Lijstalinea"/>
+        <w:rPr>
+          <w:lang w:val="en-US"/>
+        </w:rPr>
+      </w:pPr>
+    </w:p>
+    <w:p>
+      <w:pPr>
+        <w:pStyle w:val="Lijstalinea"/>
+        <w:numPr>
+          <w:ilvl w:val="0"/>
+          <w:numId w:val="25"/>
+        </w:numPr>
+        <w:rPr>
+          <w:lang w:val="en-US"/>
+        </w:rPr>
+      </w:pPr>
+      <w:r>
+        <w:rPr>
+          <w:lang w:val="en-US"/>
+        </w:rPr>
+        <w:t>Now we can start by adding the Fields we need</w:t>
+      </w:r>
+    </w:p>
+    <w:p>
+      <w:pPr>
+        <w:rPr>
+          <w:lang w:val="en-US"/>
+        </w:rPr>
+      </w:pPr>
+    </w:p>
+    <w:p>
+      <w:pPr>
+        <w:pStyle w:val="Lijstalinea"/>
+        <w:numPr>
+          <w:ilvl w:val="0"/>
+          <w:numId w:val="25"/>
+        </w:numPr>
+        <w:rPr>
+          <w:lang w:val="en-US"/>
+        </w:rPr>
+      </w:pPr>
+      <w:r>
+        <w:rPr>
+          <w:lang w:val="en-US"/>
+        </w:rPr>
+        <w:t>Add a new field by adding the snippet: tfield</w:t>
+      </w:r>
+    </w:p>
+    <w:p>
+      <w:pPr>
+        <w:pStyle w:val="Lijstalinea"/>
+        <w:rPr>
+          <w:lang w:val="en-US"/>
+        </w:rPr>
+      </w:pPr>
+    </w:p>
+    <w:p>
+      <w:pPr>
+        <w:pStyle w:val="Lijstalinea"/>
+        <w:rPr>
+          <w:lang w:val="en-US"/>
+        </w:rPr>
+      </w:pPr>
+      <w:r>
+        <w:rPr>
+          <w:noProof/>
+          <w:lang w:val="en-US"/>
+        </w:rPr>
+        <w:drawing>
+          <wp:inline distT="0" distB="0" distL="0" distR="0" wp14:anchorId="38785710" wp14:editId="4E44C69D">
+            <wp:extent cx="4765675" cy="1108075"/>
+            <wp:effectExtent l="0" t="0" r="0" b="0"/>
+            <wp:docPr id="7" name="Afbeelding 7"/>
+            <wp:cNvGraphicFramePr>
+              <a:graphicFrameLocks xmlns:a="http://schemas.openxmlformats.org/drawingml/2006/main" noChangeAspect="1"/>
+            </wp:cNvGraphicFramePr>
+            <a:graphic xmlns:a="http://schemas.openxmlformats.org/drawingml/2006/main">
+              <a:graphicData uri="http://schemas.openxmlformats.org/drawingml/2006/picture">
+                <pic:pic xmlns:pic="http://schemas.openxmlformats.org/drawingml/2006/picture">
+                  <pic:nvPicPr>
+                    <pic:cNvPr id="0" name="Picture 3"/>
+                    <pic:cNvPicPr>
+                      <a:picLocks noChangeAspect="1" noChangeArrowheads="1"/>
+                    </pic:cNvPicPr>
+                  </pic:nvPicPr>
+                  <pic:blipFill>
+                    <a:blip r:embed="rId10">
+                      <a:extLst>
+                        <a:ext uri="{28A0092B-C50C-407E-A947-70E740481C1C}">
+                          <a14:useLocalDpi xmlns:a14="http://schemas.microsoft.com/office/drawing/2010/main" val="0"/>
+                        </a:ext>
+                      </a:extLst>
+                    </a:blip>
+                    <a:srcRect/>
+                    <a:stretch>
+                      <a:fillRect/>
+                    </a:stretch>
+                  </pic:blipFill>
+                  <pic:spPr bwMode="auto">
+                    <a:xfrm>
+                      <a:off x="0" y="0"/>
+                      <a:ext cx="4765675" cy="1108075"/>
+                    </a:xfrm>
+                    <a:prstGeom prst="rect">
+                      <a:avLst/>
+                    </a:prstGeom>
+                    <a:noFill/>
+                    <a:ln>
+                      <a:noFill/>
+                    </a:ln>
+                  </pic:spPr>
+                </pic:pic>
+              </a:graphicData>
+            </a:graphic>
+          </wp:inline>
+        </w:drawing>
+      </w:r>
+    </w:p>
+    <w:p>
+      <w:pPr>
+        <w:pStyle w:val="Lijstalinea"/>
+        <w:rPr>
+          <w:lang w:val="en-US"/>
+        </w:rPr>
+      </w:pPr>
+    </w:p>
+    <w:p>
+      <w:pPr>
+        <w:pStyle w:val="Lijstalinea"/>
+        <w:rPr>
+          <w:lang w:val="en-US"/>
+        </w:rPr>
+      </w:pPr>
+      <w:r>
+        <w:rPr>
+          <w:lang w:val="en-US"/>
+        </w:rPr>
+        <w:t>This command will add the snippet for a new field:</w:t>
+      </w:r>
+    </w:p>
+    <w:p>
+      <w:pPr>
+        <w:pStyle w:val="Lijstalinea"/>
+        <w:ind w:left="1440"/>
+        <w:rPr>
+          <w:lang w:val="en-US"/>
+        </w:rPr>
+      </w:pPr>
+    </w:p>
+    <w:p>
+      <w:pPr>
+        <w:shd w:val="clear" w:color="auto" w:fill="1E1E1E"/>
+        <w:spacing w:line="285" w:lineRule="atLeast"/>
+        <w:ind w:left="720"/>
+        <w:rPr>
+          <w:rFonts w:ascii="Consolas" w:eastAsia="Times New Roman" w:hAnsi="Consolas" w:cs="Times New Roman"/>
+          <w:color w:val="D4D4D4"/>
+          <w:szCs w:val="21"/>
+          <w:lang w:val="en-US" w:eastAsia="nl-NL"/>
+        </w:rPr>
+      </w:pPr>
+      <w:r>
+        <w:rPr>
+          <w:rFonts w:ascii="Consolas" w:eastAsia="Times New Roman" w:hAnsi="Consolas" w:cs="Times New Roman"/>
+          <w:color w:val="D4D4D4"/>
+          <w:szCs w:val="21"/>
+          <w:lang w:val="en-US" w:eastAsia="nl-NL"/>
+        </w:rPr>
+        <w:t xml:space="preserve">     </w:t>
+      </w:r>
+      <w:r>
+        <w:rPr>
+          <w:rFonts w:ascii="Consolas" w:eastAsia="Times New Roman" w:hAnsi="Consolas" w:cs="Times New Roman"/>
+          <w:color w:val="569CD6"/>
+          <w:szCs w:val="21"/>
+          <w:lang w:val="en-US" w:eastAsia="nl-NL"/>
+        </w:rPr>
+        <w:t>field(</w:t>
+      </w:r>
+      <w:r>
+        <w:rPr>
+          <w:rFonts w:ascii="Consolas" w:eastAsia="Times New Roman" w:hAnsi="Consolas" w:cs="Times New Roman"/>
+          <w:color w:val="D4D4D4"/>
+          <w:szCs w:val="21"/>
+          <w:lang w:val="en-US" w:eastAsia="nl-NL"/>
+        </w:rPr>
+        <w:t>id;MyField;Type</w:t>
+      </w:r>
+      <w:r>
+        <w:rPr>
+          <w:rFonts w:ascii="Consolas" w:eastAsia="Times New Roman" w:hAnsi="Consolas" w:cs="Times New Roman"/>
+          <w:color w:val="569CD6"/>
+          <w:szCs w:val="21"/>
+          <w:lang w:val="en-US" w:eastAsia="nl-NL"/>
+        </w:rPr>
+        <w:t>)</w:t>
+      </w:r>
+    </w:p>
+    <w:p>
+      <w:pPr>
+        <w:shd w:val="clear" w:color="auto" w:fill="1E1E1E"/>
+        <w:spacing w:line="285" w:lineRule="atLeast"/>
+        <w:ind w:left="720"/>
+        <w:rPr>
+          <w:rFonts w:ascii="Consolas" w:eastAsia="Times New Roman" w:hAnsi="Consolas" w:cs="Times New Roman"/>
+          <w:color w:val="D4D4D4"/>
+          <w:szCs w:val="21"/>
+          <w:lang w:val="en-US" w:eastAsia="nl-NL"/>
+        </w:rPr>
+      </w:pPr>
+      <w:r>
+        <w:rPr>
+          <w:rFonts w:ascii="Consolas" w:eastAsia="Times New Roman" w:hAnsi="Consolas" w:cs="Times New Roman"/>
+          <w:color w:val="D4D4D4"/>
+          <w:szCs w:val="21"/>
+          <w:lang w:val="en-US" w:eastAsia="nl-NL"/>
+        </w:rPr>
+        <w:t xml:space="preserve">     {</w:t>
+      </w:r>
+    </w:p>
+    <w:p>
+      <w:pPr>
+        <w:shd w:val="clear" w:color="auto" w:fill="1E1E1E"/>
+        <w:spacing w:line="285" w:lineRule="atLeast"/>
+        <w:ind w:left="720"/>
+        <w:rPr>
+          <w:rFonts w:ascii="Consolas" w:eastAsia="Times New Roman" w:hAnsi="Consolas" w:cs="Times New Roman"/>
+          <w:color w:val="D4D4D4"/>
+          <w:szCs w:val="21"/>
+          <w:lang w:val="en-US" w:eastAsia="nl-NL"/>
+        </w:rPr>
+      </w:pPr>
+      <w:r>
+        <w:rPr>
+          <w:rFonts w:ascii="Consolas" w:eastAsia="Times New Roman" w:hAnsi="Consolas" w:cs="Times New Roman"/>
+          <w:color w:val="D4D4D4"/>
+          <w:szCs w:val="21"/>
+          <w:lang w:val="en-US" w:eastAsia="nl-NL"/>
+        </w:rPr>
+        <w:t xml:space="preserve">         FieldPropertyName = FieldPropertyValue;</w:t>
+      </w:r>
+    </w:p>
+    <w:p>
+      <w:pPr>
+        <w:shd w:val="clear" w:color="auto" w:fill="1E1E1E"/>
+        <w:spacing w:line="285" w:lineRule="atLeast"/>
+        <w:ind w:left="720"/>
+        <w:rPr>
+          <w:rFonts w:ascii="Consolas" w:eastAsia="Times New Roman" w:hAnsi="Consolas" w:cs="Times New Roman"/>
+          <w:color w:val="D4D4D4"/>
+          <w:szCs w:val="21"/>
+          <w:lang w:val="nl-NL" w:eastAsia="nl-NL"/>
+        </w:rPr>
+      </w:pPr>
+      <w:r>
+        <w:rPr>
+          <w:rFonts w:ascii="Consolas" w:eastAsia="Times New Roman" w:hAnsi="Consolas" w:cs="Times New Roman"/>
+          <w:color w:val="D4D4D4"/>
+          <w:szCs w:val="21"/>
+          <w:lang w:val="en-US" w:eastAsia="nl-NL"/>
+        </w:rPr>
+        <w:t xml:space="preserve">         </w:t>
+      </w:r>
+      <w:r>
+        <w:rPr>
+          <w:rFonts w:ascii="Consolas" w:eastAsia="Times New Roman" w:hAnsi="Consolas" w:cs="Times New Roman"/>
+          <w:color w:val="D4D4D4"/>
+          <w:szCs w:val="21"/>
+          <w:lang w:val="nl-NL" w:eastAsia="nl-NL"/>
+        </w:rPr>
+        <w:t>DataClassification = ToBeClassified;</w:t>
+      </w:r>
+    </w:p>
+    <w:p>
+      <w:pPr>
+        <w:shd w:val="clear" w:color="auto" w:fill="1E1E1E"/>
+        <w:spacing w:line="285" w:lineRule="atLeast"/>
+        <w:ind w:left="720"/>
+        <w:rPr>
+          <w:lang w:val="en-US"/>
+        </w:rPr>
+      </w:pPr>
+      <w:r>
+        <w:rPr>
+          <w:rFonts w:ascii="Consolas" w:eastAsia="Times New Roman" w:hAnsi="Consolas" w:cs="Times New Roman"/>
+          <w:color w:val="D4D4D4"/>
+          <w:szCs w:val="21"/>
+          <w:lang w:val="nl-NL" w:eastAsia="nl-NL"/>
+        </w:rPr>
+        <w:t xml:space="preserve">     }</w:t>
+      </w:r>
+    </w:p>
+    <w:p>
+      <w:pPr>
+        <w:ind w:left="360"/>
+        <w:rPr>
+          <w:lang w:val="en-US"/>
+        </w:rPr>
+      </w:pPr>
+    </w:p>
+    <w:p>
+      <w:pPr>
         <w:pStyle w:val="Geenafstand"/>
         <w:rPr>
           <w:rFonts w:cstheme="majorHAnsi"/>
@@ -113,12 +2233,281 @@
           <w:lang w:val="en-US"/>
         </w:rPr>
       </w:pPr>
-      <w:bookmarkStart w:id="0" w:name="_GoBack"/>
-      <w:bookmarkEnd w:id="0"/>
+      <w:r>
+        <w:rPr>
+          <w:rFonts w:cstheme="majorHAnsi"/>
+          <w:szCs w:val="21"/>
+          <w:lang w:val="en-US"/>
+        </w:rPr>
+        <w:tab/>
+        <w:t>For this LAB remove the lines with FieldProperyName and DataClassification</w:t>
+      </w:r>
+    </w:p>
+    <w:p>
+      <w:pPr>
+        <w:pStyle w:val="Geenafstand"/>
+        <w:rPr>
+          <w:rFonts w:cstheme="majorHAnsi"/>
+          <w:szCs w:val="21"/>
+          <w:lang w:val="en-US"/>
+        </w:rPr>
+      </w:pPr>
+    </w:p>
+    <w:p>
+      <w:pPr>
+        <w:pStyle w:val="Geenafstand"/>
+        <w:numPr>
+          <w:ilvl w:val="0"/>
+          <w:numId w:val="25"/>
+        </w:numPr>
+        <w:rPr>
+          <w:rFonts w:cstheme="majorHAnsi"/>
+          <w:szCs w:val="21"/>
+          <w:lang w:val="en-US"/>
+        </w:rPr>
+      </w:pPr>
+      <w:r>
+        <w:rPr>
+          <w:rFonts w:cstheme="majorHAnsi"/>
+          <w:szCs w:val="21"/>
+          <w:lang w:val="en-US"/>
+        </w:rPr>
+        <w:t>Now we can adjust the snippet and and our first Field 50200 – Reconcile Allowd (Boolean)</w:t>
+      </w:r>
+    </w:p>
+    <w:p>
+      <w:pPr>
+        <w:pStyle w:val="Geenafstand"/>
+        <w:ind w:left="720"/>
+        <w:rPr>
+          <w:rFonts w:cstheme="majorHAnsi"/>
+          <w:i/>
+          <w:szCs w:val="21"/>
+          <w:lang w:val="en-US"/>
+        </w:rPr>
+      </w:pPr>
+      <w:r>
+        <w:rPr>
+          <w:rFonts w:cstheme="majorHAnsi"/>
+          <w:i/>
+          <w:szCs w:val="21"/>
+          <w:lang w:val="en-US"/>
+        </w:rPr>
+        <w:t>Notice: For now we don’t add any Properties to the Fields. This will be done later.</w:t>
+      </w:r>
+    </w:p>
+    <w:p>
+      <w:pPr>
+        <w:pStyle w:val="Geenafstand"/>
+        <w:ind w:left="720"/>
+        <w:rPr>
+          <w:rFonts w:cstheme="majorHAnsi"/>
+          <w:i/>
+          <w:szCs w:val="21"/>
+          <w:lang w:val="en-US"/>
+        </w:rPr>
+      </w:pPr>
+    </w:p>
+    <w:p>
+      <w:pPr>
+        <w:shd w:val="clear" w:color="auto" w:fill="1E1E1E"/>
+        <w:spacing w:line="285" w:lineRule="atLeast"/>
+        <w:ind w:left="720"/>
+        <w:rPr>
+          <w:rFonts w:ascii="Consolas" w:eastAsia="Times New Roman" w:hAnsi="Consolas" w:cs="Times New Roman"/>
+          <w:color w:val="D4D4D4"/>
+          <w:szCs w:val="21"/>
+          <w:lang w:val="en-US" w:eastAsia="nl-NL"/>
+        </w:rPr>
+      </w:pPr>
+      <w:r>
+        <w:rPr>
+          <w:rFonts w:ascii="Consolas" w:eastAsia="Times New Roman" w:hAnsi="Consolas" w:cs="Times New Roman"/>
+          <w:color w:val="D4D4D4"/>
+          <w:szCs w:val="21"/>
+          <w:lang w:val="en-US" w:eastAsia="nl-NL"/>
+        </w:rPr>
+        <w:t xml:space="preserve">    </w:t>
+      </w:r>
+      <w:r>
+        <w:rPr>
+          <w:rFonts w:ascii="Consolas" w:eastAsia="Times New Roman" w:hAnsi="Consolas" w:cs="Times New Roman"/>
+          <w:color w:val="569CD6"/>
+          <w:szCs w:val="21"/>
+          <w:lang w:val="en-US" w:eastAsia="nl-NL"/>
+        </w:rPr>
+        <w:t>fields</w:t>
+      </w:r>
+    </w:p>
+    <w:p>
+      <w:pPr>
+        <w:shd w:val="clear" w:color="auto" w:fill="1E1E1E"/>
+        <w:spacing w:line="285" w:lineRule="atLeast"/>
+        <w:ind w:left="720"/>
+        <w:rPr>
+          <w:rFonts w:ascii="Consolas" w:eastAsia="Times New Roman" w:hAnsi="Consolas" w:cs="Times New Roman"/>
+          <w:color w:val="D4D4D4"/>
+          <w:szCs w:val="21"/>
+          <w:lang w:val="en-US" w:eastAsia="nl-NL"/>
+        </w:rPr>
+      </w:pPr>
+      <w:r>
+        <w:rPr>
+          <w:rFonts w:ascii="Consolas" w:eastAsia="Times New Roman" w:hAnsi="Consolas" w:cs="Times New Roman"/>
+          <w:color w:val="D4D4D4"/>
+          <w:szCs w:val="21"/>
+          <w:lang w:val="en-US" w:eastAsia="nl-NL"/>
+        </w:rPr>
+        <w:t xml:space="preserve">    {</w:t>
+      </w:r>
+    </w:p>
+    <w:p>
+      <w:pPr>
+        <w:shd w:val="clear" w:color="auto" w:fill="1E1E1E"/>
+        <w:spacing w:line="285" w:lineRule="atLeast"/>
+        <w:ind w:left="720"/>
+        <w:rPr>
+          <w:rFonts w:ascii="Consolas" w:eastAsia="Times New Roman" w:hAnsi="Consolas" w:cs="Times New Roman"/>
+          <w:color w:val="D4D4D4"/>
+          <w:szCs w:val="21"/>
+          <w:lang w:val="en-US" w:eastAsia="nl-NL"/>
+        </w:rPr>
+      </w:pPr>
+      <w:r>
+        <w:rPr>
+          <w:rFonts w:ascii="Consolas" w:eastAsia="Times New Roman" w:hAnsi="Consolas" w:cs="Times New Roman"/>
+          <w:color w:val="D4D4D4"/>
+          <w:szCs w:val="21"/>
+          <w:lang w:val="en-US" w:eastAsia="nl-NL"/>
+        </w:rPr>
+        <w:t xml:space="preserve">        </w:t>
+      </w:r>
+      <w:r>
+        <w:rPr>
+          <w:rFonts w:ascii="Consolas" w:eastAsia="Times New Roman" w:hAnsi="Consolas" w:cs="Times New Roman"/>
+          <w:color w:val="569CD6"/>
+          <w:szCs w:val="21"/>
+          <w:lang w:val="en-US" w:eastAsia="nl-NL"/>
+        </w:rPr>
+        <w:t>field(</w:t>
+      </w:r>
+      <w:r>
+        <w:rPr>
+          <w:rFonts w:ascii="Consolas" w:eastAsia="Times New Roman" w:hAnsi="Consolas" w:cs="Times New Roman"/>
+          <w:color w:val="B5CEA8"/>
+          <w:szCs w:val="21"/>
+          <w:lang w:val="en-US" w:eastAsia="nl-NL"/>
+        </w:rPr>
+        <w:t>50200</w:t>
+      </w:r>
+      <w:r>
+        <w:rPr>
+          <w:rFonts w:ascii="Consolas" w:eastAsia="Times New Roman" w:hAnsi="Consolas" w:cs="Times New Roman"/>
+          <w:color w:val="D4D4D4"/>
+          <w:szCs w:val="21"/>
+          <w:lang w:val="en-US" w:eastAsia="nl-NL"/>
+        </w:rPr>
+        <w:t>;"Reconcile Allowed";</w:t>
+      </w:r>
+      <w:r>
+        <w:rPr>
+          <w:rFonts w:ascii="Consolas" w:eastAsia="Times New Roman" w:hAnsi="Consolas" w:cs="Times New Roman"/>
+          <w:color w:val="569CD6"/>
+          <w:szCs w:val="21"/>
+          <w:lang w:val="en-US" w:eastAsia="nl-NL"/>
+        </w:rPr>
+        <w:t>Boolean)</w:t>
+      </w:r>
+    </w:p>
+    <w:p>
+      <w:pPr>
+        <w:shd w:val="clear" w:color="auto" w:fill="1E1E1E"/>
+        <w:spacing w:line="285" w:lineRule="atLeast"/>
+        <w:ind w:left="720"/>
+        <w:rPr>
+          <w:rFonts w:ascii="Consolas" w:eastAsia="Times New Roman" w:hAnsi="Consolas" w:cs="Times New Roman"/>
+          <w:color w:val="D4D4D4"/>
+          <w:szCs w:val="21"/>
+          <w:lang w:val="nl-NL" w:eastAsia="nl-NL"/>
+        </w:rPr>
+      </w:pPr>
+      <w:r>
+        <w:rPr>
+          <w:rFonts w:ascii="Consolas" w:eastAsia="Times New Roman" w:hAnsi="Consolas" w:cs="Times New Roman"/>
+          <w:color w:val="D4D4D4"/>
+          <w:szCs w:val="21"/>
+          <w:lang w:val="en-US" w:eastAsia="nl-NL"/>
+        </w:rPr>
+        <w:t xml:space="preserve">        </w:t>
+      </w:r>
+      <w:r>
+        <w:rPr>
+          <w:rFonts w:ascii="Consolas" w:eastAsia="Times New Roman" w:hAnsi="Consolas" w:cs="Times New Roman"/>
+          <w:color w:val="D4D4D4"/>
+          <w:szCs w:val="21"/>
+          <w:lang w:val="nl-NL" w:eastAsia="nl-NL"/>
+        </w:rPr>
+        <w:t>{</w:t>
+      </w:r>
+    </w:p>
+    <w:p>
+      <w:pPr>
+        <w:shd w:val="clear" w:color="auto" w:fill="1E1E1E"/>
+        <w:spacing w:line="285" w:lineRule="atLeast"/>
+        <w:ind w:left="720"/>
+        <w:rPr>
+          <w:rFonts w:ascii="Consolas" w:eastAsia="Times New Roman" w:hAnsi="Consolas" w:cs="Times New Roman"/>
+          <w:color w:val="D4D4D4"/>
+          <w:szCs w:val="21"/>
+          <w:lang w:val="nl-NL" w:eastAsia="nl-NL"/>
+        </w:rPr>
+      </w:pPr>
+      <w:r>
+        <w:rPr>
+          <w:rFonts w:ascii="Consolas" w:eastAsia="Times New Roman" w:hAnsi="Consolas" w:cs="Times New Roman"/>
+          <w:color w:val="D4D4D4"/>
+          <w:szCs w:val="21"/>
+          <w:lang w:val="nl-NL" w:eastAsia="nl-NL"/>
+        </w:rPr>
+        <w:t xml:space="preserve">        }</w:t>
+      </w:r>
+    </w:p>
+    <w:p>
+      <w:pPr>
+        <w:pStyle w:val="Geenafstand"/>
+        <w:ind w:left="360"/>
+        <w:rPr>
+          <w:rFonts w:cstheme="majorHAnsi"/>
+          <w:szCs w:val="21"/>
+          <w:lang w:val="en-US"/>
+        </w:rPr>
+      </w:pPr>
+    </w:p>
+    <w:p>
+      <w:pPr>
+        <w:pStyle w:val="Geenafstand"/>
+        <w:numPr>
+          <w:ilvl w:val="0"/>
+          <w:numId w:val="25"/>
+        </w:numPr>
+        <w:rPr>
+          <w:rFonts w:cstheme="majorHAnsi"/>
+          <w:szCs w:val="21"/>
+          <w:lang w:val="en-US"/>
+        </w:rPr>
+      </w:pPr>
+      <w:r>
+        <w:rPr>
+          <w:rFonts w:cstheme="majorHAnsi"/>
+          <w:szCs w:val="21"/>
+          <w:lang w:val="en-US"/>
+        </w:rPr>
+        <w:t>Now also add the other fields from the table Above</w:t>
+      </w:r>
     </w:p>
     <w:sectPr>
-      <w:headerReference w:type="default" r:id="rId8"/>
-      <w:footerReference w:type="default" r:id="rId9"/>
+      <w:headerReference w:type="default" r:id="rId11"/>
+      <w:footerReference w:type="default" r:id="rId12"/>
       <w:pgSz w:w="11906" w:h="16838"/>
       <w:pgMar w:top="1417" w:right="1417" w:bottom="1417" w:left="1417" w:header="708" w:footer="708" w:gutter="0"/>
       <w:pgNumType w:start="1"/>
@@ -552,11 +2941,7 @@
         </mc:Choice>
         <mc:Fallback>
           <w:pict>
-            <v:shapetype w14:anchorId="5B935E23" id="_x0000_t202" coordsize="21600,21600" o:spt="202" path="m,l,21600r21600,l21600,xe">
-              <v:stroke joinstyle="miter"/>
-              <v:path gradientshapeok="t" o:connecttype="rect"/>
-            </v:shapetype>
-            <v:shape id="_x0000_s1027" type="#_x0000_t202" style="position:absolute;margin-left:-70.1pt;margin-top:-9.15pt;width:591.75pt;height:21pt;z-index:251660288;visibility:visible;mso-wrap-style:square;mso-width-percent:0;mso-height-percent:0;mso-wrap-distance-left:9pt;mso-wrap-distance-top:3.6pt;mso-wrap-distance-right:9pt;mso-wrap-distance-bottom:3.6pt;mso-position-horizontal:absolute;mso-position-horizontal-relative:margin;mso-position-vertical:absolute;mso-position-vertical-relative:text;mso-width-percent:0;mso-height-percent:0;mso-width-relative:margin;mso-height-relative:margin;v-text-anchor:top" o:gfxdata="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" stroked="f">
+            <v:shape w14:anchorId="5B935E23" id="_x0000_s1027" type="#_x0000_t202" style="position:absolute;margin-left:-70.1pt;margin-top:-9.15pt;width:591.75pt;height:21pt;z-index:251660288;visibility:visible;mso-wrap-style:square;mso-width-percent:0;mso-height-percent:0;mso-wrap-distance-left:9pt;mso-wrap-distance-top:3.6pt;mso-wrap-distance-right:9pt;mso-wrap-distance-bottom:3.6pt;mso-position-horizontal:absolute;mso-position-horizontal-relative:margin;mso-position-vertical:absolute;mso-position-vertical-relative:text;mso-width-percent:0;mso-height-percent:0;mso-width-relative:margin;mso-height-relative:margin;v-text-anchor:top" o:gfxdata="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" stroked="f">
               <v:fill opacity="0"/>
               <v:textbox>
                 <w:txbxContent>
@@ -1827,6 +4212,119 @@
     </w:lvl>
   </w:abstractNum>
   <w:abstractNum w:abstractNumId="11" w15:restartNumberingAfterBreak="0">
+    <w:nsid w:val="34141A14"/>
+    <w:multiLevelType w:val="hybridMultilevel"/>
+    <w:tmpl w:val="CFF8E1BA"/>
+    <w:lvl w:ilvl="0" w:tplc="6756B36C">
+      <w:start w:val="15"/>
+      <w:numFmt w:val="bullet"/>
+      <w:lvlText w:val="-"/>
+      <w:lvlJc w:val="left"/>
+      <w:pPr>
+        <w:ind w:left="720" w:hanging="360"/>
+      </w:pPr>
+      <w:rPr>
+        <w:rFonts w:ascii="Calibri Light" w:eastAsiaTheme="minorHAnsi" w:hAnsi="Calibri Light" w:cs="Calibri Light" w:hint="default"/>
+      </w:rPr>
+    </w:lvl>
+    <w:lvl w:ilvl="1" w:tplc="04130003" w:tentative="1">
+      <w:start w:val="1"/>
+      <w:numFmt w:val="bullet"/>
+      <w:lvlText w:val="o"/>
+      <w:lvlJc w:val="left"/>
+      <w:pPr>
+        <w:ind w:left="1440" w:hanging="360"/>
+      </w:pPr>
+      <w:rPr>
+        <w:rFonts w:ascii="Courier New" w:hAnsi="Courier New" w:cs="Courier New" w:hint="default"/>
+      </w:rPr>
+    </w:lvl>
+    <w:lvl w:ilvl="2" w:tplc="04130005" w:tentative="1">
+      <w:start w:val="1"/>
+      <w:numFmt w:val="bullet"/>
+      <w:lvlText w:val=""/>
+      <w:lvlJc w:val="left"/>
+      <w:pPr>
+        <w:ind w:left="2160" w:hanging="360"/>
+      </w:pPr>
+      <w:rPr>
+        <w:rFonts w:ascii="Wingdings" w:hAnsi="Wingdings" w:hint="default"/>
+      </w:rPr>
+    </w:lvl>
+    <w:lvl w:ilvl="3" w:tplc="04130001" w:tentative="1">
+      <w:start w:val="1"/>
+      <w:numFmt w:val="bullet"/>
+      <w:lvlText w:val=""/>
+      <w:lvlJc w:val="left"/>
+      <w:pPr>
+        <w:ind w:left="2880" w:hanging="360"/>
+      </w:pPr>
+      <w:rPr>
+        <w:rFonts w:ascii="Symbol" w:hAnsi="Symbol" w:hint="default"/>
+      </w:rPr>
+    </w:lvl>
+    <w:lvl w:ilvl="4" w:tplc="04130003" w:tentative="1">
+      <w:start w:val="1"/>
+      <w:numFmt w:val="bullet"/>
+      <w:lvlText w:val="o"/>
+      <w:lvlJc w:val="left"/>
+      <w:pPr>
+        <w:ind w:left="3600" w:hanging="360"/>
+      </w:pPr>
+      <w:rPr>
+        <w:rFonts w:ascii="Courier New" w:hAnsi="Courier New" w:cs="Courier New" w:hint="default"/>
+      </w:rPr>
+    </w:lvl>
+    <w:lvl w:ilvl="5" w:tplc="04130005" w:tentative="1">
+      <w:start w:val="1"/>
+      <w:numFmt w:val="bullet"/>
+      <w:lvlText w:val=""/>
+      <w:lvlJc w:val="left"/>
+      <w:pPr>
+        <w:ind w:left="4320" w:hanging="360"/>
+      </w:pPr>
+      <w:rPr>
+        <w:rFonts w:ascii="Wingdings" w:hAnsi="Wingdings" w:hint="default"/>
+      </w:rPr>
+    </w:lvl>
+    <w:lvl w:ilvl="6" w:tplc="04130001" w:tentative="1">
+      <w:start w:val="1"/>
+      <w:numFmt w:val="bullet"/>
+      <w:lvlText w:val=""/>
+      <w:lvlJc w:val="left"/>
+      <w:pPr>
+        <w:ind w:left="5040" w:hanging="360"/>
+      </w:pPr>
+      <w:rPr>
+        <w:rFonts w:ascii="Symbol" w:hAnsi="Symbol" w:hint="default"/>
+      </w:rPr>
+    </w:lvl>
+    <w:lvl w:ilvl="7" w:tplc="04130003" w:tentative="1">
+      <w:start w:val="1"/>
+      <w:numFmt w:val="bullet"/>
+      <w:lvlText w:val="o"/>
+      <w:lvlJc w:val="left"/>
+      <w:pPr>
+        <w:ind w:left="5760" w:hanging="360"/>
+      </w:pPr>
+      <w:rPr>
+        <w:rFonts w:ascii="Courier New" w:hAnsi="Courier New" w:cs="Courier New" w:hint="default"/>
+      </w:rPr>
+    </w:lvl>
+    <w:lvl w:ilvl="8" w:tplc="04130005" w:tentative="1">
+      <w:start w:val="1"/>
+      <w:numFmt w:val="bullet"/>
+      <w:lvlText w:val=""/>
+      <w:lvlJc w:val="left"/>
+      <w:pPr>
+        <w:ind w:left="6480" w:hanging="360"/>
+      </w:pPr>
+      <w:rPr>
+        <w:rFonts w:ascii="Wingdings" w:hAnsi="Wingdings" w:hint="default"/>
+      </w:rPr>
+    </w:lvl>
+  </w:abstractNum>
+  <w:abstractNum w:abstractNumId="12" w15:restartNumberingAfterBreak="0">
     <w:nsid w:val="3880412B"/>
     <w:multiLevelType w:val="hybridMultilevel"/>
     <w:tmpl w:val="7B98FC3E"/>
@@ -1939,7 +4437,7 @@
       </w:rPr>
     </w:lvl>
   </w:abstractNum>
-  <w:abstractNum w:abstractNumId="12" w15:restartNumberingAfterBreak="0">
+  <w:abstractNum w:abstractNumId="13" w15:restartNumberingAfterBreak="0">
     <w:nsid w:val="3D233869"/>
     <w:multiLevelType w:val="hybridMultilevel"/>
     <w:tmpl w:val="9E580BC8"/>
@@ -2052,7 +4550,7 @@
       </w:rPr>
     </w:lvl>
   </w:abstractNum>
-  <w:abstractNum w:abstractNumId="13" w15:restartNumberingAfterBreak="0">
+  <w:abstractNum w:abstractNumId="14" w15:restartNumberingAfterBreak="0">
     <w:nsid w:val="44512036"/>
     <w:multiLevelType w:val="hybridMultilevel"/>
     <w:tmpl w:val="FEF81116"/>
@@ -2165,7 +4663,7 @@
       </w:rPr>
     </w:lvl>
   </w:abstractNum>
-  <w:abstractNum w:abstractNumId="14" w15:restartNumberingAfterBreak="0">
+  <w:abstractNum w:abstractNumId="15" w15:restartNumberingAfterBreak="0">
     <w:nsid w:val="49A8697F"/>
     <w:multiLevelType w:val="hybridMultilevel"/>
     <w:tmpl w:val="7CB83DC0"/>
@@ -2278,7 +4776,7 @@
       </w:rPr>
     </w:lvl>
   </w:abstractNum>
-  <w:abstractNum w:abstractNumId="15" w15:restartNumberingAfterBreak="0">
+  <w:abstractNum w:abstractNumId="16" w15:restartNumberingAfterBreak="0">
     <w:nsid w:val="50BC719F"/>
     <w:multiLevelType w:val="hybridMultilevel"/>
     <w:tmpl w:val="7708FA14"/>
@@ -2391,7 +4889,7 @@
       </w:rPr>
     </w:lvl>
   </w:abstractNum>
-  <w:abstractNum w:abstractNumId="16" w15:restartNumberingAfterBreak="0">
+  <w:abstractNum w:abstractNumId="17" w15:restartNumberingAfterBreak="0">
     <w:nsid w:val="52FC4A6B"/>
     <w:multiLevelType w:val="hybridMultilevel"/>
     <w:tmpl w:val="9A16CF7E"/>
@@ -2503,7 +5001,7 @@
       </w:rPr>
     </w:lvl>
   </w:abstractNum>
-  <w:abstractNum w:abstractNumId="17" w15:restartNumberingAfterBreak="0">
+  <w:abstractNum w:abstractNumId="18" w15:restartNumberingAfterBreak="0">
     <w:nsid w:val="65DC6603"/>
     <w:multiLevelType w:val="hybridMultilevel"/>
     <w:tmpl w:val="9AF4146A"/>
@@ -2616,7 +5114,7 @@
       </w:rPr>
     </w:lvl>
   </w:abstractNum>
-  <w:abstractNum w:abstractNumId="18" w15:restartNumberingAfterBreak="0">
+  <w:abstractNum w:abstractNumId="19" w15:restartNumberingAfterBreak="0">
     <w:nsid w:val="691C3776"/>
     <w:multiLevelType w:val="hybridMultilevel"/>
     <w:tmpl w:val="AE3828DA"/>
@@ -2729,7 +5227,7 @@
       </w:rPr>
     </w:lvl>
   </w:abstractNum>
-  <w:abstractNum w:abstractNumId="19" w15:restartNumberingAfterBreak="0">
+  <w:abstractNum w:abstractNumId="20" w15:restartNumberingAfterBreak="0">
     <w:nsid w:val="706F1299"/>
     <w:multiLevelType w:val="hybridMultilevel"/>
     <w:tmpl w:val="081427DA"/>
@@ -2842,7 +5340,7 @@
       </w:rPr>
     </w:lvl>
   </w:abstractNum>
-  <w:abstractNum w:abstractNumId="20" w15:restartNumberingAfterBreak="0">
+  <w:abstractNum w:abstractNumId="21" w15:restartNumberingAfterBreak="0">
     <w:nsid w:val="71564371"/>
     <w:multiLevelType w:val="hybridMultilevel"/>
     <w:tmpl w:val="03F4EB5A"/>
@@ -2954,7 +5452,7 @@
       </w:rPr>
     </w:lvl>
   </w:abstractNum>
-  <w:abstractNum w:abstractNumId="21" w15:restartNumberingAfterBreak="0">
+  <w:abstractNum w:abstractNumId="22" w15:restartNumberingAfterBreak="0">
     <w:nsid w:val="7317103E"/>
     <w:multiLevelType w:val="hybridMultilevel"/>
     <w:tmpl w:val="CD1EAFE0"/>
@@ -3066,7 +5564,120 @@
       </w:rPr>
     </w:lvl>
   </w:abstractNum>
-  <w:abstractNum w:abstractNumId="22" w15:restartNumberingAfterBreak="0">
+  <w:abstractNum w:abstractNumId="23" w15:restartNumberingAfterBreak="0">
+    <w:nsid w:val="77D2175F"/>
+    <w:multiLevelType w:val="hybridMultilevel"/>
+    <w:tmpl w:val="9D5A2FC6"/>
+    <w:lvl w:ilvl="0" w:tplc="E53CBBF8">
+      <w:start w:val="15"/>
+      <w:numFmt w:val="bullet"/>
+      <w:lvlText w:val="-"/>
+      <w:lvlJc w:val="left"/>
+      <w:pPr>
+        <w:ind w:left="720" w:hanging="360"/>
+      </w:pPr>
+      <w:rPr>
+        <w:rFonts w:ascii="Calibri Light" w:eastAsiaTheme="minorHAnsi" w:hAnsi="Calibri Light" w:cs="Calibri Light" w:hint="default"/>
+      </w:rPr>
+    </w:lvl>
+    <w:lvl w:ilvl="1" w:tplc="04130003" w:tentative="1">
+      <w:start w:val="1"/>
+      <w:numFmt w:val="bullet"/>
+      <w:lvlText w:val="o"/>
+      <w:lvlJc w:val="left"/>
+      <w:pPr>
+        <w:ind w:left="1440" w:hanging="360"/>
+      </w:pPr>
+      <w:rPr>
+        <w:rFonts w:ascii="Courier New" w:hAnsi="Courier New" w:cs="Courier New" w:hint="default"/>
+      </w:rPr>
+    </w:lvl>
+    <w:lvl w:ilvl="2" w:tplc="04130005" w:tentative="1">
+      <w:start w:val="1"/>
+      <w:numFmt w:val="bullet"/>
+      <w:lvlText w:val=""/>
+      <w:lvlJc w:val="left"/>
+      <w:pPr>
+        <w:ind w:left="2160" w:hanging="360"/>
+      </w:pPr>
+      <w:rPr>
+        <w:rFonts w:ascii="Wingdings" w:hAnsi="Wingdings" w:hint="default"/>
+      </w:rPr>
+    </w:lvl>
+    <w:lvl w:ilvl="3" w:tplc="04130001" w:tentative="1">
+      <w:start w:val="1"/>
+      <w:numFmt w:val="bullet"/>
+      <w:lvlText w:val=""/>
+      <w:lvlJc w:val="left"/>
+      <w:pPr>
+        <w:ind w:left="2880" w:hanging="360"/>
+      </w:pPr>
+      <w:rPr>
+        <w:rFonts w:ascii="Symbol" w:hAnsi="Symbol" w:hint="default"/>
+      </w:rPr>
+    </w:lvl>
+    <w:lvl w:ilvl="4" w:tplc="04130003" w:tentative="1">
+      <w:start w:val="1"/>
+      <w:numFmt w:val="bullet"/>
+      <w:lvlText w:val="o"/>
+      <w:lvlJc w:val="left"/>
+      <w:pPr>
+        <w:ind w:left="3600" w:hanging="360"/>
+      </w:pPr>
+      <w:rPr>
+        <w:rFonts w:ascii="Courier New" w:hAnsi="Courier New" w:cs="Courier New" w:hint="default"/>
+      </w:rPr>
+    </w:lvl>
+    <w:lvl w:ilvl="5" w:tplc="04130005" w:tentative="1">
+      <w:start w:val="1"/>
+      <w:numFmt w:val="bullet"/>
+      <w:lvlText w:val=""/>
+      <w:lvlJc w:val="left"/>
+      <w:pPr>
+        <w:ind w:left="4320" w:hanging="360"/>
+      </w:pPr>
+      <w:rPr>
+        <w:rFonts w:ascii="Wingdings" w:hAnsi="Wingdings" w:hint="default"/>
+      </w:rPr>
+    </w:lvl>
+    <w:lvl w:ilvl="6" w:tplc="04130001" w:tentative="1">
+      <w:start w:val="1"/>
+      <w:numFmt w:val="bullet"/>
+      <w:lvlText w:val=""/>
+      <w:lvlJc w:val="left"/>
+      <w:pPr>
+        <w:ind w:left="5040" w:hanging="360"/>
+      </w:pPr>
+      <w:rPr>
+        <w:rFonts w:ascii="Symbol" w:hAnsi="Symbol" w:hint="default"/>
+      </w:rPr>
+    </w:lvl>
+    <w:lvl w:ilvl="7" w:tplc="04130003" w:tentative="1">
+      <w:start w:val="1"/>
+      <w:numFmt w:val="bullet"/>
+      <w:lvlText w:val="o"/>
+      <w:lvlJc w:val="left"/>
+      <w:pPr>
+        <w:ind w:left="5760" w:hanging="360"/>
+      </w:pPr>
+      <w:rPr>
+        <w:rFonts w:ascii="Courier New" w:hAnsi="Courier New" w:cs="Courier New" w:hint="default"/>
+      </w:rPr>
+    </w:lvl>
+    <w:lvl w:ilvl="8" w:tplc="04130005" w:tentative="1">
+      <w:start w:val="1"/>
+      <w:numFmt w:val="bullet"/>
+      <w:lvlText w:val=""/>
+      <w:lvlJc w:val="left"/>
+      <w:pPr>
+        <w:ind w:left="6480" w:hanging="360"/>
+      </w:pPr>
+      <w:rPr>
+        <w:rFonts w:ascii="Wingdings" w:hAnsi="Wingdings" w:hint="default"/>
+      </w:rPr>
+    </w:lvl>
+  </w:abstractNum>
+  <w:abstractNum w:abstractNumId="24" w15:restartNumberingAfterBreak="0">
     <w:nsid w:val="79935D5F"/>
     <w:multiLevelType w:val="hybridMultilevel"/>
     <w:tmpl w:val="53AA29E8"/>
@@ -3179,16 +5790,16 @@
     </w:lvl>
   </w:abstractNum>
   <w:num w:numId="1">
-    <w:abstractNumId w:val="20"/>
+    <w:abstractNumId w:val="21"/>
   </w:num>
   <w:num w:numId="2">
     <w:abstractNumId w:val="0"/>
   </w:num>
   <w:num w:numId="3">
-    <w:abstractNumId w:val="12"/>
+    <w:abstractNumId w:val="13"/>
   </w:num>
   <w:num w:numId="4">
-    <w:abstractNumId w:val="22"/>
+    <w:abstractNumId w:val="24"/>
   </w:num>
   <w:num w:numId="5">
     <w:abstractNumId w:val="6"/>
@@ -3203,10 +5814,10 @@
     <w:abstractNumId w:val="1"/>
   </w:num>
   <w:num w:numId="9">
-    <w:abstractNumId w:val="16"/>
+    <w:abstractNumId w:val="17"/>
   </w:num>
   <w:num w:numId="10">
-    <w:abstractNumId w:val="13"/>
+    <w:abstractNumId w:val="14"/>
   </w:num>
   <w:num w:numId="11">
     <w:abstractNumId w:val="7"/>
@@ -3215,37 +5826,43 @@
     <w:abstractNumId w:val="10"/>
   </w:num>
   <w:num w:numId="13">
-    <w:abstractNumId w:val="17"/>
+    <w:abstractNumId w:val="18"/>
   </w:num>
   <w:num w:numId="14">
+    <w:abstractNumId w:val="16"/>
+  </w:num>
+  <w:num w:numId="15">
+    <w:abstractNumId w:val="12"/>
+  </w:num>
+  <w:num w:numId="16">
     <w:abstractNumId w:val="15"/>
   </w:num>
-  <w:num w:numId="15">
-    <w:abstractNumId w:val="11"/>
-  </w:num>
-  <w:num w:numId="16">
-    <w:abstractNumId w:val="14"/>
-  </w:num>
   <w:num w:numId="17">
-    <w:abstractNumId w:val="18"/>
+    <w:abstractNumId w:val="19"/>
   </w:num>
   <w:num w:numId="18">
     <w:abstractNumId w:val="2"/>
   </w:num>
   <w:num w:numId="19">
-    <w:abstractNumId w:val="21"/>
+    <w:abstractNumId w:val="22"/>
   </w:num>
   <w:num w:numId="20">
     <w:abstractNumId w:val="5"/>
   </w:num>
   <w:num w:numId="21">
-    <w:abstractNumId w:val="19"/>
+    <w:abstractNumId w:val="20"/>
   </w:num>
   <w:num w:numId="22">
     <w:abstractNumId w:val="3"/>
   </w:num>
   <w:num w:numId="23">
     <w:abstractNumId w:val="4"/>
+  </w:num>
+  <w:num w:numId="24">
+    <w:abstractNumId w:val="23"/>
+  </w:num>
+  <w:num w:numId="25">
+    <w:abstractNumId w:val="11"/>
   </w:num>
 </w:numbering>
 </file>
@@ -4350,7 +6967,7 @@
 </file>
 
 <file path=customXml/itemProps1.xml><?xml version="1.0" encoding="utf-8"?>
-<ds:datastoreItem xmlns:ds="http://schemas.openxmlformats.org/officeDocument/2006/customXml" ds:itemID="{48BFD8CF-5AFE-45DA-8F81-FD06FEFB2AA8}">
+<ds:datastoreItem xmlns:ds="http://schemas.openxmlformats.org/officeDocument/2006/customXml" ds:itemID="{50DFBAAB-C512-4E09-A8CE-D048D34C8117}">
   <ds:schemaRefs>
     <ds:schemaRef ds:uri="http://schemas.openxmlformats.org/officeDocument/2006/bibliography"/>
   </ds:schemaRefs>

</xml_diff>

<commit_message>
Added Fields and Key to the G/L Entry table
</commit_message>
<xml_diff>
--- a/Documentation/AL Programming - Reconcile Module.docx
+++ b/Documentation/AL Programming - Reconcile Module.docx
@@ -208,14 +208,9 @@
               <w:rPr>
                 <w:lang w:val="en-US"/>
               </w:rPr>
-              <w:t>Before we start creating AL files where are going to make specific folders for every type of Object we need for this extension. For this extension we can create the following folders:</w:t>
+              <w:t xml:space="preserve">Before we start creating AL files where are going to make specific folders for every type of Object we need for this extension. For this extension we can create the following folders: </w:t>
             </w:r>
-            <w:r>
-              <w:rPr>
-                <w:lang w:val="en-US"/>
-              </w:rPr>
-              <w:t xml:space="preserve"> </w:t>
-            </w:r>
+            <w:proofErr w:type="spellStart"/>
             <w:r>
               <w:rPr>
                 <w:b/>
@@ -223,6 +218,7 @@
               </w:rPr>
               <w:t>Codeunit</w:t>
             </w:r>
+            <w:proofErr w:type="spellEnd"/>
             <w:r>
               <w:rPr>
                 <w:lang w:val="en-US"/>
@@ -291,7 +287,21 @@
         <w:rPr>
           <w:lang w:val="en-US"/>
         </w:rPr>
-        <w:t>In this Chapter we first are going to extend our tables with the Fields we need and in this step we don’t apply any properties. For example: Some fields will be FlowFields looking to other Tables/Fields and these we can setup after we have added these to the extension.</w:t>
+        <w:t xml:space="preserve">In this Chapter we first are going to extend our tables with the Fields we need and in this step we don’t apply any properties. For example: Some fields will be </w:t>
+      </w:r>
+      <w:proofErr w:type="spellStart"/>
+      <w:r>
+        <w:rPr>
+          <w:lang w:val="en-US"/>
+        </w:rPr>
+        <w:t>FlowFields</w:t>
+      </w:r>
+      <w:proofErr w:type="spellEnd"/>
+      <w:r>
+        <w:rPr>
+          <w:lang w:val="en-US"/>
+        </w:rPr>
+        <w:t xml:space="preserve"> looking to other Tables/Fields and these we can setup after we have added these to the extension.</w:t>
       </w:r>
     </w:p>
     <w:p>
@@ -400,12 +410,14 @@
                 <w:lang w:val="en-US"/>
               </w:rPr>
             </w:pPr>
+            <w:proofErr w:type="spellStart"/>
             <w:r>
               <w:rPr>
                 <w:lang w:val="en-US"/>
               </w:rPr>
               <w:t>DataType</w:t>
             </w:r>
+            <w:proofErr w:type="spellEnd"/>
           </w:p>
         </w:tc>
         <w:tc>
@@ -622,12 +634,14 @@
                 <w:lang w:val="en-US"/>
               </w:rPr>
             </w:pPr>
+            <w:proofErr w:type="spellStart"/>
             <w:r>
               <w:rPr>
                 <w:lang w:val="en-US"/>
               </w:rPr>
               <w:t>FlowField</w:t>
             </w:r>
+            <w:proofErr w:type="spellEnd"/>
           </w:p>
         </w:tc>
       </w:tr>
@@ -664,12 +678,21 @@
                 <w:lang w:val="en-US"/>
               </w:rPr>
             </w:pPr>
+            <w:proofErr w:type="spellStart"/>
             <w:r>
               <w:rPr>
                 <w:i/>
                 <w:lang w:val="en-US"/>
               </w:rPr>
-              <w:t>FlowField of Sum to Table 17 - G/L Entry and Field: Amount where G/L Account No. = No. and Reconcile-ID = Last Reconcile-ID</w:t>
+              <w:t>FlowField</w:t>
+            </w:r>
+            <w:proofErr w:type="spellEnd"/>
+            <w:r>
+              <w:rPr>
+                <w:i/>
+                <w:lang w:val="en-US"/>
+              </w:rPr>
+              <w:t xml:space="preserve"> of Sum to Table 17 - G/L Entry and Field: Amount where G/L Account No. = No. and Reconcile-ID = Last Reconcile-ID</w:t>
             </w:r>
           </w:p>
           <w:p>
@@ -815,12 +838,14 @@
                 <w:lang w:val="en-US"/>
               </w:rPr>
             </w:pPr>
+            <w:proofErr w:type="spellStart"/>
             <w:r>
               <w:rPr>
                 <w:lang w:val="en-US"/>
               </w:rPr>
               <w:t>FlowField</w:t>
             </w:r>
+            <w:proofErr w:type="spellEnd"/>
           </w:p>
         </w:tc>
       </w:tr>
@@ -857,26 +882,21 @@
                 <w:lang w:val="en-US"/>
               </w:rPr>
             </w:pPr>
+            <w:proofErr w:type="spellStart"/>
             <w:r>
               <w:rPr>
                 <w:i/>
                 <w:lang w:val="en-US"/>
               </w:rPr>
-              <w:t xml:space="preserve">FlowField </w:t>
+              <w:t>FlowField</w:t>
             </w:r>
+            <w:proofErr w:type="spellEnd"/>
             <w:r>
               <w:rPr>
                 <w:i/>
                 <w:lang w:val="en-US"/>
               </w:rPr>
-              <w:t xml:space="preserve">of Sum </w:t>
-            </w:r>
-            <w:r>
-              <w:rPr>
-                <w:i/>
-                <w:lang w:val="en-US"/>
-              </w:rPr>
-              <w:t>to Table 17 - G/L Entry and Field: Amount where G/L Account No. = No. and Reconcile-</w:t>
+              <w:t xml:space="preserve"> of Sum to Table 17 - G/L Entry and Field: Amount where G/L Account No. = No. and Reconcile-</w:t>
             </w:r>
             <w:r>
               <w:rPr>
@@ -912,8 +932,6 @@
               </w:rPr>
               <w:t>50205</w:t>
             </w:r>
-            <w:bookmarkStart w:id="0" w:name="_GoBack"/>
-            <w:bookmarkEnd w:id="0"/>
           </w:p>
         </w:tc>
         <w:tc>
@@ -962,12 +980,14 @@
                 <w:lang w:val="en-US"/>
               </w:rPr>
             </w:pPr>
+            <w:proofErr w:type="spellStart"/>
             <w:r>
               <w:rPr>
                 <w:lang w:val="en-US"/>
               </w:rPr>
               <w:t>FlowFilter</w:t>
             </w:r>
+            <w:proofErr w:type="spellEnd"/>
           </w:p>
         </w:tc>
       </w:tr>
@@ -1064,8 +1084,16 @@
         <w:rPr>
           <w:lang w:val="en-US"/>
         </w:rPr>
-        <w:t>ACTIONS</w:t>
-      </w:r>
+        <w:t xml:space="preserve">Add fields to Table 15 - </w:t>
+      </w:r>
+      <w:proofErr w:type="spellStart"/>
+      <w:r>
+        <w:rPr>
+          <w:lang w:val="en-US"/>
+        </w:rPr>
+        <w:t>GLAccount</w:t>
+      </w:r>
+      <w:proofErr w:type="spellEnd"/>
     </w:p>
     <w:p>
       <w:pPr>
@@ -1158,7 +1186,21 @@
         <w:rPr>
           <w:lang w:val="en-US"/>
         </w:rPr>
-        <w:t>We want to extend a existing table so we can start typing the following command</w:t>
+        <w:t xml:space="preserve">We want to extend </w:t>
+      </w:r>
+      <w:proofErr w:type="spellStart"/>
+      <w:r>
+        <w:rPr>
+          <w:lang w:val="en-US"/>
+        </w:rPr>
+        <w:t>a</w:t>
+      </w:r>
+      <w:proofErr w:type="spellEnd"/>
+      <w:r>
+        <w:rPr>
+          <w:lang w:val="en-US"/>
+        </w:rPr>
+        <w:t xml:space="preserve"> existing table so we can start typing the following command</w:t>
       </w:r>
     </w:p>
     <w:p>
@@ -1175,12 +1217,14 @@
           <w:lang w:val="en-US"/>
         </w:rPr>
       </w:pPr>
+      <w:proofErr w:type="spellStart"/>
       <w:r>
         <w:rPr>
           <w:lang w:val="en-US"/>
         </w:rPr>
         <w:t>ttableext</w:t>
       </w:r>
+      <w:proofErr w:type="spellEnd"/>
     </w:p>
     <w:p>
       <w:pPr>
@@ -1267,11 +1311,47 @@
           <w:lang w:val="en-US"/>
         </w:rPr>
       </w:pPr>
-      <w:r>
-        <w:rPr>
-          <w:lang w:val="en-US"/>
-        </w:rPr>
-        <w:t>VSCode will now add a Table Exension Snippet wich we can use start making our extension</w:t>
+      <w:proofErr w:type="spellStart"/>
+      <w:r>
+        <w:rPr>
+          <w:lang w:val="en-US"/>
+        </w:rPr>
+        <w:t>VSCode</w:t>
+      </w:r>
+      <w:proofErr w:type="spellEnd"/>
+      <w:r>
+        <w:rPr>
+          <w:lang w:val="en-US"/>
+        </w:rPr>
+        <w:t xml:space="preserve"> will now add a Table </w:t>
+      </w:r>
+      <w:proofErr w:type="spellStart"/>
+      <w:r>
+        <w:rPr>
+          <w:lang w:val="en-US"/>
+        </w:rPr>
+        <w:t>Exension</w:t>
+      </w:r>
+      <w:proofErr w:type="spellEnd"/>
+      <w:r>
+        <w:rPr>
+          <w:lang w:val="en-US"/>
+        </w:rPr>
+        <w:t xml:space="preserve"> Snippet </w:t>
+      </w:r>
+      <w:proofErr w:type="spellStart"/>
+      <w:r>
+        <w:rPr>
+          <w:lang w:val="en-US"/>
+        </w:rPr>
+        <w:t>wich</w:t>
+      </w:r>
+      <w:proofErr w:type="spellEnd"/>
+      <w:r>
+        <w:rPr>
+          <w:lang w:val="en-US"/>
+        </w:rPr>
+        <w:t xml:space="preserve"> we can use start making our extension</w:t>
       </w:r>
     </w:p>
     <w:p>
@@ -1294,6 +1374,7 @@
           <w:lang w:val="en-US" w:eastAsia="nl-NL"/>
         </w:rPr>
       </w:pPr>
+      <w:proofErr w:type="spellStart"/>
       <w:r>
         <w:rPr>
           <w:rFonts w:ascii="Consolas" w:eastAsia="Times New Roman" w:hAnsi="Consolas" w:cs="Times New Roman"/>
@@ -1303,14 +1384,35 @@
         </w:rPr>
         <w:t>tableextension</w:t>
       </w:r>
-      <w:r>
-        <w:rPr>
-          <w:rFonts w:ascii="Consolas" w:eastAsia="Times New Roman" w:hAnsi="Consolas" w:cs="Times New Roman"/>
-          <w:color w:val="D4D4D4"/>
-          <w:szCs w:val="21"/>
-          <w:lang w:val="en-US" w:eastAsia="nl-NL"/>
-        </w:rPr>
-        <w:t xml:space="preserve"> id MyExtension </w:t>
+      <w:proofErr w:type="spellEnd"/>
+      <w:r>
+        <w:rPr>
+          <w:rFonts w:ascii="Consolas" w:eastAsia="Times New Roman" w:hAnsi="Consolas" w:cs="Times New Roman"/>
+          <w:color w:val="D4D4D4"/>
+          <w:szCs w:val="21"/>
+          <w:lang w:val="en-US" w:eastAsia="nl-NL"/>
+        </w:rPr>
+        <w:t xml:space="preserve"> id </w:t>
+      </w:r>
+      <w:proofErr w:type="spellStart"/>
+      <w:r>
+        <w:rPr>
+          <w:rFonts w:ascii="Consolas" w:eastAsia="Times New Roman" w:hAnsi="Consolas" w:cs="Times New Roman"/>
+          <w:color w:val="D4D4D4"/>
+          <w:szCs w:val="21"/>
+          <w:lang w:val="en-US" w:eastAsia="nl-NL"/>
+        </w:rPr>
+        <w:t>MyExtension</w:t>
+      </w:r>
+      <w:proofErr w:type="spellEnd"/>
+      <w:r>
+        <w:rPr>
+          <w:rFonts w:ascii="Consolas" w:eastAsia="Times New Roman" w:hAnsi="Consolas" w:cs="Times New Roman"/>
+          <w:color w:val="D4D4D4"/>
+          <w:szCs w:val="21"/>
+          <w:lang w:val="en-US" w:eastAsia="nl-NL"/>
+        </w:rPr>
+        <w:t xml:space="preserve"> </w:t>
       </w:r>
       <w:r>
         <w:rPr>
@@ -1328,8 +1430,19 @@
           <w:szCs w:val="21"/>
           <w:lang w:val="en-US" w:eastAsia="nl-NL"/>
         </w:rPr>
-        <w:t xml:space="preserve"> MyTargetTable</w:t>
-      </w:r>
+        <w:t xml:space="preserve"> </w:t>
+      </w:r>
+      <w:proofErr w:type="spellStart"/>
+      <w:r>
+        <w:rPr>
+          <w:rFonts w:ascii="Consolas" w:eastAsia="Times New Roman" w:hAnsi="Consolas" w:cs="Times New Roman"/>
+          <w:color w:val="D4D4D4"/>
+          <w:szCs w:val="21"/>
+          <w:lang w:val="en-US" w:eastAsia="nl-NL"/>
+        </w:rPr>
+        <w:t>MyTargetTable</w:t>
+      </w:r>
+      <w:proofErr w:type="spellEnd"/>
     </w:p>
     <w:p>
       <w:pPr>
@@ -1446,7 +1559,7 @@
           <w:rFonts w:ascii="Consolas" w:eastAsia="Times New Roman" w:hAnsi="Consolas" w:cs="Times New Roman"/>
           <w:color w:val="D4D4D4"/>
           <w:szCs w:val="21"/>
-          <w:lang w:val="nl-NL" w:eastAsia="nl-NL"/>
+          <w:lang w:val="en-US" w:eastAsia="nl-NL"/>
         </w:rPr>
       </w:pPr>
       <w:r>
@@ -1463,7 +1576,7 @@
           <w:rFonts w:ascii="Consolas" w:eastAsia="Times New Roman" w:hAnsi="Consolas" w:cs="Times New Roman"/>
           <w:color w:val="D4D4D4"/>
           <w:szCs w:val="21"/>
-          <w:lang w:val="nl-NL" w:eastAsia="nl-NL"/>
+          <w:lang w:val="en-US" w:eastAsia="nl-NL"/>
         </w:rPr>
         <w:t>}</w:t>
       </w:r>
@@ -1477,15 +1590,15 @@
           <w:rFonts w:ascii="Consolas" w:eastAsia="Times New Roman" w:hAnsi="Consolas" w:cs="Times New Roman"/>
           <w:color w:val="D4D4D4"/>
           <w:szCs w:val="21"/>
-          <w:lang w:val="nl-NL" w:eastAsia="nl-NL"/>
-        </w:rPr>
-      </w:pPr>
-      <w:r>
-        <w:rPr>
-          <w:rFonts w:ascii="Consolas" w:eastAsia="Times New Roman" w:hAnsi="Consolas" w:cs="Times New Roman"/>
-          <w:color w:val="D4D4D4"/>
-          <w:szCs w:val="21"/>
-          <w:lang w:val="nl-NL" w:eastAsia="nl-NL"/>
+          <w:lang w:val="en-US" w:eastAsia="nl-NL"/>
+        </w:rPr>
+      </w:pPr>
+      <w:r>
+        <w:rPr>
+          <w:rFonts w:ascii="Consolas" w:eastAsia="Times New Roman" w:hAnsi="Consolas" w:cs="Times New Roman"/>
+          <w:color w:val="D4D4D4"/>
+          <w:szCs w:val="21"/>
+          <w:lang w:val="en-US" w:eastAsia="nl-NL"/>
         </w:rPr>
         <w:t xml:space="preserve">    </w:t>
       </w:r>
@@ -1499,27 +1612,29 @@
           <w:rFonts w:ascii="Consolas" w:eastAsia="Times New Roman" w:hAnsi="Consolas" w:cs="Times New Roman"/>
           <w:color w:val="D4D4D4"/>
           <w:szCs w:val="21"/>
-          <w:lang w:val="nl-NL" w:eastAsia="nl-NL"/>
-        </w:rPr>
-      </w:pPr>
-      <w:r>
-        <w:rPr>
-          <w:rFonts w:ascii="Consolas" w:eastAsia="Times New Roman" w:hAnsi="Consolas" w:cs="Times New Roman"/>
-          <w:color w:val="D4D4D4"/>
-          <w:szCs w:val="21"/>
-          <w:lang w:val="nl-NL" w:eastAsia="nl-NL"/>
+          <w:lang w:val="en-US" w:eastAsia="nl-NL"/>
+        </w:rPr>
+      </w:pPr>
+      <w:r>
+        <w:rPr>
+          <w:rFonts w:ascii="Consolas" w:eastAsia="Times New Roman" w:hAnsi="Consolas" w:cs="Times New Roman"/>
+          <w:color w:val="D4D4D4"/>
+          <w:szCs w:val="21"/>
+          <w:lang w:val="en-US" w:eastAsia="nl-NL"/>
         </w:rPr>
         <w:t xml:space="preserve">    </w:t>
       </w:r>
+      <w:proofErr w:type="spellStart"/>
       <w:r>
         <w:rPr>
           <w:rFonts w:ascii="Consolas" w:eastAsia="Times New Roman" w:hAnsi="Consolas" w:cs="Times New Roman"/>
           <w:color w:val="C586C0"/>
           <w:szCs w:val="21"/>
-          <w:lang w:val="nl-NL" w:eastAsia="nl-NL"/>
+          <w:lang w:val="en-US" w:eastAsia="nl-NL"/>
         </w:rPr>
         <w:t>var</w:t>
       </w:r>
+      <w:proofErr w:type="spellEnd"/>
     </w:p>
     <w:p>
       <w:pPr>
@@ -1530,24 +1645,44 @@
           <w:rFonts w:ascii="Consolas" w:eastAsia="Times New Roman" w:hAnsi="Consolas" w:cs="Times New Roman"/>
           <w:color w:val="D4D4D4"/>
           <w:szCs w:val="21"/>
-          <w:lang w:val="nl-NL" w:eastAsia="nl-NL"/>
-        </w:rPr>
-      </w:pPr>
-      <w:r>
-        <w:rPr>
-          <w:rFonts w:ascii="Consolas" w:eastAsia="Times New Roman" w:hAnsi="Consolas" w:cs="Times New Roman"/>
-          <w:color w:val="D4D4D4"/>
-          <w:szCs w:val="21"/>
-          <w:lang w:val="nl-NL" w:eastAsia="nl-NL"/>
-        </w:rPr>
-        <w:t xml:space="preserve">        myInt : </w:t>
+          <w:lang w:val="en-US" w:eastAsia="nl-NL"/>
+        </w:rPr>
+      </w:pPr>
+      <w:r>
+        <w:rPr>
+          <w:rFonts w:ascii="Consolas" w:eastAsia="Times New Roman" w:hAnsi="Consolas" w:cs="Times New Roman"/>
+          <w:color w:val="D4D4D4"/>
+          <w:szCs w:val="21"/>
+          <w:lang w:val="en-US" w:eastAsia="nl-NL"/>
+        </w:rPr>
+        <w:t xml:space="preserve">        </w:t>
+      </w:r>
+      <w:proofErr w:type="spellStart"/>
+      <w:r>
+        <w:rPr>
+          <w:rFonts w:ascii="Consolas" w:eastAsia="Times New Roman" w:hAnsi="Consolas" w:cs="Times New Roman"/>
+          <w:color w:val="D4D4D4"/>
+          <w:szCs w:val="21"/>
+          <w:lang w:val="en-US" w:eastAsia="nl-NL"/>
+        </w:rPr>
+        <w:t>myInt</w:t>
+      </w:r>
+      <w:proofErr w:type="spellEnd"/>
+      <w:r>
+        <w:rPr>
+          <w:rFonts w:ascii="Consolas" w:eastAsia="Times New Roman" w:hAnsi="Consolas" w:cs="Times New Roman"/>
+          <w:color w:val="D4D4D4"/>
+          <w:szCs w:val="21"/>
+          <w:lang w:val="en-US" w:eastAsia="nl-NL"/>
+        </w:rPr>
+        <w:t xml:space="preserve"> : </w:t>
       </w:r>
       <w:r>
         <w:rPr>
           <w:rFonts w:ascii="Consolas" w:eastAsia="Times New Roman" w:hAnsi="Consolas" w:cs="Times New Roman"/>
           <w:color w:val="569CD6"/>
           <w:szCs w:val="21"/>
-          <w:lang w:val="nl-NL" w:eastAsia="nl-NL"/>
+          <w:lang w:val="en-US" w:eastAsia="nl-NL"/>
         </w:rPr>
         <w:t>Integer</w:t>
       </w:r>
@@ -1556,7 +1691,7 @@
           <w:rFonts w:ascii="Consolas" w:eastAsia="Times New Roman" w:hAnsi="Consolas" w:cs="Times New Roman"/>
           <w:color w:val="D4D4D4"/>
           <w:szCs w:val="21"/>
-          <w:lang w:val="nl-NL" w:eastAsia="nl-NL"/>
+          <w:lang w:val="en-US" w:eastAsia="nl-NL"/>
         </w:rPr>
         <w:t>;</w:t>
       </w:r>
@@ -1570,15 +1705,15 @@
           <w:rFonts w:ascii="Consolas" w:eastAsia="Times New Roman" w:hAnsi="Consolas" w:cs="Times New Roman"/>
           <w:color w:val="D4D4D4"/>
           <w:szCs w:val="21"/>
-          <w:lang w:val="nl-NL" w:eastAsia="nl-NL"/>
-        </w:rPr>
-      </w:pPr>
-      <w:r>
-        <w:rPr>
-          <w:rFonts w:ascii="Consolas" w:eastAsia="Times New Roman" w:hAnsi="Consolas" w:cs="Times New Roman"/>
-          <w:color w:val="D4D4D4"/>
-          <w:szCs w:val="21"/>
-          <w:lang w:val="nl-NL" w:eastAsia="nl-NL"/>
+          <w:lang w:val="en-US" w:eastAsia="nl-NL"/>
+        </w:rPr>
+      </w:pPr>
+      <w:r>
+        <w:rPr>
+          <w:rFonts w:ascii="Consolas" w:eastAsia="Times New Roman" w:hAnsi="Consolas" w:cs="Times New Roman"/>
+          <w:color w:val="D4D4D4"/>
+          <w:szCs w:val="21"/>
+          <w:lang w:val="en-US" w:eastAsia="nl-NL"/>
         </w:rPr>
         <w:t>}</w:t>
       </w:r>
@@ -1630,6 +1765,7 @@
           <w:lang w:val="en-US" w:eastAsia="nl-NL"/>
         </w:rPr>
       </w:pPr>
+      <w:proofErr w:type="spellStart"/>
       <w:r>
         <w:rPr>
           <w:rFonts w:ascii="Consolas" w:eastAsia="Times New Roman" w:hAnsi="Consolas" w:cs="Times New Roman"/>
@@ -1639,14 +1775,35 @@
         </w:rPr>
         <w:t>tableextension</w:t>
       </w:r>
-      <w:r>
-        <w:rPr>
-          <w:rFonts w:ascii="Consolas" w:eastAsia="Times New Roman" w:hAnsi="Consolas" w:cs="Times New Roman"/>
-          <w:color w:val="D4D4D4"/>
-          <w:szCs w:val="21"/>
-          <w:lang w:val="en-US" w:eastAsia="nl-NL"/>
-        </w:rPr>
-        <w:t xml:space="preserve"> id MyExtension </w:t>
+      <w:proofErr w:type="spellEnd"/>
+      <w:r>
+        <w:rPr>
+          <w:rFonts w:ascii="Consolas" w:eastAsia="Times New Roman" w:hAnsi="Consolas" w:cs="Times New Roman"/>
+          <w:color w:val="D4D4D4"/>
+          <w:szCs w:val="21"/>
+          <w:lang w:val="en-US" w:eastAsia="nl-NL"/>
+        </w:rPr>
+        <w:t xml:space="preserve"> id </w:t>
+      </w:r>
+      <w:proofErr w:type="spellStart"/>
+      <w:r>
+        <w:rPr>
+          <w:rFonts w:ascii="Consolas" w:eastAsia="Times New Roman" w:hAnsi="Consolas" w:cs="Times New Roman"/>
+          <w:color w:val="D4D4D4"/>
+          <w:szCs w:val="21"/>
+          <w:lang w:val="en-US" w:eastAsia="nl-NL"/>
+        </w:rPr>
+        <w:t>MyExtension</w:t>
+      </w:r>
+      <w:proofErr w:type="spellEnd"/>
+      <w:r>
+        <w:rPr>
+          <w:rFonts w:ascii="Consolas" w:eastAsia="Times New Roman" w:hAnsi="Consolas" w:cs="Times New Roman"/>
+          <w:color w:val="D4D4D4"/>
+          <w:szCs w:val="21"/>
+          <w:lang w:val="en-US" w:eastAsia="nl-NL"/>
+        </w:rPr>
+        <w:t xml:space="preserve"> </w:t>
       </w:r>
       <w:r>
         <w:rPr>
@@ -1664,8 +1821,19 @@
           <w:szCs w:val="21"/>
           <w:lang w:val="en-US" w:eastAsia="nl-NL"/>
         </w:rPr>
-        <w:t xml:space="preserve"> MyTargetTable</w:t>
-      </w:r>
+        <w:t xml:space="preserve"> </w:t>
+      </w:r>
+      <w:proofErr w:type="spellStart"/>
+      <w:r>
+        <w:rPr>
+          <w:rFonts w:ascii="Consolas" w:eastAsia="Times New Roman" w:hAnsi="Consolas" w:cs="Times New Roman"/>
+          <w:color w:val="D4D4D4"/>
+          <w:szCs w:val="21"/>
+          <w:lang w:val="en-US" w:eastAsia="nl-NL"/>
+        </w:rPr>
+        <w:t>MyTargetTable</w:t>
+      </w:r>
+      <w:proofErr w:type="spellEnd"/>
     </w:p>
     <w:p>
       <w:pPr>
@@ -1708,6 +1876,7 @@
           <w:lang w:val="en-US" w:eastAsia="nl-NL"/>
         </w:rPr>
       </w:pPr>
+      <w:proofErr w:type="spellStart"/>
       <w:r>
         <w:rPr>
           <w:rFonts w:ascii="Consolas" w:eastAsia="Times New Roman" w:hAnsi="Consolas" w:cs="Times New Roman"/>
@@ -1717,6 +1886,7 @@
         </w:rPr>
         <w:t>tableextension</w:t>
       </w:r>
+      <w:proofErr w:type="spellEnd"/>
       <w:r>
         <w:rPr>
           <w:rFonts w:ascii="Consolas" w:eastAsia="Times New Roman" w:hAnsi="Consolas" w:cs="Times New Roman"/>
@@ -1835,8 +2005,15 @@
           <w:lang w:val="en-US"/>
         </w:rPr>
         <w:tab/>
+      </w:r>
+      <w:proofErr w:type="spellStart"/>
+      <w:r>
+        <w:rPr>
+          <w:lang w:val="en-US"/>
+        </w:rPr>
         <w:t>MyExtension</w:t>
       </w:r>
+      <w:proofErr w:type="spellEnd"/>
       <w:r>
         <w:rPr>
           <w:lang w:val="en-US"/>
@@ -1896,7 +2073,21 @@
           <w:lang w:val="en-US"/>
         </w:rPr>
         <w:tab/>
-        <w:t>The the that is going to be extended</w:t>
+        <w:t xml:space="preserve">The </w:t>
+      </w:r>
+      <w:proofErr w:type="spellStart"/>
+      <w:r>
+        <w:rPr>
+          <w:lang w:val="en-US"/>
+        </w:rPr>
+        <w:t>the</w:t>
+      </w:r>
+      <w:proofErr w:type="spellEnd"/>
+      <w:r>
+        <w:rPr>
+          <w:lang w:val="en-US"/>
+        </w:rPr>
+        <w:t xml:space="preserve"> that is going to be extended</w:t>
       </w:r>
     </w:p>
     <w:p>
@@ -1969,8 +2160,16 @@
         <w:rPr>
           <w:lang w:val="en-US"/>
         </w:rPr>
-        <w:t>Add a new field by adding the snippet: tfield</w:t>
-      </w:r>
+        <w:t xml:space="preserve">Add a new field by adding the snippet: </w:t>
+      </w:r>
+      <w:proofErr w:type="spellStart"/>
+      <w:r>
+        <w:rPr>
+          <w:lang w:val="en-US"/>
+        </w:rPr>
+        <w:t>tfield</w:t>
+      </w:r>
+      <w:proofErr w:type="spellEnd"/>
     </w:p>
     <w:p>
       <w:pPr>
@@ -2103,6 +2302,7 @@
         </w:rPr>
         <w:t>field(</w:t>
       </w:r>
+      <w:proofErr w:type="spellStart"/>
       <w:r>
         <w:rPr>
           <w:rFonts w:ascii="Consolas" w:eastAsia="Times New Roman" w:hAnsi="Consolas" w:cs="Times New Roman"/>
@@ -2112,6 +2312,7 @@
         </w:rPr>
         <w:t>id;MyField;Type</w:t>
       </w:r>
+      <w:proofErr w:type="spellEnd"/>
       <w:r>
         <w:rPr>
           <w:rFonts w:ascii="Consolas" w:eastAsia="Times New Roman" w:hAnsi="Consolas" w:cs="Times New Roman"/>
@@ -2163,7 +2364,47 @@
           <w:szCs w:val="21"/>
           <w:lang w:val="en-US" w:eastAsia="nl-NL"/>
         </w:rPr>
-        <w:t xml:space="preserve">         FieldPropertyName = FieldPropertyValue;</w:t>
+        <w:t xml:space="preserve">         </w:t>
+      </w:r>
+      <w:proofErr w:type="spellStart"/>
+      <w:r>
+        <w:rPr>
+          <w:rFonts w:ascii="Consolas" w:eastAsia="Times New Roman" w:hAnsi="Consolas" w:cs="Times New Roman"/>
+          <w:color w:val="D4D4D4"/>
+          <w:szCs w:val="21"/>
+          <w:lang w:val="en-US" w:eastAsia="nl-NL"/>
+        </w:rPr>
+        <w:t>FieldPropertyName</w:t>
+      </w:r>
+      <w:proofErr w:type="spellEnd"/>
+      <w:r>
+        <w:rPr>
+          <w:rFonts w:ascii="Consolas" w:eastAsia="Times New Roman" w:hAnsi="Consolas" w:cs="Times New Roman"/>
+          <w:color w:val="D4D4D4"/>
+          <w:szCs w:val="21"/>
+          <w:lang w:val="en-US" w:eastAsia="nl-NL"/>
+        </w:rPr>
+        <w:t xml:space="preserve"> = </w:t>
+      </w:r>
+      <w:proofErr w:type="spellStart"/>
+      <w:r>
+        <w:rPr>
+          <w:rFonts w:ascii="Consolas" w:eastAsia="Times New Roman" w:hAnsi="Consolas" w:cs="Times New Roman"/>
+          <w:color w:val="D4D4D4"/>
+          <w:szCs w:val="21"/>
+          <w:lang w:val="en-US" w:eastAsia="nl-NL"/>
+        </w:rPr>
+        <w:t>FieldPropertyValue</w:t>
+      </w:r>
+      <w:proofErr w:type="spellEnd"/>
+      <w:r>
+        <w:rPr>
+          <w:rFonts w:ascii="Consolas" w:eastAsia="Times New Roman" w:hAnsi="Consolas" w:cs="Times New Roman"/>
+          <w:color w:val="D4D4D4"/>
+          <w:szCs w:val="21"/>
+          <w:lang w:val="en-US" w:eastAsia="nl-NL"/>
+        </w:rPr>
+        <w:t>;</w:t>
       </w:r>
     </w:p>
     <w:p>
@@ -2175,7 +2416,7 @@
           <w:rFonts w:ascii="Consolas" w:eastAsia="Times New Roman" w:hAnsi="Consolas" w:cs="Times New Roman"/>
           <w:color w:val="D4D4D4"/>
           <w:szCs w:val="21"/>
-          <w:lang w:val="nl-NL" w:eastAsia="nl-NL"/>
+          <w:lang w:val="en-US" w:eastAsia="nl-NL"/>
         </w:rPr>
       </w:pPr>
       <w:r>
@@ -2187,14 +2428,45 @@
         </w:rPr>
         <w:t xml:space="preserve">         </w:t>
       </w:r>
-      <w:r>
-        <w:rPr>
-          <w:rFonts w:ascii="Consolas" w:eastAsia="Times New Roman" w:hAnsi="Consolas" w:cs="Times New Roman"/>
-          <w:color w:val="D4D4D4"/>
-          <w:szCs w:val="21"/>
-          <w:lang w:val="nl-NL" w:eastAsia="nl-NL"/>
-        </w:rPr>
-        <w:t>DataClassification = ToBeClassified;</w:t>
+      <w:proofErr w:type="spellStart"/>
+      <w:r>
+        <w:rPr>
+          <w:rFonts w:ascii="Consolas" w:eastAsia="Times New Roman" w:hAnsi="Consolas" w:cs="Times New Roman"/>
+          <w:color w:val="D4D4D4"/>
+          <w:szCs w:val="21"/>
+          <w:lang w:val="en-US" w:eastAsia="nl-NL"/>
+        </w:rPr>
+        <w:t>DataClassification</w:t>
+      </w:r>
+      <w:proofErr w:type="spellEnd"/>
+      <w:r>
+        <w:rPr>
+          <w:rFonts w:ascii="Consolas" w:eastAsia="Times New Roman" w:hAnsi="Consolas" w:cs="Times New Roman"/>
+          <w:color w:val="D4D4D4"/>
+          <w:szCs w:val="21"/>
+          <w:lang w:val="en-US" w:eastAsia="nl-NL"/>
+        </w:rPr>
+        <w:t xml:space="preserve"> = </w:t>
+      </w:r>
+      <w:proofErr w:type="spellStart"/>
+      <w:r>
+        <w:rPr>
+          <w:rFonts w:ascii="Consolas" w:eastAsia="Times New Roman" w:hAnsi="Consolas" w:cs="Times New Roman"/>
+          <w:color w:val="D4D4D4"/>
+          <w:szCs w:val="21"/>
+          <w:lang w:val="en-US" w:eastAsia="nl-NL"/>
+        </w:rPr>
+        <w:t>ToBeClassified</w:t>
+      </w:r>
+      <w:proofErr w:type="spellEnd"/>
+      <w:r>
+        <w:rPr>
+          <w:rFonts w:ascii="Consolas" w:eastAsia="Times New Roman" w:hAnsi="Consolas" w:cs="Times New Roman"/>
+          <w:color w:val="D4D4D4"/>
+          <w:szCs w:val="21"/>
+          <w:lang w:val="en-US" w:eastAsia="nl-NL"/>
+        </w:rPr>
+        <w:t>;</w:t>
       </w:r>
     </w:p>
     <w:p>
@@ -2211,7 +2483,7 @@
           <w:rFonts w:ascii="Consolas" w:eastAsia="Times New Roman" w:hAnsi="Consolas" w:cs="Times New Roman"/>
           <w:color w:val="D4D4D4"/>
           <w:szCs w:val="21"/>
-          <w:lang w:val="nl-NL" w:eastAsia="nl-NL"/>
+          <w:lang w:val="en-US" w:eastAsia="nl-NL"/>
         </w:rPr>
         <w:t xml:space="preserve">     }</w:t>
       </w:r>
@@ -2240,8 +2512,36 @@
           <w:lang w:val="en-US"/>
         </w:rPr>
         <w:tab/>
-        <w:t>For this LAB remove the lines with FieldProperyName and DataClassification</w:t>
-      </w:r>
+        <w:t xml:space="preserve">For this LAB remove the lines with </w:t>
+      </w:r>
+      <w:proofErr w:type="spellStart"/>
+      <w:r>
+        <w:rPr>
+          <w:rFonts w:cstheme="majorHAnsi"/>
+          <w:szCs w:val="21"/>
+          <w:lang w:val="en-US"/>
+        </w:rPr>
+        <w:t>FieldProperyName</w:t>
+      </w:r>
+      <w:proofErr w:type="spellEnd"/>
+      <w:r>
+        <w:rPr>
+          <w:rFonts w:cstheme="majorHAnsi"/>
+          <w:szCs w:val="21"/>
+          <w:lang w:val="en-US"/>
+        </w:rPr>
+        <w:t xml:space="preserve"> and </w:t>
+      </w:r>
+      <w:proofErr w:type="spellStart"/>
+      <w:r>
+        <w:rPr>
+          <w:rFonts w:cstheme="majorHAnsi"/>
+          <w:szCs w:val="21"/>
+          <w:lang w:val="en-US"/>
+        </w:rPr>
+        <w:t>DataClassification</w:t>
+      </w:r>
+      <w:proofErr w:type="spellEnd"/>
     </w:p>
     <w:p>
       <w:pPr>
@@ -2272,7 +2572,43 @@
           <w:szCs w:val="21"/>
           <w:lang w:val="en-US"/>
         </w:rPr>
-        <w:t>Now we can adjust the snippet and and our first Field 50200 – Reconcile Allowd (Boolean)</w:t>
+        <w:t xml:space="preserve">Now we can adjust the snippet and </w:t>
+      </w:r>
+      <w:proofErr w:type="spellStart"/>
+      <w:r>
+        <w:rPr>
+          <w:rFonts w:cstheme="majorHAnsi"/>
+          <w:szCs w:val="21"/>
+          <w:lang w:val="en-US"/>
+        </w:rPr>
+        <w:t>and</w:t>
+      </w:r>
+      <w:proofErr w:type="spellEnd"/>
+      <w:r>
+        <w:rPr>
+          <w:rFonts w:cstheme="majorHAnsi"/>
+          <w:szCs w:val="21"/>
+          <w:lang w:val="en-US"/>
+        </w:rPr>
+        <w:t xml:space="preserve"> our first Field 50200 – Reconcile </w:t>
+      </w:r>
+      <w:proofErr w:type="spellStart"/>
+      <w:r>
+        <w:rPr>
+          <w:rFonts w:cstheme="majorHAnsi"/>
+          <w:szCs w:val="21"/>
+          <w:lang w:val="en-US"/>
+        </w:rPr>
+        <w:t>Allowd</w:t>
+      </w:r>
+      <w:proofErr w:type="spellEnd"/>
+      <w:r>
+        <w:rPr>
+          <w:rFonts w:cstheme="majorHAnsi"/>
+          <w:szCs w:val="21"/>
+          <w:lang w:val="en-US"/>
+        </w:rPr>
+        <w:t xml:space="preserve"> (Boolean)</w:t>
       </w:r>
     </w:p>
     <w:p>
@@ -2407,7 +2743,17 @@
           <w:szCs w:val="21"/>
           <w:lang w:val="en-US" w:eastAsia="nl-NL"/>
         </w:rPr>
-        <w:t>;"Reconcile Allowed";</w:t>
+        <w:t xml:space="preserve">;"Reconcile </w:t>
+      </w:r>
+      <w:proofErr w:type="spellStart"/>
+      <w:r>
+        <w:rPr>
+          <w:rFonts w:ascii="Consolas" w:eastAsia="Times New Roman" w:hAnsi="Consolas" w:cs="Times New Roman"/>
+          <w:color w:val="D4D4D4"/>
+          <w:szCs w:val="21"/>
+          <w:lang w:val="en-US" w:eastAsia="nl-NL"/>
+        </w:rPr>
+        <w:t>Allowed";</w:t>
       </w:r>
       <w:r>
         <w:rPr>
@@ -2416,7 +2762,17 @@
           <w:szCs w:val="21"/>
           <w:lang w:val="en-US" w:eastAsia="nl-NL"/>
         </w:rPr>
-        <w:t>Boolean)</w:t>
+        <w:t>Boolean</w:t>
+      </w:r>
+      <w:proofErr w:type="spellEnd"/>
+      <w:r>
+        <w:rPr>
+          <w:rFonts w:ascii="Consolas" w:eastAsia="Times New Roman" w:hAnsi="Consolas" w:cs="Times New Roman"/>
+          <w:color w:val="569CD6"/>
+          <w:szCs w:val="21"/>
+          <w:lang w:val="en-US" w:eastAsia="nl-NL"/>
+        </w:rPr>
+        <w:t>)</w:t>
       </w:r>
     </w:p>
     <w:p>
@@ -2476,6 +2832,35 @@
       <w:pPr>
         <w:pStyle w:val="Geenafstand"/>
         <w:ind w:left="360"/>
+        <w:rPr>
+          <w:rFonts w:cstheme="majorHAnsi"/>
+          <w:szCs w:val="21"/>
+          <w:lang w:val="en-US"/>
+        </w:rPr>
+      </w:pPr>
+    </w:p>
+    <w:p>
+      <w:pPr>
+        <w:spacing w:after="160" w:line="259" w:lineRule="auto"/>
+        <w:rPr>
+          <w:rFonts w:cstheme="majorHAnsi"/>
+          <w:szCs w:val="21"/>
+          <w:lang w:val="en-US"/>
+        </w:rPr>
+      </w:pPr>
+      <w:r>
+        <w:rPr>
+          <w:rFonts w:cstheme="majorHAnsi"/>
+          <w:szCs w:val="21"/>
+          <w:lang w:val="en-US"/>
+        </w:rPr>
+        <w:br w:type="page"/>
+      </w:r>
+    </w:p>
+    <w:p>
+      <w:pPr>
+        <w:pStyle w:val="Geenafstand"/>
+        <w:ind w:left="720"/>
         <w:rPr>
           <w:rFonts w:cstheme="majorHAnsi"/>
           <w:szCs w:val="21"/>
@@ -2504,6 +2889,1705 @@
         </w:rPr>
         <w:t>Now also add the other fields from the table Above</w:t>
       </w:r>
+    </w:p>
+    <w:p>
+      <w:pPr>
+        <w:pStyle w:val="Geenafstand"/>
+        <w:ind w:left="720"/>
+        <w:rPr>
+          <w:rFonts w:cstheme="majorHAnsi"/>
+          <w:szCs w:val="21"/>
+          <w:lang w:val="en-US"/>
+        </w:rPr>
+      </w:pPr>
+    </w:p>
+    <w:p>
+      <w:pPr>
+        <w:shd w:val="clear" w:color="auto" w:fill="1E1E1E"/>
+        <w:spacing w:line="285" w:lineRule="atLeast"/>
+        <w:ind w:left="720"/>
+        <w:rPr>
+          <w:rFonts w:ascii="Consolas" w:eastAsia="Times New Roman" w:hAnsi="Consolas" w:cs="Times New Roman"/>
+          <w:color w:val="D4D4D4"/>
+          <w:szCs w:val="21"/>
+          <w:lang w:val="en-US" w:eastAsia="nl-NL"/>
+        </w:rPr>
+      </w:pPr>
+      <w:proofErr w:type="spellStart"/>
+      <w:r>
+        <w:rPr>
+          <w:rFonts w:ascii="Consolas" w:eastAsia="Times New Roman" w:hAnsi="Consolas" w:cs="Times New Roman"/>
+          <w:color w:val="569CD6"/>
+          <w:szCs w:val="21"/>
+          <w:lang w:val="en-US" w:eastAsia="nl-NL"/>
+        </w:rPr>
+        <w:t>tableextension</w:t>
+      </w:r>
+      <w:proofErr w:type="spellEnd"/>
+      <w:r>
+        <w:rPr>
+          <w:rFonts w:ascii="Consolas" w:eastAsia="Times New Roman" w:hAnsi="Consolas" w:cs="Times New Roman"/>
+          <w:color w:val="D4D4D4"/>
+          <w:szCs w:val="21"/>
+          <w:lang w:val="en-US" w:eastAsia="nl-NL"/>
+        </w:rPr>
+        <w:t xml:space="preserve"> </w:t>
+      </w:r>
+      <w:r>
+        <w:rPr>
+          <w:rFonts w:ascii="Consolas" w:eastAsia="Times New Roman" w:hAnsi="Consolas" w:cs="Times New Roman"/>
+          <w:color w:val="B5CEA8"/>
+          <w:szCs w:val="21"/>
+          <w:lang w:val="en-US" w:eastAsia="nl-NL"/>
+        </w:rPr>
+        <w:t>50200</w:t>
+      </w:r>
+      <w:r>
+        <w:rPr>
+          <w:rFonts w:ascii="Consolas" w:eastAsia="Times New Roman" w:hAnsi="Consolas" w:cs="Times New Roman"/>
+          <w:color w:val="D4D4D4"/>
+          <w:szCs w:val="21"/>
+          <w:lang w:val="en-US" w:eastAsia="nl-NL"/>
+        </w:rPr>
+        <w:t xml:space="preserve"> T15_GLAccount_Extension </w:t>
+      </w:r>
+      <w:r>
+        <w:rPr>
+          <w:rFonts w:ascii="Consolas" w:eastAsia="Times New Roman" w:hAnsi="Consolas" w:cs="Times New Roman"/>
+          <w:color w:val="569CD6"/>
+          <w:szCs w:val="21"/>
+          <w:lang w:val="en-US" w:eastAsia="nl-NL"/>
+        </w:rPr>
+        <w:t>extends</w:t>
+      </w:r>
+      <w:r>
+        <w:rPr>
+          <w:rFonts w:ascii="Consolas" w:eastAsia="Times New Roman" w:hAnsi="Consolas" w:cs="Times New Roman"/>
+          <w:color w:val="D4D4D4"/>
+          <w:szCs w:val="21"/>
+          <w:lang w:val="en-US" w:eastAsia="nl-NL"/>
+        </w:rPr>
+        <w:t xml:space="preserve"> "G/L Account"</w:t>
+      </w:r>
+    </w:p>
+    <w:p>
+      <w:pPr>
+        <w:shd w:val="clear" w:color="auto" w:fill="1E1E1E"/>
+        <w:spacing w:line="285" w:lineRule="atLeast"/>
+        <w:ind w:left="720"/>
+        <w:rPr>
+          <w:rFonts w:ascii="Consolas" w:eastAsia="Times New Roman" w:hAnsi="Consolas" w:cs="Times New Roman"/>
+          <w:color w:val="D4D4D4"/>
+          <w:szCs w:val="21"/>
+          <w:lang w:val="en-US" w:eastAsia="nl-NL"/>
+        </w:rPr>
+      </w:pPr>
+      <w:r>
+        <w:rPr>
+          <w:rFonts w:ascii="Consolas" w:eastAsia="Times New Roman" w:hAnsi="Consolas" w:cs="Times New Roman"/>
+          <w:color w:val="D4D4D4"/>
+          <w:szCs w:val="21"/>
+          <w:lang w:val="en-US" w:eastAsia="nl-NL"/>
+        </w:rPr>
+        <w:t>{</w:t>
+      </w:r>
+    </w:p>
+    <w:p>
+      <w:pPr>
+        <w:shd w:val="clear" w:color="auto" w:fill="1E1E1E"/>
+        <w:spacing w:line="285" w:lineRule="atLeast"/>
+        <w:ind w:left="720"/>
+        <w:rPr>
+          <w:rFonts w:ascii="Consolas" w:eastAsia="Times New Roman" w:hAnsi="Consolas" w:cs="Times New Roman"/>
+          <w:color w:val="D4D4D4"/>
+          <w:szCs w:val="21"/>
+          <w:lang w:val="en-US" w:eastAsia="nl-NL"/>
+        </w:rPr>
+      </w:pPr>
+      <w:r>
+        <w:rPr>
+          <w:rFonts w:ascii="Consolas" w:eastAsia="Times New Roman" w:hAnsi="Consolas" w:cs="Times New Roman"/>
+          <w:color w:val="D4D4D4"/>
+          <w:szCs w:val="21"/>
+          <w:lang w:val="en-US" w:eastAsia="nl-NL"/>
+        </w:rPr>
+        <w:t xml:space="preserve">    </w:t>
+      </w:r>
+      <w:r>
+        <w:rPr>
+          <w:rFonts w:ascii="Consolas" w:eastAsia="Times New Roman" w:hAnsi="Consolas" w:cs="Times New Roman"/>
+          <w:color w:val="569CD6"/>
+          <w:szCs w:val="21"/>
+          <w:lang w:val="en-US" w:eastAsia="nl-NL"/>
+        </w:rPr>
+        <w:t>fields</w:t>
+      </w:r>
+    </w:p>
+    <w:p>
+      <w:pPr>
+        <w:shd w:val="clear" w:color="auto" w:fill="1E1E1E"/>
+        <w:spacing w:line="285" w:lineRule="atLeast"/>
+        <w:ind w:left="720"/>
+        <w:rPr>
+          <w:rFonts w:ascii="Consolas" w:eastAsia="Times New Roman" w:hAnsi="Consolas" w:cs="Times New Roman"/>
+          <w:color w:val="D4D4D4"/>
+          <w:szCs w:val="21"/>
+          <w:lang w:val="en-US" w:eastAsia="nl-NL"/>
+        </w:rPr>
+      </w:pPr>
+      <w:r>
+        <w:rPr>
+          <w:rFonts w:ascii="Consolas" w:eastAsia="Times New Roman" w:hAnsi="Consolas" w:cs="Times New Roman"/>
+          <w:color w:val="D4D4D4"/>
+          <w:szCs w:val="21"/>
+          <w:lang w:val="en-US" w:eastAsia="nl-NL"/>
+        </w:rPr>
+        <w:t xml:space="preserve">    {</w:t>
+      </w:r>
+    </w:p>
+    <w:p>
+      <w:pPr>
+        <w:shd w:val="clear" w:color="auto" w:fill="1E1E1E"/>
+        <w:spacing w:line="285" w:lineRule="atLeast"/>
+        <w:ind w:left="720"/>
+        <w:rPr>
+          <w:rFonts w:ascii="Consolas" w:eastAsia="Times New Roman" w:hAnsi="Consolas" w:cs="Times New Roman"/>
+          <w:color w:val="D4D4D4"/>
+          <w:szCs w:val="21"/>
+          <w:lang w:val="en-US" w:eastAsia="nl-NL"/>
+        </w:rPr>
+      </w:pPr>
+      <w:r>
+        <w:rPr>
+          <w:rFonts w:ascii="Consolas" w:eastAsia="Times New Roman" w:hAnsi="Consolas" w:cs="Times New Roman"/>
+          <w:color w:val="D4D4D4"/>
+          <w:szCs w:val="21"/>
+          <w:lang w:val="en-US" w:eastAsia="nl-NL"/>
+        </w:rPr>
+        <w:t xml:space="preserve">        </w:t>
+      </w:r>
+      <w:r>
+        <w:rPr>
+          <w:rFonts w:ascii="Consolas" w:eastAsia="Times New Roman" w:hAnsi="Consolas" w:cs="Times New Roman"/>
+          <w:color w:val="569CD6"/>
+          <w:szCs w:val="21"/>
+          <w:lang w:val="en-US" w:eastAsia="nl-NL"/>
+        </w:rPr>
+        <w:t>field(</w:t>
+      </w:r>
+      <w:r>
+        <w:rPr>
+          <w:rFonts w:ascii="Consolas" w:eastAsia="Times New Roman" w:hAnsi="Consolas" w:cs="Times New Roman"/>
+          <w:color w:val="B5CEA8"/>
+          <w:szCs w:val="21"/>
+          <w:lang w:val="en-US" w:eastAsia="nl-NL"/>
+        </w:rPr>
+        <w:t>50200</w:t>
+      </w:r>
+      <w:r>
+        <w:rPr>
+          <w:rFonts w:ascii="Consolas" w:eastAsia="Times New Roman" w:hAnsi="Consolas" w:cs="Times New Roman"/>
+          <w:color w:val="D4D4D4"/>
+          <w:szCs w:val="21"/>
+          <w:lang w:val="en-US" w:eastAsia="nl-NL"/>
+        </w:rPr>
+        <w:t xml:space="preserve">;"Reconcile </w:t>
+      </w:r>
+      <w:proofErr w:type="spellStart"/>
+      <w:r>
+        <w:rPr>
+          <w:rFonts w:ascii="Consolas" w:eastAsia="Times New Roman" w:hAnsi="Consolas" w:cs="Times New Roman"/>
+          <w:color w:val="D4D4D4"/>
+          <w:szCs w:val="21"/>
+          <w:lang w:val="en-US" w:eastAsia="nl-NL"/>
+        </w:rPr>
+        <w:t>Allowed";</w:t>
+      </w:r>
+      <w:r>
+        <w:rPr>
+          <w:rFonts w:ascii="Consolas" w:eastAsia="Times New Roman" w:hAnsi="Consolas" w:cs="Times New Roman"/>
+          <w:color w:val="569CD6"/>
+          <w:szCs w:val="21"/>
+          <w:lang w:val="en-US" w:eastAsia="nl-NL"/>
+        </w:rPr>
+        <w:t>Boolean</w:t>
+      </w:r>
+      <w:proofErr w:type="spellEnd"/>
+      <w:r>
+        <w:rPr>
+          <w:rFonts w:ascii="Consolas" w:eastAsia="Times New Roman" w:hAnsi="Consolas" w:cs="Times New Roman"/>
+          <w:color w:val="569CD6"/>
+          <w:szCs w:val="21"/>
+          <w:lang w:val="en-US" w:eastAsia="nl-NL"/>
+        </w:rPr>
+        <w:t>)</w:t>
+      </w:r>
+    </w:p>
+    <w:p>
+      <w:pPr>
+        <w:shd w:val="clear" w:color="auto" w:fill="1E1E1E"/>
+        <w:spacing w:line="285" w:lineRule="atLeast"/>
+        <w:ind w:left="720"/>
+        <w:rPr>
+          <w:rFonts w:ascii="Consolas" w:eastAsia="Times New Roman" w:hAnsi="Consolas" w:cs="Times New Roman"/>
+          <w:color w:val="D4D4D4"/>
+          <w:szCs w:val="21"/>
+          <w:lang w:val="en-US" w:eastAsia="nl-NL"/>
+        </w:rPr>
+      </w:pPr>
+      <w:r>
+        <w:rPr>
+          <w:rFonts w:ascii="Consolas" w:eastAsia="Times New Roman" w:hAnsi="Consolas" w:cs="Times New Roman"/>
+          <w:color w:val="D4D4D4"/>
+          <w:szCs w:val="21"/>
+          <w:lang w:val="en-US" w:eastAsia="nl-NL"/>
+        </w:rPr>
+        <w:t xml:space="preserve">        {</w:t>
+      </w:r>
+    </w:p>
+    <w:p>
+      <w:pPr>
+        <w:shd w:val="clear" w:color="auto" w:fill="1E1E1E"/>
+        <w:spacing w:line="285" w:lineRule="atLeast"/>
+        <w:ind w:left="720"/>
+        <w:rPr>
+          <w:rFonts w:ascii="Consolas" w:eastAsia="Times New Roman" w:hAnsi="Consolas" w:cs="Times New Roman"/>
+          <w:color w:val="D4D4D4"/>
+          <w:szCs w:val="21"/>
+          <w:lang w:val="en-US" w:eastAsia="nl-NL"/>
+        </w:rPr>
+      </w:pPr>
+      <w:r>
+        <w:rPr>
+          <w:rFonts w:ascii="Consolas" w:eastAsia="Times New Roman" w:hAnsi="Consolas" w:cs="Times New Roman"/>
+          <w:color w:val="D4D4D4"/>
+          <w:szCs w:val="21"/>
+          <w:lang w:val="en-US" w:eastAsia="nl-NL"/>
+        </w:rPr>
+        <w:t xml:space="preserve">        }</w:t>
+      </w:r>
+    </w:p>
+    <w:p>
+      <w:pPr>
+        <w:shd w:val="clear" w:color="auto" w:fill="1E1E1E"/>
+        <w:spacing w:line="285" w:lineRule="atLeast"/>
+        <w:ind w:left="720"/>
+        <w:rPr>
+          <w:rFonts w:ascii="Consolas" w:eastAsia="Times New Roman" w:hAnsi="Consolas" w:cs="Times New Roman"/>
+          <w:color w:val="D4D4D4"/>
+          <w:szCs w:val="21"/>
+          <w:lang w:val="en-US" w:eastAsia="nl-NL"/>
+        </w:rPr>
+      </w:pPr>
+    </w:p>
+    <w:p>
+      <w:pPr>
+        <w:shd w:val="clear" w:color="auto" w:fill="1E1E1E"/>
+        <w:spacing w:line="285" w:lineRule="atLeast"/>
+        <w:ind w:left="720"/>
+        <w:rPr>
+          <w:rFonts w:ascii="Consolas" w:eastAsia="Times New Roman" w:hAnsi="Consolas" w:cs="Times New Roman"/>
+          <w:color w:val="D4D4D4"/>
+          <w:szCs w:val="21"/>
+          <w:lang w:val="en-US" w:eastAsia="nl-NL"/>
+        </w:rPr>
+      </w:pPr>
+      <w:r>
+        <w:rPr>
+          <w:rFonts w:ascii="Consolas" w:eastAsia="Times New Roman" w:hAnsi="Consolas" w:cs="Times New Roman"/>
+          <w:color w:val="D4D4D4"/>
+          <w:szCs w:val="21"/>
+          <w:lang w:val="en-US" w:eastAsia="nl-NL"/>
+        </w:rPr>
+        <w:t xml:space="preserve">        </w:t>
+      </w:r>
+      <w:r>
+        <w:rPr>
+          <w:rFonts w:ascii="Consolas" w:eastAsia="Times New Roman" w:hAnsi="Consolas" w:cs="Times New Roman"/>
+          <w:color w:val="569CD6"/>
+          <w:szCs w:val="21"/>
+          <w:lang w:val="en-US" w:eastAsia="nl-NL"/>
+        </w:rPr>
+        <w:t>field(</w:t>
+      </w:r>
+      <w:r>
+        <w:rPr>
+          <w:rFonts w:ascii="Consolas" w:eastAsia="Times New Roman" w:hAnsi="Consolas" w:cs="Times New Roman"/>
+          <w:color w:val="B5CEA8"/>
+          <w:szCs w:val="21"/>
+          <w:lang w:val="en-US" w:eastAsia="nl-NL"/>
+        </w:rPr>
+        <w:t>50201</w:t>
+      </w:r>
+      <w:r>
+        <w:rPr>
+          <w:rFonts w:ascii="Consolas" w:eastAsia="Times New Roman" w:hAnsi="Consolas" w:cs="Times New Roman"/>
+          <w:color w:val="D4D4D4"/>
+          <w:szCs w:val="21"/>
+          <w:lang w:val="en-US" w:eastAsia="nl-NL"/>
+        </w:rPr>
+        <w:t xml:space="preserve">;"Last </w:t>
+      </w:r>
+      <w:proofErr w:type="spellStart"/>
+      <w:r>
+        <w:rPr>
+          <w:rFonts w:ascii="Consolas" w:eastAsia="Times New Roman" w:hAnsi="Consolas" w:cs="Times New Roman"/>
+          <w:color w:val="D4D4D4"/>
+          <w:szCs w:val="21"/>
+          <w:lang w:val="en-US" w:eastAsia="nl-NL"/>
+        </w:rPr>
+        <w:t>Reconcile-ID";</w:t>
+      </w:r>
+      <w:r>
+        <w:rPr>
+          <w:rFonts w:ascii="Consolas" w:eastAsia="Times New Roman" w:hAnsi="Consolas" w:cs="Times New Roman"/>
+          <w:color w:val="569CD6"/>
+          <w:szCs w:val="21"/>
+          <w:lang w:val="en-US" w:eastAsia="nl-NL"/>
+        </w:rPr>
+        <w:t>Code</w:t>
+      </w:r>
+      <w:proofErr w:type="spellEnd"/>
+      <w:r>
+        <w:rPr>
+          <w:rFonts w:ascii="Consolas" w:eastAsia="Times New Roman" w:hAnsi="Consolas" w:cs="Times New Roman"/>
+          <w:color w:val="D4D4D4"/>
+          <w:szCs w:val="21"/>
+          <w:lang w:val="en-US" w:eastAsia="nl-NL"/>
+        </w:rPr>
+        <w:t>[</w:t>
+      </w:r>
+      <w:r>
+        <w:rPr>
+          <w:rFonts w:ascii="Consolas" w:eastAsia="Times New Roman" w:hAnsi="Consolas" w:cs="Times New Roman"/>
+          <w:color w:val="B5CEA8"/>
+          <w:szCs w:val="21"/>
+          <w:lang w:val="en-US" w:eastAsia="nl-NL"/>
+        </w:rPr>
+        <w:t>20</w:t>
+      </w:r>
+      <w:r>
+        <w:rPr>
+          <w:rFonts w:ascii="Consolas" w:eastAsia="Times New Roman" w:hAnsi="Consolas" w:cs="Times New Roman"/>
+          <w:color w:val="D4D4D4"/>
+          <w:szCs w:val="21"/>
+          <w:lang w:val="en-US" w:eastAsia="nl-NL"/>
+        </w:rPr>
+        <w:t>]</w:t>
+      </w:r>
+      <w:r>
+        <w:rPr>
+          <w:rFonts w:ascii="Consolas" w:eastAsia="Times New Roman" w:hAnsi="Consolas" w:cs="Times New Roman"/>
+          <w:color w:val="569CD6"/>
+          <w:szCs w:val="21"/>
+          <w:lang w:val="en-US" w:eastAsia="nl-NL"/>
+        </w:rPr>
+        <w:t>)</w:t>
+      </w:r>
+    </w:p>
+    <w:p>
+      <w:pPr>
+        <w:shd w:val="clear" w:color="auto" w:fill="1E1E1E"/>
+        <w:spacing w:line="285" w:lineRule="atLeast"/>
+        <w:ind w:left="720"/>
+        <w:rPr>
+          <w:rFonts w:ascii="Consolas" w:eastAsia="Times New Roman" w:hAnsi="Consolas" w:cs="Times New Roman"/>
+          <w:color w:val="D4D4D4"/>
+          <w:szCs w:val="21"/>
+          <w:lang w:val="en-US" w:eastAsia="nl-NL"/>
+        </w:rPr>
+      </w:pPr>
+      <w:r>
+        <w:rPr>
+          <w:rFonts w:ascii="Consolas" w:eastAsia="Times New Roman" w:hAnsi="Consolas" w:cs="Times New Roman"/>
+          <w:color w:val="D4D4D4"/>
+          <w:szCs w:val="21"/>
+          <w:lang w:val="en-US" w:eastAsia="nl-NL"/>
+        </w:rPr>
+        <w:t xml:space="preserve">        {</w:t>
+      </w:r>
+    </w:p>
+    <w:p>
+      <w:pPr>
+        <w:shd w:val="clear" w:color="auto" w:fill="1E1E1E"/>
+        <w:spacing w:line="285" w:lineRule="atLeast"/>
+        <w:ind w:left="720"/>
+        <w:rPr>
+          <w:rFonts w:ascii="Consolas" w:eastAsia="Times New Roman" w:hAnsi="Consolas" w:cs="Times New Roman"/>
+          <w:color w:val="D4D4D4"/>
+          <w:szCs w:val="21"/>
+          <w:lang w:val="en-US" w:eastAsia="nl-NL"/>
+        </w:rPr>
+      </w:pPr>
+      <w:r>
+        <w:rPr>
+          <w:rFonts w:ascii="Consolas" w:eastAsia="Times New Roman" w:hAnsi="Consolas" w:cs="Times New Roman"/>
+          <w:color w:val="D4D4D4"/>
+          <w:szCs w:val="21"/>
+          <w:lang w:val="en-US" w:eastAsia="nl-NL"/>
+        </w:rPr>
+        <w:t xml:space="preserve">        }</w:t>
+      </w:r>
+    </w:p>
+    <w:p>
+      <w:pPr>
+        <w:shd w:val="clear" w:color="auto" w:fill="1E1E1E"/>
+        <w:spacing w:line="285" w:lineRule="atLeast"/>
+        <w:ind w:left="720"/>
+        <w:rPr>
+          <w:rFonts w:ascii="Consolas" w:eastAsia="Times New Roman" w:hAnsi="Consolas" w:cs="Times New Roman"/>
+          <w:color w:val="D4D4D4"/>
+          <w:szCs w:val="21"/>
+          <w:lang w:val="en-US" w:eastAsia="nl-NL"/>
+        </w:rPr>
+      </w:pPr>
+    </w:p>
+    <w:p>
+      <w:pPr>
+        <w:shd w:val="clear" w:color="auto" w:fill="1E1E1E"/>
+        <w:spacing w:line="285" w:lineRule="atLeast"/>
+        <w:ind w:left="720"/>
+        <w:rPr>
+          <w:rFonts w:ascii="Consolas" w:eastAsia="Times New Roman" w:hAnsi="Consolas" w:cs="Times New Roman"/>
+          <w:color w:val="D4D4D4"/>
+          <w:szCs w:val="21"/>
+          <w:lang w:val="en-US" w:eastAsia="nl-NL"/>
+        </w:rPr>
+      </w:pPr>
+      <w:r>
+        <w:rPr>
+          <w:rFonts w:ascii="Consolas" w:eastAsia="Times New Roman" w:hAnsi="Consolas" w:cs="Times New Roman"/>
+          <w:color w:val="D4D4D4"/>
+          <w:szCs w:val="21"/>
+          <w:lang w:val="en-US" w:eastAsia="nl-NL"/>
+        </w:rPr>
+        <w:t xml:space="preserve">        </w:t>
+      </w:r>
+      <w:r>
+        <w:rPr>
+          <w:rFonts w:ascii="Consolas" w:eastAsia="Times New Roman" w:hAnsi="Consolas" w:cs="Times New Roman"/>
+          <w:color w:val="569CD6"/>
+          <w:szCs w:val="21"/>
+          <w:lang w:val="en-US" w:eastAsia="nl-NL"/>
+        </w:rPr>
+        <w:t>field(</w:t>
+      </w:r>
+      <w:r>
+        <w:rPr>
+          <w:rFonts w:ascii="Consolas" w:eastAsia="Times New Roman" w:hAnsi="Consolas" w:cs="Times New Roman"/>
+          <w:color w:val="B5CEA8"/>
+          <w:szCs w:val="21"/>
+          <w:lang w:val="en-US" w:eastAsia="nl-NL"/>
+        </w:rPr>
+        <w:t>50202</w:t>
+      </w:r>
+      <w:r>
+        <w:rPr>
+          <w:rFonts w:ascii="Consolas" w:eastAsia="Times New Roman" w:hAnsi="Consolas" w:cs="Times New Roman"/>
+          <w:color w:val="D4D4D4"/>
+          <w:szCs w:val="21"/>
+          <w:lang w:val="en-US" w:eastAsia="nl-NL"/>
+        </w:rPr>
+        <w:t xml:space="preserve">;"Reconcile </w:t>
+      </w:r>
+      <w:proofErr w:type="spellStart"/>
+      <w:r>
+        <w:rPr>
+          <w:rFonts w:ascii="Consolas" w:eastAsia="Times New Roman" w:hAnsi="Consolas" w:cs="Times New Roman"/>
+          <w:color w:val="D4D4D4"/>
+          <w:szCs w:val="21"/>
+          <w:lang w:val="en-US" w:eastAsia="nl-NL"/>
+        </w:rPr>
+        <w:t>Balance";</w:t>
+      </w:r>
+      <w:r>
+        <w:rPr>
+          <w:rFonts w:ascii="Consolas" w:eastAsia="Times New Roman" w:hAnsi="Consolas" w:cs="Times New Roman"/>
+          <w:color w:val="569CD6"/>
+          <w:szCs w:val="21"/>
+          <w:lang w:val="en-US" w:eastAsia="nl-NL"/>
+        </w:rPr>
+        <w:t>Decimal</w:t>
+      </w:r>
+      <w:proofErr w:type="spellEnd"/>
+      <w:r>
+        <w:rPr>
+          <w:rFonts w:ascii="Consolas" w:eastAsia="Times New Roman" w:hAnsi="Consolas" w:cs="Times New Roman"/>
+          <w:color w:val="569CD6"/>
+          <w:szCs w:val="21"/>
+          <w:lang w:val="en-US" w:eastAsia="nl-NL"/>
+        </w:rPr>
+        <w:t>)</w:t>
+      </w:r>
+    </w:p>
+    <w:p>
+      <w:pPr>
+        <w:shd w:val="clear" w:color="auto" w:fill="1E1E1E"/>
+        <w:spacing w:line="285" w:lineRule="atLeast"/>
+        <w:ind w:left="720"/>
+        <w:rPr>
+          <w:rFonts w:ascii="Consolas" w:eastAsia="Times New Roman" w:hAnsi="Consolas" w:cs="Times New Roman"/>
+          <w:color w:val="D4D4D4"/>
+          <w:szCs w:val="21"/>
+          <w:lang w:val="en-US" w:eastAsia="nl-NL"/>
+        </w:rPr>
+      </w:pPr>
+      <w:r>
+        <w:rPr>
+          <w:rFonts w:ascii="Consolas" w:eastAsia="Times New Roman" w:hAnsi="Consolas" w:cs="Times New Roman"/>
+          <w:color w:val="D4D4D4"/>
+          <w:szCs w:val="21"/>
+          <w:lang w:val="en-US" w:eastAsia="nl-NL"/>
+        </w:rPr>
+        <w:t xml:space="preserve">        {</w:t>
+      </w:r>
+    </w:p>
+    <w:p>
+      <w:pPr>
+        <w:shd w:val="clear" w:color="auto" w:fill="1E1E1E"/>
+        <w:spacing w:line="285" w:lineRule="atLeast"/>
+        <w:ind w:left="720"/>
+        <w:rPr>
+          <w:rFonts w:ascii="Consolas" w:eastAsia="Times New Roman" w:hAnsi="Consolas" w:cs="Times New Roman"/>
+          <w:color w:val="D4D4D4"/>
+          <w:szCs w:val="21"/>
+          <w:lang w:val="en-US" w:eastAsia="nl-NL"/>
+        </w:rPr>
+      </w:pPr>
+      <w:r>
+        <w:rPr>
+          <w:rFonts w:ascii="Consolas" w:eastAsia="Times New Roman" w:hAnsi="Consolas" w:cs="Times New Roman"/>
+          <w:color w:val="D4D4D4"/>
+          <w:szCs w:val="21"/>
+          <w:lang w:val="en-US" w:eastAsia="nl-NL"/>
+        </w:rPr>
+        <w:t xml:space="preserve">        }</w:t>
+      </w:r>
+    </w:p>
+    <w:p>
+      <w:pPr>
+        <w:shd w:val="clear" w:color="auto" w:fill="1E1E1E"/>
+        <w:spacing w:line="285" w:lineRule="atLeast"/>
+        <w:ind w:left="720"/>
+        <w:rPr>
+          <w:rFonts w:ascii="Consolas" w:eastAsia="Times New Roman" w:hAnsi="Consolas" w:cs="Times New Roman"/>
+          <w:color w:val="D4D4D4"/>
+          <w:szCs w:val="21"/>
+          <w:lang w:val="en-US" w:eastAsia="nl-NL"/>
+        </w:rPr>
+      </w:pPr>
+      <w:r>
+        <w:rPr>
+          <w:rFonts w:ascii="Consolas" w:eastAsia="Times New Roman" w:hAnsi="Consolas" w:cs="Times New Roman"/>
+          <w:color w:val="D4D4D4"/>
+          <w:szCs w:val="21"/>
+          <w:lang w:val="en-US" w:eastAsia="nl-NL"/>
+        </w:rPr>
+        <w:t xml:space="preserve">        </w:t>
+      </w:r>
+      <w:r>
+        <w:rPr>
+          <w:rFonts w:ascii="Consolas" w:eastAsia="Times New Roman" w:hAnsi="Consolas" w:cs="Times New Roman"/>
+          <w:color w:val="569CD6"/>
+          <w:szCs w:val="21"/>
+          <w:lang w:val="en-US" w:eastAsia="nl-NL"/>
+        </w:rPr>
+        <w:t>field(</w:t>
+      </w:r>
+      <w:r>
+        <w:rPr>
+          <w:rFonts w:ascii="Consolas" w:eastAsia="Times New Roman" w:hAnsi="Consolas" w:cs="Times New Roman"/>
+          <w:color w:val="B5CEA8"/>
+          <w:szCs w:val="21"/>
+          <w:lang w:val="en-US" w:eastAsia="nl-NL"/>
+        </w:rPr>
+        <w:t>50203</w:t>
+      </w:r>
+      <w:r>
+        <w:rPr>
+          <w:rFonts w:ascii="Consolas" w:eastAsia="Times New Roman" w:hAnsi="Consolas" w:cs="Times New Roman"/>
+          <w:color w:val="D4D4D4"/>
+          <w:szCs w:val="21"/>
+          <w:lang w:val="en-US" w:eastAsia="nl-NL"/>
+        </w:rPr>
+        <w:t xml:space="preserve">;"Last Doc. </w:t>
+      </w:r>
+      <w:proofErr w:type="spellStart"/>
+      <w:r>
+        <w:rPr>
+          <w:rFonts w:ascii="Consolas" w:eastAsia="Times New Roman" w:hAnsi="Consolas" w:cs="Times New Roman"/>
+          <w:color w:val="D4D4D4"/>
+          <w:szCs w:val="21"/>
+          <w:lang w:val="en-US" w:eastAsia="nl-NL"/>
+        </w:rPr>
+        <w:t>Reconcile-ID";</w:t>
+      </w:r>
+      <w:r>
+        <w:rPr>
+          <w:rFonts w:ascii="Consolas" w:eastAsia="Times New Roman" w:hAnsi="Consolas" w:cs="Times New Roman"/>
+          <w:color w:val="569CD6"/>
+          <w:szCs w:val="21"/>
+          <w:lang w:val="en-US" w:eastAsia="nl-NL"/>
+        </w:rPr>
+        <w:t>Code</w:t>
+      </w:r>
+      <w:proofErr w:type="spellEnd"/>
+      <w:r>
+        <w:rPr>
+          <w:rFonts w:ascii="Consolas" w:eastAsia="Times New Roman" w:hAnsi="Consolas" w:cs="Times New Roman"/>
+          <w:color w:val="D4D4D4"/>
+          <w:szCs w:val="21"/>
+          <w:lang w:val="en-US" w:eastAsia="nl-NL"/>
+        </w:rPr>
+        <w:t>[</w:t>
+      </w:r>
+      <w:r>
+        <w:rPr>
+          <w:rFonts w:ascii="Consolas" w:eastAsia="Times New Roman" w:hAnsi="Consolas" w:cs="Times New Roman"/>
+          <w:color w:val="B5CEA8"/>
+          <w:szCs w:val="21"/>
+          <w:lang w:val="en-US" w:eastAsia="nl-NL"/>
+        </w:rPr>
+        <w:t>20</w:t>
+      </w:r>
+      <w:r>
+        <w:rPr>
+          <w:rFonts w:ascii="Consolas" w:eastAsia="Times New Roman" w:hAnsi="Consolas" w:cs="Times New Roman"/>
+          <w:color w:val="D4D4D4"/>
+          <w:szCs w:val="21"/>
+          <w:lang w:val="en-US" w:eastAsia="nl-NL"/>
+        </w:rPr>
+        <w:t>]</w:t>
+      </w:r>
+      <w:r>
+        <w:rPr>
+          <w:rFonts w:ascii="Consolas" w:eastAsia="Times New Roman" w:hAnsi="Consolas" w:cs="Times New Roman"/>
+          <w:color w:val="569CD6"/>
+          <w:szCs w:val="21"/>
+          <w:lang w:val="en-US" w:eastAsia="nl-NL"/>
+        </w:rPr>
+        <w:t>)</w:t>
+      </w:r>
+    </w:p>
+    <w:p>
+      <w:pPr>
+        <w:shd w:val="clear" w:color="auto" w:fill="1E1E1E"/>
+        <w:spacing w:line="285" w:lineRule="atLeast"/>
+        <w:ind w:left="720"/>
+        <w:rPr>
+          <w:rFonts w:ascii="Consolas" w:eastAsia="Times New Roman" w:hAnsi="Consolas" w:cs="Times New Roman"/>
+          <w:color w:val="D4D4D4"/>
+          <w:szCs w:val="21"/>
+          <w:lang w:val="en-US" w:eastAsia="nl-NL"/>
+        </w:rPr>
+      </w:pPr>
+      <w:r>
+        <w:rPr>
+          <w:rFonts w:ascii="Consolas" w:eastAsia="Times New Roman" w:hAnsi="Consolas" w:cs="Times New Roman"/>
+          <w:color w:val="D4D4D4"/>
+          <w:szCs w:val="21"/>
+          <w:lang w:val="en-US" w:eastAsia="nl-NL"/>
+        </w:rPr>
+        <w:t xml:space="preserve">        {</w:t>
+      </w:r>
+    </w:p>
+    <w:p>
+      <w:pPr>
+        <w:shd w:val="clear" w:color="auto" w:fill="1E1E1E"/>
+        <w:spacing w:line="285" w:lineRule="atLeast"/>
+        <w:ind w:left="720"/>
+        <w:rPr>
+          <w:rFonts w:ascii="Consolas" w:eastAsia="Times New Roman" w:hAnsi="Consolas" w:cs="Times New Roman"/>
+          <w:color w:val="D4D4D4"/>
+          <w:szCs w:val="21"/>
+          <w:lang w:val="en-US" w:eastAsia="nl-NL"/>
+        </w:rPr>
+      </w:pPr>
+      <w:r>
+        <w:rPr>
+          <w:rFonts w:ascii="Consolas" w:eastAsia="Times New Roman" w:hAnsi="Consolas" w:cs="Times New Roman"/>
+          <w:color w:val="D4D4D4"/>
+          <w:szCs w:val="21"/>
+          <w:lang w:val="en-US" w:eastAsia="nl-NL"/>
+        </w:rPr>
+        <w:t xml:space="preserve">        }</w:t>
+      </w:r>
+    </w:p>
+    <w:p>
+      <w:pPr>
+        <w:shd w:val="clear" w:color="auto" w:fill="1E1E1E"/>
+        <w:spacing w:line="285" w:lineRule="atLeast"/>
+        <w:ind w:left="720"/>
+        <w:rPr>
+          <w:rFonts w:ascii="Consolas" w:eastAsia="Times New Roman" w:hAnsi="Consolas" w:cs="Times New Roman"/>
+          <w:color w:val="D4D4D4"/>
+          <w:szCs w:val="21"/>
+          <w:lang w:val="en-US" w:eastAsia="nl-NL"/>
+        </w:rPr>
+      </w:pPr>
+      <w:r>
+        <w:rPr>
+          <w:rFonts w:ascii="Consolas" w:eastAsia="Times New Roman" w:hAnsi="Consolas" w:cs="Times New Roman"/>
+          <w:color w:val="D4D4D4"/>
+          <w:szCs w:val="21"/>
+          <w:lang w:val="en-US" w:eastAsia="nl-NL"/>
+        </w:rPr>
+        <w:t xml:space="preserve">        </w:t>
+      </w:r>
+    </w:p>
+    <w:p>
+      <w:pPr>
+        <w:shd w:val="clear" w:color="auto" w:fill="1E1E1E"/>
+        <w:spacing w:line="285" w:lineRule="atLeast"/>
+        <w:ind w:left="720"/>
+        <w:rPr>
+          <w:rFonts w:ascii="Consolas" w:eastAsia="Times New Roman" w:hAnsi="Consolas" w:cs="Times New Roman"/>
+          <w:color w:val="D4D4D4"/>
+          <w:szCs w:val="21"/>
+          <w:lang w:val="en-US" w:eastAsia="nl-NL"/>
+        </w:rPr>
+      </w:pPr>
+      <w:r>
+        <w:rPr>
+          <w:rFonts w:ascii="Consolas" w:eastAsia="Times New Roman" w:hAnsi="Consolas" w:cs="Times New Roman"/>
+          <w:color w:val="D4D4D4"/>
+          <w:szCs w:val="21"/>
+          <w:lang w:val="en-US" w:eastAsia="nl-NL"/>
+        </w:rPr>
+        <w:t xml:space="preserve">        </w:t>
+      </w:r>
+      <w:r>
+        <w:rPr>
+          <w:rFonts w:ascii="Consolas" w:eastAsia="Times New Roman" w:hAnsi="Consolas" w:cs="Times New Roman"/>
+          <w:color w:val="569CD6"/>
+          <w:szCs w:val="21"/>
+          <w:lang w:val="en-US" w:eastAsia="nl-NL"/>
+        </w:rPr>
+        <w:t>field(</w:t>
+      </w:r>
+      <w:r>
+        <w:rPr>
+          <w:rFonts w:ascii="Consolas" w:eastAsia="Times New Roman" w:hAnsi="Consolas" w:cs="Times New Roman"/>
+          <w:color w:val="B5CEA8"/>
+          <w:szCs w:val="21"/>
+          <w:lang w:val="en-US" w:eastAsia="nl-NL"/>
+        </w:rPr>
+        <w:t>50204</w:t>
+      </w:r>
+      <w:r>
+        <w:rPr>
+          <w:rFonts w:ascii="Consolas" w:eastAsia="Times New Roman" w:hAnsi="Consolas" w:cs="Times New Roman"/>
+          <w:color w:val="D4D4D4"/>
+          <w:szCs w:val="21"/>
+          <w:lang w:val="en-US" w:eastAsia="nl-NL"/>
+        </w:rPr>
+        <w:t xml:space="preserve">;"Doc. Reconcile </w:t>
+      </w:r>
+      <w:proofErr w:type="spellStart"/>
+      <w:r>
+        <w:rPr>
+          <w:rFonts w:ascii="Consolas" w:eastAsia="Times New Roman" w:hAnsi="Consolas" w:cs="Times New Roman"/>
+          <w:color w:val="D4D4D4"/>
+          <w:szCs w:val="21"/>
+          <w:lang w:val="en-US" w:eastAsia="nl-NL"/>
+        </w:rPr>
+        <w:t>Balance";</w:t>
+      </w:r>
+      <w:r>
+        <w:rPr>
+          <w:rFonts w:ascii="Consolas" w:eastAsia="Times New Roman" w:hAnsi="Consolas" w:cs="Times New Roman"/>
+          <w:color w:val="569CD6"/>
+          <w:szCs w:val="21"/>
+          <w:lang w:val="en-US" w:eastAsia="nl-NL"/>
+        </w:rPr>
+        <w:t>Decimal</w:t>
+      </w:r>
+      <w:proofErr w:type="spellEnd"/>
+      <w:r>
+        <w:rPr>
+          <w:rFonts w:ascii="Consolas" w:eastAsia="Times New Roman" w:hAnsi="Consolas" w:cs="Times New Roman"/>
+          <w:color w:val="569CD6"/>
+          <w:szCs w:val="21"/>
+          <w:lang w:val="en-US" w:eastAsia="nl-NL"/>
+        </w:rPr>
+        <w:t>)</w:t>
+      </w:r>
+    </w:p>
+    <w:p>
+      <w:pPr>
+        <w:shd w:val="clear" w:color="auto" w:fill="1E1E1E"/>
+        <w:spacing w:line="285" w:lineRule="atLeast"/>
+        <w:ind w:left="720"/>
+        <w:rPr>
+          <w:rFonts w:ascii="Consolas" w:eastAsia="Times New Roman" w:hAnsi="Consolas" w:cs="Times New Roman"/>
+          <w:color w:val="D4D4D4"/>
+          <w:szCs w:val="21"/>
+          <w:lang w:val="en-US" w:eastAsia="nl-NL"/>
+        </w:rPr>
+      </w:pPr>
+      <w:r>
+        <w:rPr>
+          <w:rFonts w:ascii="Consolas" w:eastAsia="Times New Roman" w:hAnsi="Consolas" w:cs="Times New Roman"/>
+          <w:color w:val="D4D4D4"/>
+          <w:szCs w:val="21"/>
+          <w:lang w:val="en-US" w:eastAsia="nl-NL"/>
+        </w:rPr>
+        <w:t xml:space="preserve">        {</w:t>
+      </w:r>
+    </w:p>
+    <w:p>
+      <w:pPr>
+        <w:shd w:val="clear" w:color="auto" w:fill="1E1E1E"/>
+        <w:spacing w:line="285" w:lineRule="atLeast"/>
+        <w:ind w:left="720"/>
+        <w:rPr>
+          <w:rFonts w:ascii="Consolas" w:eastAsia="Times New Roman" w:hAnsi="Consolas" w:cs="Times New Roman"/>
+          <w:color w:val="D4D4D4"/>
+          <w:szCs w:val="21"/>
+          <w:lang w:val="en-US" w:eastAsia="nl-NL"/>
+        </w:rPr>
+      </w:pPr>
+      <w:r>
+        <w:rPr>
+          <w:rFonts w:ascii="Consolas" w:eastAsia="Times New Roman" w:hAnsi="Consolas" w:cs="Times New Roman"/>
+          <w:color w:val="D4D4D4"/>
+          <w:szCs w:val="21"/>
+          <w:lang w:val="en-US" w:eastAsia="nl-NL"/>
+        </w:rPr>
+        <w:t xml:space="preserve">        }</w:t>
+      </w:r>
+    </w:p>
+    <w:p>
+      <w:pPr>
+        <w:shd w:val="clear" w:color="auto" w:fill="1E1E1E"/>
+        <w:spacing w:line="285" w:lineRule="atLeast"/>
+        <w:ind w:left="720"/>
+        <w:rPr>
+          <w:rFonts w:ascii="Consolas" w:eastAsia="Times New Roman" w:hAnsi="Consolas" w:cs="Times New Roman"/>
+          <w:color w:val="D4D4D4"/>
+          <w:szCs w:val="21"/>
+          <w:lang w:val="nl-NL" w:eastAsia="nl-NL"/>
+        </w:rPr>
+      </w:pPr>
+      <w:r>
+        <w:rPr>
+          <w:rFonts w:ascii="Consolas" w:eastAsia="Times New Roman" w:hAnsi="Consolas" w:cs="Times New Roman"/>
+          <w:color w:val="D4D4D4"/>
+          <w:szCs w:val="21"/>
+          <w:lang w:val="en-US" w:eastAsia="nl-NL"/>
+        </w:rPr>
+        <w:t xml:space="preserve">        </w:t>
+      </w:r>
+      <w:r>
+        <w:rPr>
+          <w:rFonts w:ascii="Consolas" w:eastAsia="Times New Roman" w:hAnsi="Consolas" w:cs="Times New Roman"/>
+          <w:color w:val="569CD6"/>
+          <w:szCs w:val="21"/>
+          <w:lang w:val="en-US" w:eastAsia="nl-NL"/>
+        </w:rPr>
+        <w:t>field(</w:t>
+      </w:r>
+      <w:r>
+        <w:rPr>
+          <w:rFonts w:ascii="Consolas" w:eastAsia="Times New Roman" w:hAnsi="Consolas" w:cs="Times New Roman"/>
+          <w:color w:val="B5CEA8"/>
+          <w:szCs w:val="21"/>
+          <w:lang w:val="en-US" w:eastAsia="nl-NL"/>
+        </w:rPr>
+        <w:t>50205</w:t>
+      </w:r>
+      <w:r>
+        <w:rPr>
+          <w:rFonts w:ascii="Consolas" w:eastAsia="Times New Roman" w:hAnsi="Consolas" w:cs="Times New Roman"/>
+          <w:color w:val="D4D4D4"/>
+          <w:szCs w:val="21"/>
+          <w:lang w:val="en-US" w:eastAsia="nl-NL"/>
+        </w:rPr>
+        <w:t xml:space="preserve">;"Doc. </w:t>
+      </w:r>
+      <w:proofErr w:type="spellStart"/>
+      <w:r>
+        <w:rPr>
+          <w:rFonts w:ascii="Consolas" w:eastAsia="Times New Roman" w:hAnsi="Consolas" w:cs="Times New Roman"/>
+          <w:color w:val="D4D4D4"/>
+          <w:szCs w:val="21"/>
+          <w:lang w:val="nl-NL" w:eastAsia="nl-NL"/>
+        </w:rPr>
+        <w:t>Reconcile</w:t>
+      </w:r>
+      <w:proofErr w:type="spellEnd"/>
+      <w:r>
+        <w:rPr>
+          <w:rFonts w:ascii="Consolas" w:eastAsia="Times New Roman" w:hAnsi="Consolas" w:cs="Times New Roman"/>
+          <w:color w:val="D4D4D4"/>
+          <w:szCs w:val="21"/>
+          <w:lang w:val="nl-NL" w:eastAsia="nl-NL"/>
+        </w:rPr>
+        <w:t xml:space="preserve"> </w:t>
+      </w:r>
+      <w:proofErr w:type="spellStart"/>
+      <w:r>
+        <w:rPr>
+          <w:rFonts w:ascii="Consolas" w:eastAsia="Times New Roman" w:hAnsi="Consolas" w:cs="Times New Roman"/>
+          <w:color w:val="D4D4D4"/>
+          <w:szCs w:val="21"/>
+          <w:lang w:val="nl-NL" w:eastAsia="nl-NL"/>
+        </w:rPr>
+        <w:t>Filter";</w:t>
+      </w:r>
+      <w:r>
+        <w:rPr>
+          <w:rFonts w:ascii="Consolas" w:eastAsia="Times New Roman" w:hAnsi="Consolas" w:cs="Times New Roman"/>
+          <w:color w:val="569CD6"/>
+          <w:szCs w:val="21"/>
+          <w:lang w:val="nl-NL" w:eastAsia="nl-NL"/>
+        </w:rPr>
+        <w:t>Code</w:t>
+      </w:r>
+      <w:proofErr w:type="spellEnd"/>
+      <w:r>
+        <w:rPr>
+          <w:rFonts w:ascii="Consolas" w:eastAsia="Times New Roman" w:hAnsi="Consolas" w:cs="Times New Roman"/>
+          <w:color w:val="D4D4D4"/>
+          <w:szCs w:val="21"/>
+          <w:lang w:val="nl-NL" w:eastAsia="nl-NL"/>
+        </w:rPr>
+        <w:t>[</w:t>
+      </w:r>
+      <w:r>
+        <w:rPr>
+          <w:rFonts w:ascii="Consolas" w:eastAsia="Times New Roman" w:hAnsi="Consolas" w:cs="Times New Roman"/>
+          <w:color w:val="B5CEA8"/>
+          <w:szCs w:val="21"/>
+          <w:lang w:val="nl-NL" w:eastAsia="nl-NL"/>
+        </w:rPr>
+        <w:t>20</w:t>
+      </w:r>
+      <w:r>
+        <w:rPr>
+          <w:rFonts w:ascii="Consolas" w:eastAsia="Times New Roman" w:hAnsi="Consolas" w:cs="Times New Roman"/>
+          <w:color w:val="D4D4D4"/>
+          <w:szCs w:val="21"/>
+          <w:lang w:val="nl-NL" w:eastAsia="nl-NL"/>
+        </w:rPr>
+        <w:t>]</w:t>
+      </w:r>
+      <w:r>
+        <w:rPr>
+          <w:rFonts w:ascii="Consolas" w:eastAsia="Times New Roman" w:hAnsi="Consolas" w:cs="Times New Roman"/>
+          <w:color w:val="569CD6"/>
+          <w:szCs w:val="21"/>
+          <w:lang w:val="nl-NL" w:eastAsia="nl-NL"/>
+        </w:rPr>
+        <w:t>)</w:t>
+      </w:r>
+    </w:p>
+    <w:p>
+      <w:pPr>
+        <w:shd w:val="clear" w:color="auto" w:fill="1E1E1E"/>
+        <w:spacing w:line="285" w:lineRule="atLeast"/>
+        <w:ind w:left="720"/>
+        <w:rPr>
+          <w:rFonts w:ascii="Consolas" w:eastAsia="Times New Roman" w:hAnsi="Consolas" w:cs="Times New Roman"/>
+          <w:color w:val="D4D4D4"/>
+          <w:szCs w:val="21"/>
+          <w:lang w:val="nl-NL" w:eastAsia="nl-NL"/>
+        </w:rPr>
+      </w:pPr>
+      <w:r>
+        <w:rPr>
+          <w:rFonts w:ascii="Consolas" w:eastAsia="Times New Roman" w:hAnsi="Consolas" w:cs="Times New Roman"/>
+          <w:color w:val="D4D4D4"/>
+          <w:szCs w:val="21"/>
+          <w:lang w:val="nl-NL" w:eastAsia="nl-NL"/>
+        </w:rPr>
+        <w:t xml:space="preserve">        {</w:t>
+      </w:r>
+    </w:p>
+    <w:p>
+      <w:pPr>
+        <w:shd w:val="clear" w:color="auto" w:fill="1E1E1E"/>
+        <w:spacing w:line="285" w:lineRule="atLeast"/>
+        <w:ind w:left="720"/>
+        <w:rPr>
+          <w:rFonts w:ascii="Consolas" w:eastAsia="Times New Roman" w:hAnsi="Consolas" w:cs="Times New Roman"/>
+          <w:color w:val="D4D4D4"/>
+          <w:szCs w:val="21"/>
+          <w:lang w:val="nl-NL" w:eastAsia="nl-NL"/>
+        </w:rPr>
+      </w:pPr>
+      <w:r>
+        <w:rPr>
+          <w:rFonts w:ascii="Consolas" w:eastAsia="Times New Roman" w:hAnsi="Consolas" w:cs="Times New Roman"/>
+          <w:color w:val="D4D4D4"/>
+          <w:szCs w:val="21"/>
+          <w:lang w:val="nl-NL" w:eastAsia="nl-NL"/>
+        </w:rPr>
+        <w:t xml:space="preserve">        }        </w:t>
+      </w:r>
+    </w:p>
+    <w:p>
+      <w:pPr>
+        <w:shd w:val="clear" w:color="auto" w:fill="1E1E1E"/>
+        <w:spacing w:line="285" w:lineRule="atLeast"/>
+        <w:ind w:left="720"/>
+        <w:rPr>
+          <w:rFonts w:ascii="Consolas" w:eastAsia="Times New Roman" w:hAnsi="Consolas" w:cs="Times New Roman"/>
+          <w:color w:val="D4D4D4"/>
+          <w:szCs w:val="21"/>
+          <w:lang w:val="nl-NL" w:eastAsia="nl-NL"/>
+        </w:rPr>
+      </w:pPr>
+      <w:r>
+        <w:rPr>
+          <w:rFonts w:ascii="Consolas" w:eastAsia="Times New Roman" w:hAnsi="Consolas" w:cs="Times New Roman"/>
+          <w:color w:val="D4D4D4"/>
+          <w:szCs w:val="21"/>
+          <w:lang w:val="nl-NL" w:eastAsia="nl-NL"/>
+        </w:rPr>
+        <w:t xml:space="preserve">    }</w:t>
+      </w:r>
+    </w:p>
+    <w:p>
+      <w:pPr>
+        <w:shd w:val="clear" w:color="auto" w:fill="1E1E1E"/>
+        <w:spacing w:line="285" w:lineRule="atLeast"/>
+        <w:ind w:left="720"/>
+        <w:rPr>
+          <w:rFonts w:ascii="Consolas" w:eastAsia="Times New Roman" w:hAnsi="Consolas" w:cs="Times New Roman"/>
+          <w:color w:val="D4D4D4"/>
+          <w:szCs w:val="21"/>
+          <w:lang w:val="nl-NL" w:eastAsia="nl-NL"/>
+        </w:rPr>
+      </w:pPr>
+      <w:r>
+        <w:rPr>
+          <w:rFonts w:ascii="Consolas" w:eastAsia="Times New Roman" w:hAnsi="Consolas" w:cs="Times New Roman"/>
+          <w:color w:val="D4D4D4"/>
+          <w:szCs w:val="21"/>
+          <w:lang w:val="nl-NL" w:eastAsia="nl-NL"/>
+        </w:rPr>
+        <w:t xml:space="preserve">    </w:t>
+      </w:r>
+    </w:p>
+    <w:p>
+      <w:pPr>
+        <w:shd w:val="clear" w:color="auto" w:fill="1E1E1E"/>
+        <w:spacing w:line="285" w:lineRule="atLeast"/>
+        <w:ind w:left="720"/>
+        <w:rPr>
+          <w:rFonts w:ascii="Consolas" w:eastAsia="Times New Roman" w:hAnsi="Consolas" w:cs="Times New Roman"/>
+          <w:color w:val="D4D4D4"/>
+          <w:szCs w:val="21"/>
+          <w:lang w:val="nl-NL" w:eastAsia="nl-NL"/>
+        </w:rPr>
+      </w:pPr>
+      <w:r>
+        <w:rPr>
+          <w:rFonts w:ascii="Consolas" w:eastAsia="Times New Roman" w:hAnsi="Consolas" w:cs="Times New Roman"/>
+          <w:color w:val="D4D4D4"/>
+          <w:szCs w:val="21"/>
+          <w:lang w:val="nl-NL" w:eastAsia="nl-NL"/>
+        </w:rPr>
+        <w:t xml:space="preserve">    </w:t>
+      </w:r>
+      <w:r>
+        <w:rPr>
+          <w:rFonts w:ascii="Consolas" w:eastAsia="Times New Roman" w:hAnsi="Consolas" w:cs="Times New Roman"/>
+          <w:color w:val="C586C0"/>
+          <w:szCs w:val="21"/>
+          <w:lang w:val="nl-NL" w:eastAsia="nl-NL"/>
+        </w:rPr>
+        <w:t>var</w:t>
+      </w:r>
+    </w:p>
+    <w:p>
+      <w:pPr>
+        <w:shd w:val="clear" w:color="auto" w:fill="1E1E1E"/>
+        <w:spacing w:line="285" w:lineRule="atLeast"/>
+        <w:ind w:left="720"/>
+        <w:rPr>
+          <w:rFonts w:ascii="Consolas" w:eastAsia="Times New Roman" w:hAnsi="Consolas" w:cs="Times New Roman"/>
+          <w:color w:val="D4D4D4"/>
+          <w:szCs w:val="21"/>
+          <w:lang w:val="nl-NL" w:eastAsia="nl-NL"/>
+        </w:rPr>
+      </w:pPr>
+      <w:r>
+        <w:rPr>
+          <w:rFonts w:ascii="Consolas" w:eastAsia="Times New Roman" w:hAnsi="Consolas" w:cs="Times New Roman"/>
+          <w:color w:val="D4D4D4"/>
+          <w:szCs w:val="21"/>
+          <w:lang w:val="nl-NL" w:eastAsia="nl-NL"/>
+        </w:rPr>
+        <w:t xml:space="preserve">        </w:t>
+      </w:r>
+      <w:proofErr w:type="spellStart"/>
+      <w:r>
+        <w:rPr>
+          <w:rFonts w:ascii="Consolas" w:eastAsia="Times New Roman" w:hAnsi="Consolas" w:cs="Times New Roman"/>
+          <w:color w:val="D4D4D4"/>
+          <w:szCs w:val="21"/>
+          <w:lang w:val="nl-NL" w:eastAsia="nl-NL"/>
+        </w:rPr>
+        <w:t>myInt</w:t>
+      </w:r>
+      <w:proofErr w:type="spellEnd"/>
+      <w:r>
+        <w:rPr>
+          <w:rFonts w:ascii="Consolas" w:eastAsia="Times New Roman" w:hAnsi="Consolas" w:cs="Times New Roman"/>
+          <w:color w:val="D4D4D4"/>
+          <w:szCs w:val="21"/>
+          <w:lang w:val="nl-NL" w:eastAsia="nl-NL"/>
+        </w:rPr>
+        <w:t xml:space="preserve"> : </w:t>
+      </w:r>
+      <w:r>
+        <w:rPr>
+          <w:rFonts w:ascii="Consolas" w:eastAsia="Times New Roman" w:hAnsi="Consolas" w:cs="Times New Roman"/>
+          <w:color w:val="569CD6"/>
+          <w:szCs w:val="21"/>
+          <w:lang w:val="nl-NL" w:eastAsia="nl-NL"/>
+        </w:rPr>
+        <w:t>Integer</w:t>
+      </w:r>
+      <w:r>
+        <w:rPr>
+          <w:rFonts w:ascii="Consolas" w:eastAsia="Times New Roman" w:hAnsi="Consolas" w:cs="Times New Roman"/>
+          <w:color w:val="D4D4D4"/>
+          <w:szCs w:val="21"/>
+          <w:lang w:val="nl-NL" w:eastAsia="nl-NL"/>
+        </w:rPr>
+        <w:t>;</w:t>
+      </w:r>
+    </w:p>
+    <w:p>
+      <w:pPr>
+        <w:shd w:val="clear" w:color="auto" w:fill="1E1E1E"/>
+        <w:spacing w:line="285" w:lineRule="atLeast"/>
+        <w:ind w:left="720"/>
+        <w:rPr>
+          <w:rFonts w:ascii="Consolas" w:eastAsia="Times New Roman" w:hAnsi="Consolas" w:cs="Times New Roman"/>
+          <w:color w:val="D4D4D4"/>
+          <w:szCs w:val="21"/>
+          <w:lang w:val="nl-NL" w:eastAsia="nl-NL"/>
+        </w:rPr>
+      </w:pPr>
+      <w:r>
+        <w:rPr>
+          <w:rFonts w:ascii="Consolas" w:eastAsia="Times New Roman" w:hAnsi="Consolas" w:cs="Times New Roman"/>
+          <w:color w:val="D4D4D4"/>
+          <w:szCs w:val="21"/>
+          <w:lang w:val="nl-NL" w:eastAsia="nl-NL"/>
+        </w:rPr>
+        <w:t>}</w:t>
+      </w:r>
+    </w:p>
+    <w:p>
+      <w:pPr>
+        <w:pStyle w:val="Geenafstand"/>
+        <w:rPr>
+          <w:rFonts w:cstheme="majorHAnsi"/>
+          <w:szCs w:val="21"/>
+          <w:lang w:val="en-US"/>
+        </w:rPr>
+      </w:pPr>
+    </w:p>
+    <w:p>
+      <w:pPr>
+        <w:spacing w:after="160" w:line="259" w:lineRule="auto"/>
+        <w:rPr>
+          <w:rFonts w:cstheme="majorHAnsi"/>
+          <w:szCs w:val="21"/>
+          <w:lang w:val="en-US"/>
+        </w:rPr>
+      </w:pPr>
+      <w:r>
+        <w:rPr>
+          <w:rFonts w:cstheme="majorHAnsi"/>
+          <w:szCs w:val="21"/>
+          <w:lang w:val="en-US"/>
+        </w:rPr>
+        <w:br w:type="page"/>
+      </w:r>
+    </w:p>
+    <w:p>
+      <w:pPr>
+        <w:pStyle w:val="Kop3"/>
+        <w:rPr>
+          <w:lang w:val="en-US"/>
+        </w:rPr>
+      </w:pPr>
+      <w:r>
+        <w:rPr>
+          <w:lang w:val="en-US"/>
+        </w:rPr>
+        <w:lastRenderedPageBreak/>
+        <w:t>Add fields to Table 1</w:t>
+      </w:r>
+      <w:r>
+        <w:rPr>
+          <w:lang w:val="en-US"/>
+        </w:rPr>
+        <w:t>7</w:t>
+      </w:r>
+      <w:r>
+        <w:rPr>
+          <w:lang w:val="en-US"/>
+        </w:rPr>
+        <w:t xml:space="preserve"> </w:t>
+      </w:r>
+      <w:r>
+        <w:rPr>
+          <w:lang w:val="en-US"/>
+        </w:rPr>
+        <w:t>–</w:t>
+      </w:r>
+      <w:r>
+        <w:rPr>
+          <w:lang w:val="en-US"/>
+        </w:rPr>
+        <w:t xml:space="preserve"> </w:t>
+      </w:r>
+      <w:r>
+        <w:rPr>
+          <w:lang w:val="en-US"/>
+        </w:rPr>
+        <w:t>G/L Entry</w:t>
+      </w:r>
+    </w:p>
+    <w:p>
+      <w:pPr>
+        <w:rPr>
+          <w:lang w:val="en-US"/>
+        </w:rPr>
+      </w:pPr>
+      <w:r>
+        <w:rPr>
+          <w:lang w:val="en-US"/>
+        </w:rPr>
+        <w:t>In this step we can add the fields for Table 17 – G/L Entry</w:t>
+      </w:r>
+    </w:p>
+    <w:p>
+      <w:pPr>
+        <w:rPr>
+          <w:lang w:val="en-US"/>
+        </w:rPr>
+      </w:pPr>
+    </w:p>
+    <w:p>
+      <w:pPr>
+        <w:rPr>
+          <w:lang w:val="en-US"/>
+        </w:rPr>
+      </w:pPr>
+      <w:r>
+        <w:rPr>
+          <w:lang w:val="en-US"/>
+        </w:rPr>
+        <w:t>We are going to add the following Fields:</w:t>
+      </w:r>
+    </w:p>
+    <w:p>
+      <w:pPr>
+        <w:rPr>
+          <w:lang w:val="en-US"/>
+        </w:rPr>
+      </w:pPr>
+    </w:p>
+    <w:tbl>
+      <w:tblPr>
+        <w:tblStyle w:val="Tabelraster"/>
+        <w:tblW w:w="0" w:type="auto"/>
+        <w:tblLook w:val="04A0" w:firstRow="1" w:lastRow="0" w:firstColumn="1" w:lastColumn="0" w:noHBand="0" w:noVBand="1"/>
+      </w:tblPr>
+      <w:tblGrid>
+        <w:gridCol w:w="853"/>
+        <w:gridCol w:w="2265"/>
+        <w:gridCol w:w="2266"/>
+        <w:gridCol w:w="2266"/>
+      </w:tblGrid>
+      <w:tr>
+        <w:tc>
+          <w:tcPr>
+            <w:tcW w:w="853" w:type="dxa"/>
+          </w:tcPr>
+          <w:p>
+            <w:pPr>
+              <w:rPr>
+                <w:lang w:val="en-US"/>
+              </w:rPr>
+            </w:pPr>
+            <w:r>
+              <w:rPr>
+                <w:lang w:val="en-US"/>
+              </w:rPr>
+              <w:t>ID</w:t>
+            </w:r>
+          </w:p>
+        </w:tc>
+        <w:tc>
+          <w:tcPr>
+            <w:tcW w:w="2265" w:type="dxa"/>
+          </w:tcPr>
+          <w:p>
+            <w:pPr>
+              <w:rPr>
+                <w:lang w:val="en-US"/>
+              </w:rPr>
+            </w:pPr>
+            <w:r>
+              <w:rPr>
+                <w:lang w:val="en-US"/>
+              </w:rPr>
+              <w:t>Name</w:t>
+            </w:r>
+          </w:p>
+        </w:tc>
+        <w:tc>
+          <w:tcPr>
+            <w:tcW w:w="2266" w:type="dxa"/>
+          </w:tcPr>
+          <w:p>
+            <w:pPr>
+              <w:rPr>
+                <w:lang w:val="en-US"/>
+              </w:rPr>
+            </w:pPr>
+            <w:proofErr w:type="spellStart"/>
+            <w:r>
+              <w:rPr>
+                <w:lang w:val="en-US"/>
+              </w:rPr>
+              <w:t>DataType</w:t>
+            </w:r>
+            <w:proofErr w:type="spellEnd"/>
+          </w:p>
+        </w:tc>
+        <w:tc>
+          <w:tcPr>
+            <w:tcW w:w="2266" w:type="dxa"/>
+          </w:tcPr>
+          <w:p>
+            <w:pPr>
+              <w:rPr>
+                <w:lang w:val="en-US"/>
+              </w:rPr>
+            </w:pPr>
+          </w:p>
+        </w:tc>
+      </w:tr>
+      <w:tr>
+        <w:tc>
+          <w:tcPr>
+            <w:tcW w:w="853" w:type="dxa"/>
+          </w:tcPr>
+          <w:p>
+            <w:pPr>
+              <w:rPr>
+                <w:lang w:val="en-US"/>
+              </w:rPr>
+            </w:pPr>
+            <w:r>
+              <w:rPr>
+                <w:lang w:val="en-US"/>
+              </w:rPr>
+              <w:t>50200</w:t>
+            </w:r>
+          </w:p>
+        </w:tc>
+        <w:tc>
+          <w:tcPr>
+            <w:tcW w:w="2265" w:type="dxa"/>
+          </w:tcPr>
+          <w:p>
+            <w:pPr>
+              <w:rPr>
+                <w:lang w:val="en-US"/>
+              </w:rPr>
+            </w:pPr>
+            <w:r>
+              <w:rPr>
+                <w:lang w:val="en-US"/>
+              </w:rPr>
+              <w:t>Reconciled</w:t>
+            </w:r>
+          </w:p>
+        </w:tc>
+        <w:tc>
+          <w:tcPr>
+            <w:tcW w:w="2266" w:type="dxa"/>
+          </w:tcPr>
+          <w:p>
+            <w:pPr>
+              <w:rPr>
+                <w:lang w:val="en-US"/>
+              </w:rPr>
+            </w:pPr>
+            <w:r>
+              <w:rPr>
+                <w:lang w:val="en-US"/>
+              </w:rPr>
+              <w:t>Boolean</w:t>
+            </w:r>
+          </w:p>
+        </w:tc>
+        <w:tc>
+          <w:tcPr>
+            <w:tcW w:w="2266" w:type="dxa"/>
+          </w:tcPr>
+          <w:p>
+            <w:pPr>
+              <w:rPr>
+                <w:lang w:val="en-US"/>
+              </w:rPr>
+            </w:pPr>
+          </w:p>
+        </w:tc>
+      </w:tr>
+      <w:tr>
+        <w:tc>
+          <w:tcPr>
+            <w:tcW w:w="853" w:type="dxa"/>
+          </w:tcPr>
+          <w:p>
+            <w:pPr>
+              <w:rPr>
+                <w:lang w:val="en-US"/>
+              </w:rPr>
+            </w:pPr>
+            <w:r>
+              <w:rPr>
+                <w:lang w:val="en-US"/>
+              </w:rPr>
+              <w:t>50201</w:t>
+            </w:r>
+          </w:p>
+        </w:tc>
+        <w:tc>
+          <w:tcPr>
+            <w:tcW w:w="2265" w:type="dxa"/>
+          </w:tcPr>
+          <w:p>
+            <w:pPr>
+              <w:rPr>
+                <w:lang w:val="en-US"/>
+              </w:rPr>
+            </w:pPr>
+            <w:bookmarkStart w:id="0" w:name="_GoBack"/>
+            <w:r>
+              <w:rPr>
+                <w:lang w:val="en-US"/>
+              </w:rPr>
+              <w:t>Reconcile-ID</w:t>
+            </w:r>
+            <w:bookmarkEnd w:id="0"/>
+          </w:p>
+        </w:tc>
+        <w:tc>
+          <w:tcPr>
+            <w:tcW w:w="2266" w:type="dxa"/>
+          </w:tcPr>
+          <w:p>
+            <w:pPr>
+              <w:rPr>
+                <w:lang w:val="en-US"/>
+              </w:rPr>
+            </w:pPr>
+            <w:r>
+              <w:rPr>
+                <w:lang w:val="en-US"/>
+              </w:rPr>
+              <w:t>Code[20]</w:t>
+            </w:r>
+          </w:p>
+        </w:tc>
+        <w:tc>
+          <w:tcPr>
+            <w:tcW w:w="2266" w:type="dxa"/>
+          </w:tcPr>
+          <w:p>
+            <w:pPr>
+              <w:rPr>
+                <w:lang w:val="en-US"/>
+              </w:rPr>
+            </w:pPr>
+          </w:p>
+        </w:tc>
+      </w:tr>
+    </w:tbl>
+    <w:p>
+      <w:pPr>
+        <w:rPr>
+          <w:lang w:val="en-US"/>
+        </w:rPr>
+      </w:pPr>
+    </w:p>
+    <w:p>
+      <w:pPr>
+        <w:rPr>
+          <w:lang w:val="en-US"/>
+        </w:rPr>
+      </w:pPr>
+    </w:p>
+    <w:p>
+      <w:pPr>
+        <w:pStyle w:val="Lijstalinea"/>
+        <w:numPr>
+          <w:ilvl w:val="0"/>
+          <w:numId w:val="25"/>
+        </w:numPr>
+        <w:rPr>
+          <w:lang w:val="en-US"/>
+        </w:rPr>
+      </w:pPr>
+      <w:r>
+        <w:rPr>
+          <w:lang w:val="en-US"/>
+        </w:rPr>
+        <w:t xml:space="preserve">Create a new file called </w:t>
+      </w:r>
+      <w:r>
+        <w:rPr>
+          <w:b/>
+          <w:lang w:val="en-US"/>
+        </w:rPr>
+        <w:t>Table.1</w:t>
+      </w:r>
+      <w:r>
+        <w:rPr>
+          <w:b/>
+          <w:lang w:val="en-US"/>
+        </w:rPr>
+        <w:t>7</w:t>
+      </w:r>
+      <w:r>
+        <w:rPr>
+          <w:b/>
+          <w:lang w:val="en-US"/>
+        </w:rPr>
+        <w:t>.</w:t>
+      </w:r>
+      <w:r>
+        <w:rPr>
+          <w:b/>
+          <w:lang w:val="en-US"/>
+        </w:rPr>
+        <w:t>GLEntry</w:t>
+      </w:r>
+      <w:r>
+        <w:rPr>
+          <w:b/>
+          <w:lang w:val="en-US"/>
+        </w:rPr>
+        <w:t>.al</w:t>
+      </w:r>
+      <w:r>
+        <w:rPr>
+          <w:lang w:val="en-US"/>
+        </w:rPr>
+        <w:t xml:space="preserve"> (!! Add extension .al) in the folder: </w:t>
+      </w:r>
+      <w:r>
+        <w:rPr>
+          <w:b/>
+          <w:lang w:val="en-US"/>
+        </w:rPr>
+        <w:t>Table</w:t>
+      </w:r>
+    </w:p>
+    <w:p>
+      <w:pPr>
+        <w:pStyle w:val="Lijstalinea"/>
+        <w:numPr>
+          <w:ilvl w:val="0"/>
+          <w:numId w:val="25"/>
+        </w:numPr>
+        <w:rPr>
+          <w:lang w:val="en-US"/>
+        </w:rPr>
+      </w:pPr>
+      <w:r>
+        <w:rPr>
+          <w:lang w:val="en-US"/>
+        </w:rPr>
+        <w:t>The system will create a new empty file</w:t>
+      </w:r>
+    </w:p>
+    <w:p>
+      <w:pPr>
+        <w:pStyle w:val="Lijstalinea"/>
+        <w:numPr>
+          <w:ilvl w:val="0"/>
+          <w:numId w:val="25"/>
+        </w:numPr>
+        <w:rPr>
+          <w:lang w:val="en-US"/>
+        </w:rPr>
+      </w:pPr>
+      <w:r>
+        <w:rPr>
+          <w:lang w:val="en-US"/>
+        </w:rPr>
+        <w:t xml:space="preserve">Add the snippet for extending an existing table: </w:t>
+      </w:r>
+      <w:proofErr w:type="spellStart"/>
+      <w:r>
+        <w:rPr>
+          <w:lang w:val="en-US"/>
+        </w:rPr>
+        <w:t>ttableext</w:t>
+      </w:r>
+      <w:proofErr w:type="spellEnd"/>
+    </w:p>
+    <w:p>
+      <w:pPr>
+        <w:pStyle w:val="Lijstalinea"/>
+        <w:numPr>
+          <w:ilvl w:val="0"/>
+          <w:numId w:val="25"/>
+        </w:numPr>
+        <w:rPr>
+          <w:lang w:val="en-US"/>
+        </w:rPr>
+      </w:pPr>
+      <w:r>
+        <w:rPr>
+          <w:lang w:val="en-US"/>
+        </w:rPr>
+        <w:t xml:space="preserve">Add the fields using the snippet: </w:t>
+      </w:r>
+      <w:proofErr w:type="spellStart"/>
+      <w:r>
+        <w:rPr>
+          <w:lang w:val="en-US"/>
+        </w:rPr>
+        <w:t>tfield</w:t>
+      </w:r>
+      <w:proofErr w:type="spellEnd"/>
+    </w:p>
+    <w:p>
+      <w:pPr>
+        <w:pStyle w:val="Lijstalinea"/>
+        <w:numPr>
+          <w:ilvl w:val="0"/>
+          <w:numId w:val="25"/>
+        </w:numPr>
+        <w:rPr>
+          <w:lang w:val="en-US"/>
+        </w:rPr>
+      </w:pPr>
+    </w:p>
+    <w:p>
+      <w:pPr>
+        <w:pStyle w:val="Geenafstand"/>
+        <w:rPr>
+          <w:rFonts w:cstheme="majorHAnsi"/>
+          <w:szCs w:val="21"/>
+          <w:lang w:val="en-US"/>
+        </w:rPr>
+      </w:pPr>
     </w:p>
     <w:sectPr>
       <w:headerReference w:type="default" r:id="rId11"/>
@@ -6967,7 +9051,7 @@
 </file>
 
 <file path=customXml/itemProps1.xml><?xml version="1.0" encoding="utf-8"?>
-<ds:datastoreItem xmlns:ds="http://schemas.openxmlformats.org/officeDocument/2006/customXml" ds:itemID="{50DFBAAB-C512-4E09-A8CE-D048D34C8117}">
+<ds:datastoreItem xmlns:ds="http://schemas.openxmlformats.org/officeDocument/2006/customXml" ds:itemID="{1787E698-A9CD-4261-AD75-4F15551508B1}">
   <ds:schemaRefs>
     <ds:schemaRef ds:uri="http://schemas.openxmlformats.org/officeDocument/2006/bibliography"/>
   </ds:schemaRefs>

</xml_diff>